<commit_message>
Added a Look & Feel section to the design document
</commit_message>
<xml_diff>
--- a/Game Design Document for Cardgame.docx
+++ b/Game Design Document for Cardgame.docx
@@ -436,7 +436,13 @@
       </w:r>
       <w:proofErr w:type="spellEnd"/>
       <w:r>
-        <w:t xml:space="preserve"> does not have an in-depth lore – the primary focus is on gameplay and having a too in-depth lore can, in my opinion, limit card design. However, as a general story, the Players play as General</w:t>
+        <w:t xml:space="preserve"> does not have an in-depth</w:t>
+      </w:r>
+      <w:r>
+        <w:t xml:space="preserve"> story</w:t>
+      </w:r>
+      <w:r>
+        <w:t xml:space="preserve"> – the primary focus is on gameplay and having a too in-depth lore can, in my opinion, limit card design. However, as a general story, the Players play as General</w:t>
       </w:r>
       <w:r>
         <w:t>s, who</w:t>
@@ -457,21 +463,150 @@
         <w:t>. Each general commands</w:t>
       </w:r>
       <w:r>
-        <w:t xml:space="preserve"> an army consisting of hired unit, and making use of hired services known as utilities</w:t>
+        <w:t xml:space="preserve"> an army consisting of hired unit</w:t>
+      </w:r>
+      <w:r>
+        <w:t>s</w:t>
+      </w:r>
+      <w:r>
+        <w:t>, and making use of hired services known as utilities</w:t>
+      </w:r>
+      <w:r>
+        <w:t>. The victor of a match would be the ruler who claims this barren land.</w:t>
+      </w:r>
+    </w:p>
+    <w:p>
+      <w:pPr>
+        <w:pStyle w:val="Heading2"/>
+      </w:pPr>
+      <w:r>
+        <w:t>Look &amp; Feel</w:t>
+      </w:r>
+    </w:p>
+    <w:p>
+      <w:pPr>
+        <w:pStyle w:val="NoSpacing"/>
+      </w:pPr>
+      <w:r>
+        <w:t>The player’s perspective</w:t>
+      </w:r>
+      <w:r>
+        <w:t xml:space="preserve"> during matches</w:t>
+      </w:r>
+      <w:r>
+        <w:t xml:space="preserve"> in </w:t>
+      </w:r>
+      <w:proofErr w:type="spellStart"/>
+      <w:r>
+        <w:rPr>
+          <w:i/>
+        </w:rPr>
+        <w:t>Cardgame</w:t>
+      </w:r>
+      <w:proofErr w:type="spellEnd"/>
+      <w:r>
+        <w:t xml:space="preserve"> is a fixed-perspective birds-eye view of an</w:t>
+      </w:r>
+      <w:r>
+        <w:t xml:space="preserve"> initially</w:t>
+      </w:r>
+      <w:r>
+        <w:t xml:space="preserve"> empty battlefield</w:t>
+      </w:r>
+      <w:r>
+        <w:t xml:space="preserve">, which is populated with cards as the game </w:t>
+      </w:r>
+      <w:r>
+        <w:t>progresses</w:t>
+      </w:r>
+      <w:r>
+        <w:t>. The entities in game are</w:t>
+      </w:r>
+      <w:r>
+        <w:t xml:space="preserve"> </w:t>
+      </w:r>
+      <w:r>
+        <w:t>represented by</w:t>
+      </w:r>
+      <w:r>
+        <w:t xml:space="preserve"> 2D sprites, representing the cards and any counters the game needs. The player’s side of the field is on the bottom half of the field, while the opponent’s field is rotated onto </w:t>
+      </w:r>
+      <w:r>
+        <w:lastRenderedPageBreak/>
+        <w:t xml:space="preserve">the </w:t>
+      </w:r>
+      <w:r>
+        <w:t>opposite</w:t>
+      </w:r>
+      <w:r>
+        <w:t xml:space="preserve"> side. Cards are always displayed without</w:t>
+      </w:r>
+      <w:r>
+        <w:t xml:space="preserve"> a</w:t>
+      </w:r>
+      <w:r>
+        <w:t xml:space="preserve"> rotation so that the player</w:t>
+      </w:r>
+      <w:r>
+        <w:t>s</w:t>
       </w:r>
       <w:bookmarkStart w:id="0" w:name="_GoBack"/>
       <w:bookmarkEnd w:id="0"/>
       <w:r>
-        <w:t>. The victor of a match would be the ruler who claims this barren land.</w:t>
-      </w:r>
-    </w:p>
-    <w:p>
-      <w:pPr>
-        <w:pStyle w:val="Heading2"/>
-      </w:pPr>
-      <w:r>
-        <w:lastRenderedPageBreak/>
-        <w:t>Look &amp; Feel</w:t>
+        <w:t xml:space="preserve"> can read any cards in play. Cards in the opponent’s hand cannot be viewed.</w:t>
+      </w:r>
+      <w:r>
+        <w:t xml:space="preserve"> For more detail on the orientation of the playing field see the Interface section.</w:t>
+      </w:r>
+    </w:p>
+    <w:p>
+      <w:pPr>
+        <w:pStyle w:val="NoSpacing"/>
+      </w:pPr>
+    </w:p>
+    <w:p>
+      <w:pPr>
+        <w:pStyle w:val="NoSpacing"/>
+      </w:pPr>
+      <w:r>
+        <w:t>The feel is an extension goal – functionality is more important.</w:t>
+      </w:r>
+    </w:p>
+    <w:p>
+      <w:pPr>
+        <w:pStyle w:val="NoSpacing"/>
+      </w:pPr>
+    </w:p>
+    <w:p>
+      <w:pPr>
+        <w:pStyle w:val="NoSpacing"/>
+      </w:pPr>
+      <w:r>
+        <w:t xml:space="preserve">The feel is that of a brutal battlefield – cards are brutally destroyed, burnt, etc. </w:t>
+      </w:r>
+      <w:r>
+        <w:t>Combat is accompanied by the sounds of clashing swords</w:t>
+      </w:r>
+      <w:r>
+        <w:t xml:space="preserve">, and dying units will </w:t>
+      </w:r>
+      <w:r>
+        <w:t>roar</w:t>
+      </w:r>
+      <w:r>
+        <w:t xml:space="preserve"> in pain. Actions should feel impactful, and so will be accompanied with appropriate visual and sound effects. Card artwork should have a consistent </w:t>
+      </w:r>
+      <w:r>
+        <w:t>medium</w:t>
+      </w:r>
+      <w:r>
+        <w:t xml:space="preserve">, but the theme should differ depending on the kind of card it is. For example, some cards may depict creatures such as frogs, yet others may depict rotting zombies. The latter would be a darker themed card, however drawn in a similar style, as opposed to the former which may be a bit more </w:t>
+      </w:r>
+      <w:r>
+        <w:t>colourful</w:t>
+      </w:r>
+      <w:r>
+        <w:t>.</w:t>
       </w:r>
     </w:p>
     <w:p>

</xml_diff>

<commit_message>
Added further description to Feel section
</commit_message>
<xml_diff>
--- a/Game Design Document for Cardgame.docx
+++ b/Game Design Document for Cardgame.docx
@@ -550,51 +550,57 @@
       <w:r>
         <w:t>s</w:t>
       </w:r>
+      <w:r>
+        <w:t xml:space="preserve"> can read any cards in play. Cards in the opponent’s hand cannot be viewed.</w:t>
+      </w:r>
+      <w:r>
+        <w:t xml:space="preserve"> For more detail on the orientation of the playing field see the Interface section.</w:t>
+      </w:r>
+    </w:p>
+    <w:p>
+      <w:pPr>
+        <w:pStyle w:val="NoSpacing"/>
+      </w:pPr>
+    </w:p>
+    <w:p>
+      <w:pPr>
+        <w:pStyle w:val="NoSpacing"/>
+      </w:pPr>
+      <w:r>
+        <w:t>The feel is an extension goal – functionality is more important.</w:t>
+      </w:r>
+    </w:p>
+    <w:p>
+      <w:pPr>
+        <w:pStyle w:val="NoSpacing"/>
+      </w:pPr>
+    </w:p>
+    <w:p>
+      <w:pPr>
+        <w:pStyle w:val="NoSpacing"/>
+      </w:pPr>
+      <w:r>
+        <w:t xml:space="preserve">The feel is that of a brutal battlefield – cards are brutally destroyed, burnt, etc. </w:t>
+      </w:r>
+      <w:r>
+        <w:t>Combat is accompanied by the sounds of clashing swords</w:t>
+      </w:r>
+      <w:r>
+        <w:t xml:space="preserve">, and dying units will </w:t>
+      </w:r>
+      <w:r>
+        <w:t>roar</w:t>
+      </w:r>
+      <w:r>
+        <w:t xml:space="preserve"> in pain</w:t>
+      </w:r>
+      <w:r>
+        <w:t>, all accompanied by the sound of war drums</w:t>
+      </w:r>
       <w:bookmarkStart w:id="0" w:name="_GoBack"/>
       <w:bookmarkEnd w:id="0"/>
       <w:r>
-        <w:t xml:space="preserve"> can read any cards in play. Cards in the opponent’s hand cannot be viewed.</w:t>
-      </w:r>
-      <w:r>
-        <w:t xml:space="preserve"> For more detail on the orientation of the playing field see the Interface section.</w:t>
-      </w:r>
-    </w:p>
-    <w:p>
-      <w:pPr>
-        <w:pStyle w:val="NoSpacing"/>
-      </w:pPr>
-    </w:p>
-    <w:p>
-      <w:pPr>
-        <w:pStyle w:val="NoSpacing"/>
-      </w:pPr>
-      <w:r>
-        <w:t>The feel is an extension goal – functionality is more important.</w:t>
-      </w:r>
-    </w:p>
-    <w:p>
-      <w:pPr>
-        <w:pStyle w:val="NoSpacing"/>
-      </w:pPr>
-    </w:p>
-    <w:p>
-      <w:pPr>
-        <w:pStyle w:val="NoSpacing"/>
-      </w:pPr>
-      <w:r>
-        <w:t xml:space="preserve">The feel is that of a brutal battlefield – cards are brutally destroyed, burnt, etc. </w:t>
-      </w:r>
-      <w:r>
-        <w:t>Combat is accompanied by the sounds of clashing swords</w:t>
-      </w:r>
-      <w:r>
-        <w:t xml:space="preserve">, and dying units will </w:t>
-      </w:r>
-      <w:r>
-        <w:t>roar</w:t>
-      </w:r>
-      <w:r>
-        <w:t xml:space="preserve"> in pain. Actions should feel impactful, and so will be accompanied with appropriate visual and sound effects. Card artwork should have a consistent </w:t>
+        <w:t xml:space="preserve">. Actions should feel impactful, and so will be accompanied with appropriate visual and sound effects. Card artwork should have a consistent </w:t>
       </w:r>
       <w:r>
         <w:t>medium</w:t>

</xml_diff>

<commit_message>
Reworded some sections and finished token section
</commit_message>
<xml_diff>
--- a/Game Design Document for Cardgame.docx
+++ b/Game Design Document for Cardgame.docx
@@ -488,13 +488,16 @@
         <w:pStyle w:val="NoSpacing"/>
       </w:pPr>
       <w:r>
-        <w:t>The player’s perspective</w:t>
-      </w:r>
-      <w:r>
-        <w:t xml:space="preserve"> during matches</w:t>
-      </w:r>
-      <w:r>
-        <w:t xml:space="preserve"> in </w:t>
+        <w:t>During battle</w:t>
+      </w:r>
+      <w:r>
+        <w:t>,</w:t>
+      </w:r>
+      <w:r>
+        <w:t xml:space="preserve"> t</w:t>
+      </w:r>
+      <w:r>
+        <w:t xml:space="preserve">he player’s perspective in </w:t>
       </w:r>
       <w:proofErr w:type="spellStart"/>
       <w:r>
@@ -505,7 +508,16 @@
       </w:r>
       <w:proofErr w:type="spellEnd"/>
       <w:r>
-        <w:t xml:space="preserve"> is a fixed-perspective birds-eye view of an</w:t>
+        <w:t xml:space="preserve"> is a fixed-perspective</w:t>
+      </w:r>
+      <w:r>
+        <w:t>,</w:t>
+      </w:r>
+      <w:r>
+        <w:t xml:space="preserve"> top-down</w:t>
+      </w:r>
+      <w:r>
+        <w:t xml:space="preserve"> view of an</w:t>
       </w:r>
       <w:r>
         <w:t xml:space="preserve"> initially</w:t>
@@ -520,35 +532,47 @@
         <w:t>progresses</w:t>
       </w:r>
       <w:r>
-        <w:t>. The entities in game are</w:t>
+        <w:t xml:space="preserve">. </w:t>
+      </w:r>
+      <w:r>
+        <w:t>C</w:t>
+      </w:r>
+      <w:r>
+        <w:t>ards and any counters the game needs</w:t>
       </w:r>
       <w:r>
         <w:t xml:space="preserve"> </w:t>
       </w:r>
       <w:r>
+        <w:t>are</w:t>
+      </w:r>
+      <w:r>
+        <w:t xml:space="preserve"> </w:t>
+      </w:r>
+      <w:r>
         <w:t>represented by</w:t>
       </w:r>
       <w:r>
-        <w:t xml:space="preserve"> 2D sprites, representing the cards and any counters the game needs. The player’s side of the field is on the bottom half of the field, while the opponent’s field is rotated onto </w:t>
+        <w:t xml:space="preserve"> 2D sprites. The player’s side of the field is on the bottom half of the field, while the opponent’s field is rotated onto the </w:t>
+      </w:r>
+      <w:r>
+        <w:t>opposite</w:t>
+      </w:r>
+      <w:r>
+        <w:t xml:space="preserve"> side. Cards are </w:t>
       </w:r>
       <w:r>
         <w:lastRenderedPageBreak/>
-        <w:t xml:space="preserve">the </w:t>
-      </w:r>
-      <w:r>
-        <w:t>opposite</w:t>
-      </w:r>
-      <w:r>
-        <w:t xml:space="preserve"> side. Cards are always displayed without</w:t>
-      </w:r>
-      <w:r>
-        <w:t xml:space="preserve"> a</w:t>
-      </w:r>
-      <w:r>
-        <w:t xml:space="preserve"> rotation so that the player</w:t>
-      </w:r>
-      <w:r>
-        <w:t>s</w:t>
+        <w:t xml:space="preserve">always displayed </w:t>
+      </w:r>
+      <w:r>
+        <w:t>upright</w:t>
+      </w:r>
+      <w:r>
+        <w:t xml:space="preserve"> </w:t>
+      </w:r>
+      <w:r>
+        <w:t>for each player so they</w:t>
       </w:r>
       <w:r>
         <w:t xml:space="preserve"> can read any cards in play. Cards in the opponent’s hand cannot be viewed.</w:t>
@@ -580,13 +604,22 @@
         <w:pStyle w:val="NoSpacing"/>
       </w:pPr>
       <w:r>
-        <w:t xml:space="preserve">The feel is that of a brutal battlefield – cards are brutally destroyed, burnt, etc. </w:t>
+        <w:t xml:space="preserve">The feel is that of a brutal </w:t>
+      </w:r>
+      <w:r>
+        <w:t>battlefield – cards are destroyed</w:t>
+      </w:r>
+      <w:r>
+        <w:t xml:space="preserve">, burnt, etc. </w:t>
       </w:r>
       <w:r>
         <w:t>Combat is accompanied by the sounds of clashing swords</w:t>
       </w:r>
       <w:r>
-        <w:t xml:space="preserve">, and dying units will </w:t>
+        <w:t>, and dyi</w:t>
+      </w:r>
+      <w:r>
+        <w:t xml:space="preserve">ng units will </w:t>
       </w:r>
       <w:r>
         <w:t>roar</w:t>
@@ -903,16 +936,21 @@
       <w:r>
         <w:t>Multiplayer score (based on wins and losses)</w:t>
       </w:r>
+    </w:p>
+    <w:p>
+      <w:pPr>
+        <w:pStyle w:val="Heading2"/>
+      </w:pPr>
+      <w:r>
+        <w:t>Rules</w:t>
+      </w:r>
+    </w:p>
+    <w:p>
+      <w:pPr>
+        <w:pStyle w:val="NoSpacing"/>
+      </w:pPr>
       <w:bookmarkStart w:id="0" w:name="_GoBack"/>
       <w:bookmarkEnd w:id="0"/>
-    </w:p>
-    <w:p>
-      <w:pPr>
-        <w:pStyle w:val="Heading2"/>
-      </w:pPr>
-      <w:r>
-        <w:t>Rules</w:t>
-      </w:r>
     </w:p>
     <w:p>
       <w:pPr>
@@ -1071,8 +1109,240 @@
       </w:rPr>
     </w:lvl>
   </w:abstractNum>
+  <w:abstractNum w:abstractNumId="1" w15:restartNumberingAfterBreak="0">
+    <w:nsid w:val="160916CA"/>
+    <w:multiLevelType w:val="hybridMultilevel"/>
+    <w:tmpl w:val="D7044B02"/>
+    <w:lvl w:ilvl="0" w:tplc="08090001">
+      <w:start w:val="1"/>
+      <w:numFmt w:val="bullet"/>
+      <w:lvlText w:val=""/>
+      <w:lvlJc w:val="left"/>
+      <w:pPr>
+        <w:ind w:left="720" w:hanging="360"/>
+      </w:pPr>
+      <w:rPr>
+        <w:rFonts w:ascii="Symbol" w:hAnsi="Symbol" w:hint="default"/>
+      </w:rPr>
+    </w:lvl>
+    <w:lvl w:ilvl="1" w:tplc="08090003" w:tentative="1">
+      <w:start w:val="1"/>
+      <w:numFmt w:val="bullet"/>
+      <w:lvlText w:val="o"/>
+      <w:lvlJc w:val="left"/>
+      <w:pPr>
+        <w:ind w:left="1440" w:hanging="360"/>
+      </w:pPr>
+      <w:rPr>
+        <w:rFonts w:ascii="Courier New" w:hAnsi="Courier New" w:cs="Courier New" w:hint="default"/>
+      </w:rPr>
+    </w:lvl>
+    <w:lvl w:ilvl="2" w:tplc="08090005" w:tentative="1">
+      <w:start w:val="1"/>
+      <w:numFmt w:val="bullet"/>
+      <w:lvlText w:val=""/>
+      <w:lvlJc w:val="left"/>
+      <w:pPr>
+        <w:ind w:left="2160" w:hanging="360"/>
+      </w:pPr>
+      <w:rPr>
+        <w:rFonts w:ascii="Wingdings" w:hAnsi="Wingdings" w:hint="default"/>
+      </w:rPr>
+    </w:lvl>
+    <w:lvl w:ilvl="3" w:tplc="08090001" w:tentative="1">
+      <w:start w:val="1"/>
+      <w:numFmt w:val="bullet"/>
+      <w:lvlText w:val=""/>
+      <w:lvlJc w:val="left"/>
+      <w:pPr>
+        <w:ind w:left="2880" w:hanging="360"/>
+      </w:pPr>
+      <w:rPr>
+        <w:rFonts w:ascii="Symbol" w:hAnsi="Symbol" w:hint="default"/>
+      </w:rPr>
+    </w:lvl>
+    <w:lvl w:ilvl="4" w:tplc="08090003" w:tentative="1">
+      <w:start w:val="1"/>
+      <w:numFmt w:val="bullet"/>
+      <w:lvlText w:val="o"/>
+      <w:lvlJc w:val="left"/>
+      <w:pPr>
+        <w:ind w:left="3600" w:hanging="360"/>
+      </w:pPr>
+      <w:rPr>
+        <w:rFonts w:ascii="Courier New" w:hAnsi="Courier New" w:cs="Courier New" w:hint="default"/>
+      </w:rPr>
+    </w:lvl>
+    <w:lvl w:ilvl="5" w:tplc="08090005" w:tentative="1">
+      <w:start w:val="1"/>
+      <w:numFmt w:val="bullet"/>
+      <w:lvlText w:val=""/>
+      <w:lvlJc w:val="left"/>
+      <w:pPr>
+        <w:ind w:left="4320" w:hanging="360"/>
+      </w:pPr>
+      <w:rPr>
+        <w:rFonts w:ascii="Wingdings" w:hAnsi="Wingdings" w:hint="default"/>
+      </w:rPr>
+    </w:lvl>
+    <w:lvl w:ilvl="6" w:tplc="08090001" w:tentative="1">
+      <w:start w:val="1"/>
+      <w:numFmt w:val="bullet"/>
+      <w:lvlText w:val=""/>
+      <w:lvlJc w:val="left"/>
+      <w:pPr>
+        <w:ind w:left="5040" w:hanging="360"/>
+      </w:pPr>
+      <w:rPr>
+        <w:rFonts w:ascii="Symbol" w:hAnsi="Symbol" w:hint="default"/>
+      </w:rPr>
+    </w:lvl>
+    <w:lvl w:ilvl="7" w:tplc="08090003" w:tentative="1">
+      <w:start w:val="1"/>
+      <w:numFmt w:val="bullet"/>
+      <w:lvlText w:val="o"/>
+      <w:lvlJc w:val="left"/>
+      <w:pPr>
+        <w:ind w:left="5760" w:hanging="360"/>
+      </w:pPr>
+      <w:rPr>
+        <w:rFonts w:ascii="Courier New" w:hAnsi="Courier New" w:cs="Courier New" w:hint="default"/>
+      </w:rPr>
+    </w:lvl>
+    <w:lvl w:ilvl="8" w:tplc="08090005" w:tentative="1">
+      <w:start w:val="1"/>
+      <w:numFmt w:val="bullet"/>
+      <w:lvlText w:val=""/>
+      <w:lvlJc w:val="left"/>
+      <w:pPr>
+        <w:ind w:left="6480" w:hanging="360"/>
+      </w:pPr>
+      <w:rPr>
+        <w:rFonts w:ascii="Wingdings" w:hAnsi="Wingdings" w:hint="default"/>
+      </w:rPr>
+    </w:lvl>
+  </w:abstractNum>
+  <w:abstractNum w:abstractNumId="2" w15:restartNumberingAfterBreak="0">
+    <w:nsid w:val="2D9617FB"/>
+    <w:multiLevelType w:val="hybridMultilevel"/>
+    <w:tmpl w:val="7FAA1F6C"/>
+    <w:lvl w:ilvl="0" w:tplc="08090001">
+      <w:start w:val="1"/>
+      <w:numFmt w:val="bullet"/>
+      <w:lvlText w:val=""/>
+      <w:lvlJc w:val="left"/>
+      <w:pPr>
+        <w:ind w:left="720" w:hanging="360"/>
+      </w:pPr>
+      <w:rPr>
+        <w:rFonts w:ascii="Symbol" w:hAnsi="Symbol" w:hint="default"/>
+      </w:rPr>
+    </w:lvl>
+    <w:lvl w:ilvl="1" w:tplc="08090003" w:tentative="1">
+      <w:start w:val="1"/>
+      <w:numFmt w:val="bullet"/>
+      <w:lvlText w:val="o"/>
+      <w:lvlJc w:val="left"/>
+      <w:pPr>
+        <w:ind w:left="1440" w:hanging="360"/>
+      </w:pPr>
+      <w:rPr>
+        <w:rFonts w:ascii="Courier New" w:hAnsi="Courier New" w:cs="Courier New" w:hint="default"/>
+      </w:rPr>
+    </w:lvl>
+    <w:lvl w:ilvl="2" w:tplc="08090005" w:tentative="1">
+      <w:start w:val="1"/>
+      <w:numFmt w:val="bullet"/>
+      <w:lvlText w:val=""/>
+      <w:lvlJc w:val="left"/>
+      <w:pPr>
+        <w:ind w:left="2160" w:hanging="360"/>
+      </w:pPr>
+      <w:rPr>
+        <w:rFonts w:ascii="Wingdings" w:hAnsi="Wingdings" w:hint="default"/>
+      </w:rPr>
+    </w:lvl>
+    <w:lvl w:ilvl="3" w:tplc="08090001" w:tentative="1">
+      <w:start w:val="1"/>
+      <w:numFmt w:val="bullet"/>
+      <w:lvlText w:val=""/>
+      <w:lvlJc w:val="left"/>
+      <w:pPr>
+        <w:ind w:left="2880" w:hanging="360"/>
+      </w:pPr>
+      <w:rPr>
+        <w:rFonts w:ascii="Symbol" w:hAnsi="Symbol" w:hint="default"/>
+      </w:rPr>
+    </w:lvl>
+    <w:lvl w:ilvl="4" w:tplc="08090003" w:tentative="1">
+      <w:start w:val="1"/>
+      <w:numFmt w:val="bullet"/>
+      <w:lvlText w:val="o"/>
+      <w:lvlJc w:val="left"/>
+      <w:pPr>
+        <w:ind w:left="3600" w:hanging="360"/>
+      </w:pPr>
+      <w:rPr>
+        <w:rFonts w:ascii="Courier New" w:hAnsi="Courier New" w:cs="Courier New" w:hint="default"/>
+      </w:rPr>
+    </w:lvl>
+    <w:lvl w:ilvl="5" w:tplc="08090005" w:tentative="1">
+      <w:start w:val="1"/>
+      <w:numFmt w:val="bullet"/>
+      <w:lvlText w:val=""/>
+      <w:lvlJc w:val="left"/>
+      <w:pPr>
+        <w:ind w:left="4320" w:hanging="360"/>
+      </w:pPr>
+      <w:rPr>
+        <w:rFonts w:ascii="Wingdings" w:hAnsi="Wingdings" w:hint="default"/>
+      </w:rPr>
+    </w:lvl>
+    <w:lvl w:ilvl="6" w:tplc="08090001" w:tentative="1">
+      <w:start w:val="1"/>
+      <w:numFmt w:val="bullet"/>
+      <w:lvlText w:val=""/>
+      <w:lvlJc w:val="left"/>
+      <w:pPr>
+        <w:ind w:left="5040" w:hanging="360"/>
+      </w:pPr>
+      <w:rPr>
+        <w:rFonts w:ascii="Symbol" w:hAnsi="Symbol" w:hint="default"/>
+      </w:rPr>
+    </w:lvl>
+    <w:lvl w:ilvl="7" w:tplc="08090003" w:tentative="1">
+      <w:start w:val="1"/>
+      <w:numFmt w:val="bullet"/>
+      <w:lvlText w:val="o"/>
+      <w:lvlJc w:val="left"/>
+      <w:pPr>
+        <w:ind w:left="5760" w:hanging="360"/>
+      </w:pPr>
+      <w:rPr>
+        <w:rFonts w:ascii="Courier New" w:hAnsi="Courier New" w:cs="Courier New" w:hint="default"/>
+      </w:rPr>
+    </w:lvl>
+    <w:lvl w:ilvl="8" w:tplc="08090005" w:tentative="1">
+      <w:start w:val="1"/>
+      <w:numFmt w:val="bullet"/>
+      <w:lvlText w:val=""/>
+      <w:lvlJc w:val="left"/>
+      <w:pPr>
+        <w:ind w:left="6480" w:hanging="360"/>
+      </w:pPr>
+      <w:rPr>
+        <w:rFonts w:ascii="Wingdings" w:hAnsi="Wingdings" w:hint="default"/>
+      </w:rPr>
+    </w:lvl>
+  </w:abstractNum>
   <w:num w:numId="1">
     <w:abstractNumId w:val="0"/>
+  </w:num>
+  <w:num w:numId="2">
+    <w:abstractNumId w:val="1"/>
+  </w:num>
+  <w:num w:numId="3">
+    <w:abstractNumId w:val="2"/>
   </w:num>
 </w:numbering>
 </file>
@@ -1585,6 +1855,17 @@
       <w:spacing w:after="0" w:line="240" w:lineRule="auto"/>
     </w:pPr>
   </w:style>
+  <w:style w:type="paragraph" w:styleId="ListParagraph">
+    <w:name w:val="List Paragraph"/>
+    <w:basedOn w:val="Normal"/>
+    <w:uiPriority w:val="34"/>
+    <w:qFormat/>
+    <w:rsid w:val="004B26AC"/>
+    <w:pPr>
+      <w:ind w:left="720"/>
+      <w:contextualSpacing/>
+    </w:pPr>
+  </w:style>
 </w:styles>
 </file>
 

</xml_diff>

<commit_message>
Added some rules to the Design Doc
</commit_message>
<xml_diff>
--- a/Game Design Document for Cardgame.docx
+++ b/Game Design Document for Cardgame.docx
@@ -949,8 +949,1014 @@
       <w:pPr>
         <w:pStyle w:val="NoSpacing"/>
       </w:pPr>
+      <w:r>
+        <w:t xml:space="preserve">The following are a list of the rules that make up </w:t>
+      </w:r>
+      <w:proofErr w:type="spellStart"/>
+      <w:r>
+        <w:rPr>
+          <w:i/>
+        </w:rPr>
+        <w:t>Cardgame</w:t>
+      </w:r>
+      <w:proofErr w:type="spellEnd"/>
+      <w:r>
+        <w:t>:</w:t>
+      </w:r>
+    </w:p>
+    <w:p>
+      <w:pPr>
+        <w:pStyle w:val="NoSpacing"/>
+      </w:pPr>
+      <w:r>
+        <w:rPr>
+          <w:b/>
+        </w:rPr>
+        <w:t>[R1]</w:t>
+      </w:r>
+      <w:r>
+        <w:rPr>
+          <w:b/>
+        </w:rPr>
+        <w:t xml:space="preserve"> </w:t>
+      </w:r>
+      <w:r>
+        <w:t>Each player starts the game with 25 gold.</w:t>
+      </w:r>
+    </w:p>
+    <w:p>
+      <w:pPr>
+        <w:pStyle w:val="NoSpacing"/>
+      </w:pPr>
+      <w:r>
+        <w:rPr>
+          <w:b/>
+        </w:rPr>
+        <w:t>[R2]</w:t>
+      </w:r>
+      <w:r>
+        <w:rPr>
+          <w:b/>
+        </w:rPr>
+        <w:t xml:space="preserve"> </w:t>
+      </w:r>
+      <w:r>
+        <w:t>When a player starts their turn with 0 gold, they gain 15 gold and one debt counter.</w:t>
+      </w:r>
+    </w:p>
+    <w:p>
+      <w:pPr>
+        <w:pStyle w:val="NoSpacing"/>
+      </w:pPr>
+      <w:r>
+        <w:rPr>
+          <w:b/>
+        </w:rPr>
+        <w:t>[R3]</w:t>
+      </w:r>
+      <w:r>
+        <w:rPr>
+          <w:b/>
+        </w:rPr>
+        <w:t xml:space="preserve"> </w:t>
+      </w:r>
+      <w:r>
+        <w:t>If a player starts their turn with 0 gold and with a debt counter, they lose the game.</w:t>
+      </w:r>
+    </w:p>
+    <w:p>
+      <w:pPr>
+        <w:pStyle w:val="NoSpacing"/>
+      </w:pPr>
+      <w:r>
+        <w:rPr>
+          <w:b/>
+        </w:rPr>
+        <w:t>[R4]</w:t>
+      </w:r>
+      <w:r>
+        <w:rPr>
+          <w:b/>
+        </w:rPr>
+        <w:t xml:space="preserve"> </w:t>
+      </w:r>
+      <w:r>
+        <w:t>Each player’s deck must be exactly 25 cards, PLUS one General</w:t>
+      </w:r>
+    </w:p>
+    <w:p>
+      <w:pPr>
+        <w:pStyle w:val="NoSpacing"/>
+      </w:pPr>
+      <w:r>
+        <w:rPr>
+          <w:b/>
+        </w:rPr>
+        <w:t>[R5]</w:t>
+      </w:r>
+      <w:r>
+        <w:rPr>
+          <w:b/>
+        </w:rPr>
+        <w:t xml:space="preserve"> </w:t>
+      </w:r>
+      <w:r>
+        <w:t>Each player starts the game with their General outside of the deck, to the left of their hand/field.</w:t>
+      </w:r>
+    </w:p>
+    <w:p>
+      <w:pPr>
+        <w:pStyle w:val="NoSpacing"/>
+      </w:pPr>
+      <w:r>
+        <w:rPr>
+          <w:b/>
+        </w:rPr>
+        <w:t>[R6]</w:t>
+      </w:r>
+      <w:r>
+        <w:rPr>
+          <w:b/>
+        </w:rPr>
+        <w:t xml:space="preserve"> </w:t>
+      </w:r>
+      <w:r>
+        <w:t>Every card has a cost in gold to put it into play.</w:t>
+      </w:r>
+    </w:p>
+    <w:p>
+      <w:pPr>
+        <w:pStyle w:val="NoSpacing"/>
+      </w:pPr>
+      <w:r>
+        <w:rPr>
+          <w:b/>
+        </w:rPr>
+        <w:t>[R7]</w:t>
+      </w:r>
+      <w:r>
+        <w:rPr>
+          <w:b/>
+        </w:rPr>
+        <w:t xml:space="preserve"> </w:t>
+      </w:r>
+      <w:r>
+        <w:t>When played, Units will stay on the field however Utilities will go to the Discard pile once their effect has been resolved.</w:t>
+      </w:r>
+    </w:p>
+    <w:p>
+      <w:pPr>
+        <w:pStyle w:val="NoSpacing"/>
+      </w:pPr>
+      <w:r>
+        <w:rPr>
+          <w:b/>
+        </w:rPr>
+        <w:t>[R8]</w:t>
+      </w:r>
+      <w:r>
+        <w:rPr>
+          <w:b/>
+        </w:rPr>
+        <w:t xml:space="preserve"> </w:t>
+      </w:r>
+      <w:r>
+        <w:t>Units leave the field either when their health reaches 0</w:t>
+      </w:r>
+      <w:r>
+        <w:t xml:space="preserve"> or when removed by card effect</w:t>
+      </w:r>
+    </w:p>
+    <w:p>
+      <w:pPr>
+        <w:pStyle w:val="NoSpacing"/>
+      </w:pPr>
+      <w:r>
+        <w:rPr>
+          <w:b/>
+        </w:rPr>
+        <w:t>[R9]</w:t>
+      </w:r>
+      <w:r>
+        <w:rPr>
+          <w:b/>
+        </w:rPr>
+        <w:t xml:space="preserve"> </w:t>
+      </w:r>
+      <w:r>
+        <w:t>Card effects overrule game rules</w:t>
+      </w:r>
+    </w:p>
+    <w:p>
+      <w:pPr>
+        <w:pStyle w:val="NoSpacing"/>
+      </w:pPr>
+      <w:r>
+        <w:rPr>
+          <w:b/>
+        </w:rPr>
+        <w:t>[R10]</w:t>
+      </w:r>
+      <w:r>
+        <w:rPr>
+          <w:b/>
+        </w:rPr>
+        <w:t xml:space="preserve"> </w:t>
+      </w:r>
+      <w:r>
+        <w:t>The turn player can enter combat with each of their Units once per turn</w:t>
+      </w:r>
+    </w:p>
+    <w:p>
+      <w:pPr>
+        <w:pStyle w:val="NoSpacing"/>
+      </w:pPr>
+      <w:r>
+        <w:rPr>
+          <w:b/>
+        </w:rPr>
+        <w:lastRenderedPageBreak/>
+        <w:t>[R11]</w:t>
+      </w:r>
+      <w:r>
+        <w:rPr>
+          <w:b/>
+        </w:rPr>
+        <w:t xml:space="preserve"> </w:t>
+      </w:r>
+      <w:r>
+        <w:t>When entering combat, the attacking player selects an opponent’s unit as a target. Both units then lose health equal to the other’s strength.</w:t>
+      </w:r>
+    </w:p>
+    <w:p>
+      <w:pPr>
+        <w:pStyle w:val="NoSpacing"/>
+      </w:pPr>
+      <w:r>
+        <w:rPr>
+          <w:b/>
+        </w:rPr>
+        <w:t>[R12]</w:t>
+      </w:r>
+      <w:r>
+        <w:rPr>
+          <w:b/>
+        </w:rPr>
+        <w:t xml:space="preserve"> </w:t>
+      </w:r>
+      <w:r>
+        <w:t xml:space="preserve">If the opponent has no units on the field the turn player can “raid” the opponent’s </w:t>
+      </w:r>
+      <w:r>
+        <w:t>supplies instead. If the</w:t>
+      </w:r>
+      <w:r>
+        <w:t>y</w:t>
+      </w:r>
+      <w:r>
+        <w:t xml:space="preserve"> do, the opponent loses</w:t>
+      </w:r>
+      <w:r>
+        <w:t xml:space="preserve"> gold equal to half the strength of the attacking unit.</w:t>
+      </w:r>
+    </w:p>
+    <w:p>
+      <w:pPr>
+        <w:pStyle w:val="NoSpacing"/>
+      </w:pPr>
+      <w:r>
+        <w:rPr>
+          <w:b/>
+        </w:rPr>
+        <w:t>[R13]</w:t>
+      </w:r>
+      <w:r>
+        <w:rPr>
+          <w:b/>
+        </w:rPr>
+        <w:t xml:space="preserve"> </w:t>
+      </w:r>
+      <w:r>
+        <w:t>A unit with a poison counter loses 1 health at the end of each turn per counter.</w:t>
+      </w:r>
+    </w:p>
+    <w:p>
+      <w:pPr>
+        <w:pStyle w:val="NoSpacing"/>
+      </w:pPr>
+      <w:r>
+        <w:rPr>
+          <w:b/>
+        </w:rPr>
+        <w:t>[R14]</w:t>
+      </w:r>
+      <w:r>
+        <w:rPr>
+          <w:b/>
+        </w:rPr>
+        <w:t xml:space="preserve"> </w:t>
+      </w:r>
+      <w:r>
+        <w:t>Each player gains 5 gold at the beginning of their turn (after checking whether they need a debt counter).</w:t>
+      </w:r>
+    </w:p>
+    <w:p>
+      <w:pPr>
+        <w:pStyle w:val="NoSpacing"/>
+      </w:pPr>
+      <w:r>
+        <w:rPr>
+          <w:b/>
+        </w:rPr>
+        <w:t>[R15]</w:t>
+      </w:r>
+      <w:r>
+        <w:rPr>
+          <w:b/>
+        </w:rPr>
+        <w:t xml:space="preserve"> </w:t>
+      </w:r>
+      <w:r>
+        <w:t>Each player draws a card at the beginning of their turn.</w:t>
+      </w:r>
+    </w:p>
+    <w:p>
+      <w:pPr>
+        <w:pStyle w:val="NoSpacing"/>
+      </w:pPr>
+      <w:r>
+        <w:rPr>
+          <w:b/>
+        </w:rPr>
+        <w:t>[R16]</w:t>
+      </w:r>
+      <w:r>
+        <w:rPr>
+          <w:b/>
+        </w:rPr>
+        <w:t xml:space="preserve"> </w:t>
+      </w:r>
+      <w:r>
+        <w:t>The player who goes first cannot attack during their first turn.</w:t>
+      </w:r>
+    </w:p>
+    <w:p>
+      <w:pPr>
+        <w:pStyle w:val="NoSpacing"/>
+      </w:pPr>
+      <w:r>
+        <w:rPr>
+          <w:b/>
+        </w:rPr>
+        <w:t>[R17]</w:t>
+      </w:r>
       <w:bookmarkStart w:id="0" w:name="_GoBack"/>
       <w:bookmarkEnd w:id="0"/>
+    </w:p>
+    <w:p>
+      <w:pPr>
+        <w:pStyle w:val="NoSpacing"/>
+        <w:rPr>
+          <w:b/>
+        </w:rPr>
+      </w:pPr>
+      <w:r>
+        <w:rPr>
+          <w:b/>
+        </w:rPr>
+        <w:t>[R18]</w:t>
+      </w:r>
+    </w:p>
+    <w:p>
+      <w:pPr>
+        <w:pStyle w:val="NoSpacing"/>
+        <w:rPr>
+          <w:b/>
+        </w:rPr>
+      </w:pPr>
+      <w:r>
+        <w:rPr>
+          <w:b/>
+        </w:rPr>
+        <w:t>[R19]</w:t>
+      </w:r>
+    </w:p>
+    <w:p>
+      <w:pPr>
+        <w:pStyle w:val="NoSpacing"/>
+        <w:rPr>
+          <w:b/>
+        </w:rPr>
+      </w:pPr>
+      <w:r>
+        <w:rPr>
+          <w:b/>
+        </w:rPr>
+        <w:t>[R20]</w:t>
+      </w:r>
+    </w:p>
+    <w:p>
+      <w:pPr>
+        <w:pStyle w:val="NoSpacing"/>
+        <w:rPr>
+          <w:b/>
+        </w:rPr>
+      </w:pPr>
+      <w:r>
+        <w:rPr>
+          <w:b/>
+        </w:rPr>
+        <w:t>[R21]</w:t>
+      </w:r>
+    </w:p>
+    <w:p>
+      <w:pPr>
+        <w:pStyle w:val="NoSpacing"/>
+        <w:rPr>
+          <w:b/>
+        </w:rPr>
+      </w:pPr>
+      <w:r>
+        <w:rPr>
+          <w:b/>
+        </w:rPr>
+        <w:t>[R22]</w:t>
+      </w:r>
+    </w:p>
+    <w:p>
+      <w:pPr>
+        <w:pStyle w:val="NoSpacing"/>
+        <w:rPr>
+          <w:b/>
+        </w:rPr>
+      </w:pPr>
+      <w:r>
+        <w:rPr>
+          <w:b/>
+        </w:rPr>
+        <w:t>[R23]</w:t>
+      </w:r>
+    </w:p>
+    <w:p>
+      <w:pPr>
+        <w:pStyle w:val="NoSpacing"/>
+        <w:rPr>
+          <w:b/>
+        </w:rPr>
+      </w:pPr>
+      <w:r>
+        <w:rPr>
+          <w:b/>
+        </w:rPr>
+        <w:t>[R24]</w:t>
+      </w:r>
+    </w:p>
+    <w:p>
+      <w:pPr>
+        <w:pStyle w:val="NoSpacing"/>
+        <w:rPr>
+          <w:b/>
+        </w:rPr>
+      </w:pPr>
+      <w:r>
+        <w:rPr>
+          <w:b/>
+        </w:rPr>
+        <w:t>[R25]</w:t>
+      </w:r>
+    </w:p>
+    <w:p>
+      <w:pPr>
+        <w:pStyle w:val="NoSpacing"/>
+        <w:rPr>
+          <w:b/>
+        </w:rPr>
+      </w:pPr>
+      <w:r>
+        <w:rPr>
+          <w:b/>
+        </w:rPr>
+        <w:t>[R26]</w:t>
+      </w:r>
+    </w:p>
+    <w:p>
+      <w:pPr>
+        <w:pStyle w:val="NoSpacing"/>
+        <w:rPr>
+          <w:b/>
+        </w:rPr>
+      </w:pPr>
+      <w:r>
+        <w:rPr>
+          <w:b/>
+        </w:rPr>
+        <w:t>[R27]</w:t>
+      </w:r>
+    </w:p>
+    <w:p>
+      <w:pPr>
+        <w:pStyle w:val="NoSpacing"/>
+        <w:rPr>
+          <w:b/>
+        </w:rPr>
+      </w:pPr>
+      <w:r>
+        <w:rPr>
+          <w:b/>
+        </w:rPr>
+        <w:t>[R28]</w:t>
+      </w:r>
+    </w:p>
+    <w:p>
+      <w:pPr>
+        <w:pStyle w:val="NoSpacing"/>
+        <w:rPr>
+          <w:b/>
+        </w:rPr>
+      </w:pPr>
+      <w:r>
+        <w:rPr>
+          <w:b/>
+        </w:rPr>
+        <w:t>[R29]</w:t>
+      </w:r>
+    </w:p>
+    <w:p>
+      <w:pPr>
+        <w:pStyle w:val="NoSpacing"/>
+        <w:rPr>
+          <w:b/>
+        </w:rPr>
+      </w:pPr>
+      <w:r>
+        <w:rPr>
+          <w:b/>
+        </w:rPr>
+        <w:t>[R30]</w:t>
+      </w:r>
+    </w:p>
+    <w:p>
+      <w:pPr>
+        <w:pStyle w:val="NoSpacing"/>
+        <w:rPr>
+          <w:b/>
+        </w:rPr>
+      </w:pPr>
+      <w:r>
+        <w:rPr>
+          <w:b/>
+        </w:rPr>
+        <w:t>[R31]</w:t>
+      </w:r>
+    </w:p>
+    <w:p>
+      <w:pPr>
+        <w:pStyle w:val="NoSpacing"/>
+        <w:rPr>
+          <w:b/>
+        </w:rPr>
+      </w:pPr>
+      <w:r>
+        <w:rPr>
+          <w:b/>
+        </w:rPr>
+        <w:t>[R32]</w:t>
+      </w:r>
+    </w:p>
+    <w:p>
+      <w:pPr>
+        <w:pStyle w:val="NoSpacing"/>
+        <w:rPr>
+          <w:b/>
+        </w:rPr>
+      </w:pPr>
+      <w:r>
+        <w:rPr>
+          <w:b/>
+        </w:rPr>
+        <w:t>[R33]</w:t>
+      </w:r>
+    </w:p>
+    <w:p>
+      <w:pPr>
+        <w:pStyle w:val="NoSpacing"/>
+        <w:rPr>
+          <w:b/>
+        </w:rPr>
+      </w:pPr>
+      <w:r>
+        <w:rPr>
+          <w:b/>
+        </w:rPr>
+        <w:t>[R34]</w:t>
+      </w:r>
+    </w:p>
+    <w:p>
+      <w:pPr>
+        <w:pStyle w:val="NoSpacing"/>
+        <w:rPr>
+          <w:b/>
+        </w:rPr>
+      </w:pPr>
+      <w:r>
+        <w:rPr>
+          <w:b/>
+        </w:rPr>
+        <w:t>[R35]</w:t>
+      </w:r>
+    </w:p>
+    <w:p>
+      <w:pPr>
+        <w:pStyle w:val="NoSpacing"/>
+        <w:rPr>
+          <w:b/>
+        </w:rPr>
+      </w:pPr>
+      <w:r>
+        <w:rPr>
+          <w:b/>
+        </w:rPr>
+        <w:t>[R36]</w:t>
+      </w:r>
+    </w:p>
+    <w:p>
+      <w:pPr>
+        <w:pStyle w:val="NoSpacing"/>
+        <w:rPr>
+          <w:b/>
+        </w:rPr>
+      </w:pPr>
+      <w:r>
+        <w:rPr>
+          <w:b/>
+        </w:rPr>
+        <w:t>[R37]</w:t>
+      </w:r>
+    </w:p>
+    <w:p>
+      <w:pPr>
+        <w:pStyle w:val="NoSpacing"/>
+        <w:rPr>
+          <w:b/>
+        </w:rPr>
+      </w:pPr>
+      <w:r>
+        <w:rPr>
+          <w:b/>
+        </w:rPr>
+        <w:t>[R38]</w:t>
+      </w:r>
+    </w:p>
+    <w:p>
+      <w:pPr>
+        <w:pStyle w:val="NoSpacing"/>
+        <w:rPr>
+          <w:b/>
+        </w:rPr>
+      </w:pPr>
+      <w:r>
+        <w:rPr>
+          <w:b/>
+        </w:rPr>
+        <w:t>[R39]</w:t>
+      </w:r>
+    </w:p>
+    <w:p>
+      <w:pPr>
+        <w:pStyle w:val="NoSpacing"/>
+        <w:rPr>
+          <w:b/>
+        </w:rPr>
+      </w:pPr>
+      <w:r>
+        <w:rPr>
+          <w:b/>
+        </w:rPr>
+        <w:t>[R40]</w:t>
+      </w:r>
+    </w:p>
+    <w:p>
+      <w:pPr>
+        <w:pStyle w:val="NoSpacing"/>
+        <w:rPr>
+          <w:b/>
+        </w:rPr>
+      </w:pPr>
+      <w:r>
+        <w:rPr>
+          <w:b/>
+        </w:rPr>
+        <w:t>[R41]</w:t>
+      </w:r>
+    </w:p>
+    <w:p>
+      <w:pPr>
+        <w:pStyle w:val="NoSpacing"/>
+        <w:rPr>
+          <w:b/>
+        </w:rPr>
+      </w:pPr>
+      <w:r>
+        <w:rPr>
+          <w:b/>
+        </w:rPr>
+        <w:t>[R42]</w:t>
+      </w:r>
+    </w:p>
+    <w:p>
+      <w:pPr>
+        <w:pStyle w:val="NoSpacing"/>
+        <w:rPr>
+          <w:b/>
+        </w:rPr>
+      </w:pPr>
+      <w:r>
+        <w:rPr>
+          <w:b/>
+        </w:rPr>
+        <w:t>[R43]</w:t>
+      </w:r>
+    </w:p>
+    <w:p>
+      <w:pPr>
+        <w:pStyle w:val="NoSpacing"/>
+        <w:rPr>
+          <w:b/>
+        </w:rPr>
+      </w:pPr>
+      <w:r>
+        <w:rPr>
+          <w:b/>
+        </w:rPr>
+        <w:t>[R44]</w:t>
+      </w:r>
+    </w:p>
+    <w:p>
+      <w:pPr>
+        <w:pStyle w:val="NoSpacing"/>
+        <w:rPr>
+          <w:b/>
+        </w:rPr>
+      </w:pPr>
+      <w:r>
+        <w:rPr>
+          <w:b/>
+        </w:rPr>
+        <w:t>[R45]</w:t>
+      </w:r>
+    </w:p>
+    <w:p>
+      <w:pPr>
+        <w:pStyle w:val="NoSpacing"/>
+        <w:rPr>
+          <w:b/>
+        </w:rPr>
+      </w:pPr>
+      <w:r>
+        <w:rPr>
+          <w:b/>
+        </w:rPr>
+        <w:t>[R46]</w:t>
+      </w:r>
+    </w:p>
+    <w:p>
+      <w:pPr>
+        <w:pStyle w:val="NoSpacing"/>
+        <w:rPr>
+          <w:b/>
+        </w:rPr>
+      </w:pPr>
+      <w:r>
+        <w:rPr>
+          <w:b/>
+        </w:rPr>
+        <w:t>[R47]</w:t>
+      </w:r>
+    </w:p>
+    <w:p>
+      <w:pPr>
+        <w:pStyle w:val="NoSpacing"/>
+        <w:rPr>
+          <w:b/>
+        </w:rPr>
+      </w:pPr>
+      <w:r>
+        <w:rPr>
+          <w:b/>
+        </w:rPr>
+        <w:t>[R48]</w:t>
+      </w:r>
+    </w:p>
+    <w:p>
+      <w:pPr>
+        <w:pStyle w:val="NoSpacing"/>
+        <w:rPr>
+          <w:b/>
+        </w:rPr>
+      </w:pPr>
+      <w:r>
+        <w:rPr>
+          <w:b/>
+        </w:rPr>
+        <w:t>[R49]</w:t>
+      </w:r>
+    </w:p>
+    <w:p>
+      <w:pPr>
+        <w:pStyle w:val="NoSpacing"/>
+        <w:rPr>
+          <w:b/>
+        </w:rPr>
+      </w:pPr>
+      <w:r>
+        <w:rPr>
+          <w:b/>
+        </w:rPr>
+        <w:t>[R50]</w:t>
+      </w:r>
+    </w:p>
+    <w:p>
+      <w:pPr>
+        <w:pStyle w:val="NoSpacing"/>
+        <w:rPr>
+          <w:b/>
+        </w:rPr>
+      </w:pPr>
+      <w:r>
+        <w:rPr>
+          <w:b/>
+        </w:rPr>
+        <w:t>[R51]</w:t>
+      </w:r>
+    </w:p>
+    <w:p>
+      <w:pPr>
+        <w:pStyle w:val="NoSpacing"/>
+        <w:rPr>
+          <w:b/>
+        </w:rPr>
+      </w:pPr>
+      <w:r>
+        <w:rPr>
+          <w:b/>
+        </w:rPr>
+        <w:t>[R52]</w:t>
+      </w:r>
+    </w:p>
+    <w:p>
+      <w:pPr>
+        <w:pStyle w:val="NoSpacing"/>
+        <w:rPr>
+          <w:b/>
+        </w:rPr>
+      </w:pPr>
+      <w:r>
+        <w:rPr>
+          <w:b/>
+        </w:rPr>
+        <w:t>[R53]</w:t>
+      </w:r>
+    </w:p>
+    <w:p>
+      <w:pPr>
+        <w:pStyle w:val="NoSpacing"/>
+        <w:rPr>
+          <w:b/>
+        </w:rPr>
+      </w:pPr>
+      <w:r>
+        <w:rPr>
+          <w:b/>
+        </w:rPr>
+        <w:t>[R54]</w:t>
+      </w:r>
+    </w:p>
+    <w:p>
+      <w:pPr>
+        <w:pStyle w:val="NoSpacing"/>
+        <w:rPr>
+          <w:b/>
+        </w:rPr>
+      </w:pPr>
+      <w:r>
+        <w:rPr>
+          <w:b/>
+        </w:rPr>
+        <w:t>[R55]</w:t>
+      </w:r>
+    </w:p>
+    <w:p>
+      <w:pPr>
+        <w:pStyle w:val="NoSpacing"/>
+        <w:rPr>
+          <w:b/>
+        </w:rPr>
+      </w:pPr>
+      <w:r>
+        <w:rPr>
+          <w:b/>
+        </w:rPr>
+        <w:t>[R56]</w:t>
+      </w:r>
+    </w:p>
+    <w:p>
+      <w:pPr>
+        <w:pStyle w:val="NoSpacing"/>
+        <w:rPr>
+          <w:b/>
+        </w:rPr>
+      </w:pPr>
+      <w:r>
+        <w:rPr>
+          <w:b/>
+        </w:rPr>
+        <w:t>[R57]</w:t>
+      </w:r>
+    </w:p>
+    <w:p>
+      <w:pPr>
+        <w:pStyle w:val="NoSpacing"/>
+        <w:rPr>
+          <w:b/>
+        </w:rPr>
+      </w:pPr>
+      <w:r>
+        <w:rPr>
+          <w:b/>
+        </w:rPr>
+        <w:t>[R58]</w:t>
+      </w:r>
+    </w:p>
+    <w:p>
+      <w:pPr>
+        <w:pStyle w:val="NoSpacing"/>
+        <w:rPr>
+          <w:b/>
+        </w:rPr>
+      </w:pPr>
+      <w:r>
+        <w:rPr>
+          <w:b/>
+        </w:rPr>
+        <w:lastRenderedPageBreak/>
+        <w:t>[R59]</w:t>
+      </w:r>
+    </w:p>
+    <w:p>
+      <w:pPr>
+        <w:pStyle w:val="NoSpacing"/>
+        <w:rPr>
+          <w:b/>
+        </w:rPr>
+      </w:pPr>
+      <w:r>
+        <w:rPr>
+          <w:b/>
+        </w:rPr>
+        <w:t>[R60]</w:t>
+      </w:r>
+    </w:p>
+    <w:p>
+      <w:pPr>
+        <w:pStyle w:val="NoSpacing"/>
+        <w:rPr>
+          <w:b/>
+        </w:rPr>
+      </w:pPr>
+      <w:r>
+        <w:rPr>
+          <w:b/>
+        </w:rPr>
+        <w:t>[R61]</w:t>
+      </w:r>
+    </w:p>
+    <w:p>
+      <w:pPr>
+        <w:pStyle w:val="NoSpacing"/>
+        <w:rPr>
+          <w:b/>
+        </w:rPr>
+      </w:pPr>
+      <w:r>
+        <w:rPr>
+          <w:b/>
+        </w:rPr>
+        <w:t>[R62]</w:t>
+      </w:r>
+    </w:p>
+    <w:p>
+      <w:pPr>
+        <w:pStyle w:val="NoSpacing"/>
+        <w:rPr>
+          <w:b/>
+        </w:rPr>
+      </w:pPr>
+      <w:r>
+        <w:rPr>
+          <w:b/>
+        </w:rPr>
+        <w:t>[R63]</w:t>
+      </w:r>
     </w:p>
     <w:p>
       <w:pPr>

</xml_diff>

<commit_message>
Created a finished rules section. This may change in the future as cards are created or systems are refined.
</commit_message>
<xml_diff>
--- a/Game Design Document for Cardgame.docx
+++ b/Game Design Document for Cardgame.docx
@@ -538,10 +538,7 @@
         <w:t>C</w:t>
       </w:r>
       <w:r>
-        <w:t>ards and any counters the game needs</w:t>
-      </w:r>
-      <w:r>
-        <w:t xml:space="preserve"> </w:t>
+        <w:t xml:space="preserve">ards and any counters the game needs </w:t>
       </w:r>
       <w:r>
         <w:t>are</w:t>
@@ -1083,6 +1080,11 @@
       <w:r>
         <w:t>Every card has a cost in gold to put it into play.</w:t>
       </w:r>
+      <w:r>
+        <w:t xml:space="preserve"> Units also have health and strength.</w:t>
+      </w:r>
+      <w:bookmarkStart w:id="0" w:name="_GoBack"/>
+      <w:bookmarkEnd w:id="0"/>
     </w:p>
     <w:p>
       <w:pPr>
@@ -1121,10 +1123,25 @@
         <w:t xml:space="preserve"> </w:t>
       </w:r>
       <w:r>
-        <w:t>Units leave the field either when their health reaches 0</w:t>
-      </w:r>
-      <w:r>
-        <w:t xml:space="preserve"> or when removed by card effect</w:t>
+        <w:t xml:space="preserve">Units </w:t>
+      </w:r>
+      <w:r>
+        <w:t>are killed</w:t>
+      </w:r>
+      <w:r>
+        <w:t xml:space="preserve"> either when their health reaches 0</w:t>
+      </w:r>
+      <w:r>
+        <w:t xml:space="preserve"> or when </w:t>
+      </w:r>
+      <w:r>
+        <w:t>killed</w:t>
+      </w:r>
+      <w:r>
+        <w:t xml:space="preserve"> by card effect</w:t>
+      </w:r>
+      <w:r>
+        <w:t>. Killed cards go to the Discard pile unless specified otherwise.</w:t>
       </w:r>
     </w:p>
     <w:p>
@@ -1310,15 +1327,25 @@
         </w:rPr>
         <w:t>[R17]</w:t>
       </w:r>
-      <w:bookmarkStart w:id="0" w:name="_GoBack"/>
-      <w:bookmarkEnd w:id="0"/>
-    </w:p>
-    <w:p>
-      <w:pPr>
-        <w:pStyle w:val="NoSpacing"/>
-        <w:rPr>
-          <w:b/>
-        </w:rPr>
+      <w:r>
+        <w:rPr>
+          <w:b/>
+        </w:rPr>
+        <w:t xml:space="preserve"> </w:t>
+      </w:r>
+      <w:r>
+        <w:t xml:space="preserve">Units can be “buried” through the effects of certain cards (including </w:t>
+      </w:r>
+      <w:r>
+        <w:t>themselves!). Buried cards are</w:t>
+      </w:r>
+      <w:r>
+        <w:t xml:space="preserve"> be flipped face-down.</w:t>
+      </w:r>
+    </w:p>
+    <w:p>
+      <w:pPr>
+        <w:pStyle w:val="NoSpacing"/>
       </w:pPr>
       <w:r>
         <w:rPr>
@@ -1326,13 +1353,19 @@
         </w:rPr>
         <w:t>[R18]</w:t>
       </w:r>
-    </w:p>
-    <w:p>
-      <w:pPr>
-        <w:pStyle w:val="NoSpacing"/>
-        <w:rPr>
-          <w:b/>
-        </w:rPr>
+      <w:r>
+        <w:rPr>
+          <w:b/>
+        </w:rPr>
+        <w:t xml:space="preserve"> </w:t>
+      </w:r>
+      <w:r>
+        <w:t xml:space="preserve">Buried cards cannot attack, be attacked or use their effects. </w:t>
+      </w:r>
+    </w:p>
+    <w:p>
+      <w:pPr>
+        <w:pStyle w:val="NoSpacing"/>
       </w:pPr>
       <w:r>
         <w:rPr>
@@ -1340,13 +1373,19 @@
         </w:rPr>
         <w:t>[R19]</w:t>
       </w:r>
-    </w:p>
-    <w:p>
-      <w:pPr>
-        <w:pStyle w:val="NoSpacing"/>
-        <w:rPr>
-          <w:b/>
-        </w:rPr>
+      <w:r>
+        <w:rPr>
+          <w:b/>
+        </w:rPr>
+        <w:t xml:space="preserve"> </w:t>
+      </w:r>
+      <w:r>
+        <w:t>Cards cannot effect buried cards with their effects unless they specify that they effect a buried card(s).</w:t>
+      </w:r>
+    </w:p>
+    <w:p>
+      <w:pPr>
+        <w:pStyle w:val="NoSpacing"/>
       </w:pPr>
       <w:r>
         <w:rPr>
@@ -1354,13 +1393,22 @@
         </w:rPr>
         <w:t>[R20]</w:t>
       </w:r>
-    </w:p>
-    <w:p>
-      <w:pPr>
-        <w:pStyle w:val="NoSpacing"/>
-        <w:rPr>
-          <w:b/>
-        </w:rPr>
+      <w:r>
+        <w:rPr>
+          <w:b/>
+        </w:rPr>
+        <w:t xml:space="preserve"> </w:t>
+      </w:r>
+      <w:r>
+        <w:t xml:space="preserve">Some cards can “bounce” themselves or other cards using effects. This means </w:t>
+      </w:r>
+      <w:r>
+        <w:t>to return the card to its owner’s hand.</w:t>
+      </w:r>
+    </w:p>
+    <w:p>
+      <w:pPr>
+        <w:pStyle w:val="NoSpacing"/>
       </w:pPr>
       <w:r>
         <w:rPr>
@@ -1368,6 +1416,15 @@
         </w:rPr>
         <w:t>[R21]</w:t>
       </w:r>
+      <w:r>
+        <w:rPr>
+          <w:b/>
+        </w:rPr>
+        <w:t xml:space="preserve"> </w:t>
+      </w:r>
+      <w:r>
+        <w:t>At the beginning of each player’s turn they must pay their unit’s wages (1 gold per unit).</w:t>
+      </w:r>
     </w:p>
     <w:p>
       <w:pPr>
@@ -1382,13 +1439,36 @@
         </w:rPr>
         <w:t>[R22]</w:t>
       </w:r>
-    </w:p>
-    <w:p>
-      <w:pPr>
-        <w:pStyle w:val="NoSpacing"/>
-        <w:rPr>
-          <w:b/>
-        </w:rPr>
+      <w:r>
+        <w:rPr>
+          <w:b/>
+        </w:rPr>
+        <w:t xml:space="preserve"> </w:t>
+      </w:r>
+      <w:r>
+        <w:t xml:space="preserve">Anything that occurs at the beginning of a player’s turn (checking for debt counters, effects, </w:t>
+      </w:r>
+      <w:proofErr w:type="spellStart"/>
+      <w:r>
+        <w:t>etc</w:t>
+      </w:r>
+      <w:proofErr w:type="spellEnd"/>
+      <w:r>
+        <w:t xml:space="preserve">) happens </w:t>
+      </w:r>
+      <w:r>
+        <w:rPr>
+          <w:i/>
+        </w:rPr>
+        <w:t>before</w:t>
+      </w:r>
+      <w:r>
+        <w:t xml:space="preserve"> that player draws.</w:t>
+      </w:r>
+    </w:p>
+    <w:p>
+      <w:pPr>
+        <w:pStyle w:val="NoSpacing"/>
       </w:pPr>
       <w:r>
         <w:rPr>
@@ -1396,13 +1476,42 @@
         </w:rPr>
         <w:t>[R23]</w:t>
       </w:r>
-    </w:p>
-    <w:p>
-      <w:pPr>
-        <w:pStyle w:val="NoSpacing"/>
-        <w:rPr>
-          <w:b/>
-        </w:rPr>
+      <w:r>
+        <w:rPr>
+          <w:b/>
+        </w:rPr>
+        <w:t xml:space="preserve"> </w:t>
+      </w:r>
+      <w:r>
+        <w:t xml:space="preserve">Any card effects that happen at the end of a player’s turn happens immediately before the start of the next player’s turn. This means the turn player cannot do anything </w:t>
+      </w:r>
+      <w:r>
+        <w:t>(hire units, use utilities</w:t>
+      </w:r>
+      <w:r>
+        <w:t xml:space="preserve">, </w:t>
+      </w:r>
+      <w:proofErr w:type="spellStart"/>
+      <w:r>
+        <w:t>etc</w:t>
+      </w:r>
+      <w:proofErr w:type="spellEnd"/>
+      <w:r>
+        <w:t xml:space="preserve">) </w:t>
+      </w:r>
+      <w:r>
+        <w:t>after these effects go off</w:t>
+      </w:r>
+      <w:r>
+        <w:t xml:space="preserve"> until the beginning of their turn</w:t>
+      </w:r>
+      <w:r>
+        <w:t>.</w:t>
+      </w:r>
+    </w:p>
+    <w:p>
+      <w:pPr>
+        <w:pStyle w:val="NoSpacing"/>
       </w:pPr>
       <w:r>
         <w:rPr>
@@ -1410,13 +1519,27 @@
         </w:rPr>
         <w:t>[R24]</w:t>
       </w:r>
-    </w:p>
-    <w:p>
-      <w:pPr>
-        <w:pStyle w:val="NoSpacing"/>
-        <w:rPr>
-          <w:b/>
-        </w:rPr>
+      <w:r>
+        <w:rPr>
+          <w:b/>
+        </w:rPr>
+        <w:t xml:space="preserve"> </w:t>
+      </w:r>
+      <w:r>
+        <w:t xml:space="preserve">Should multiple effects trigger simultaneously, the turn player gets priority on their </w:t>
+      </w:r>
+      <w:proofErr w:type="gramStart"/>
+      <w:r>
+        <w:t>effects.</w:t>
+      </w:r>
+      <w:proofErr w:type="gramEnd"/>
+      <w:r>
+        <w:t xml:space="preserve"> They may choose any ONE effect that has triggered, resolve it, then the opponent may choose any other ONE of their effects that has triggered and resolve it. This continues until there are no more effects to resolve.</w:t>
+      </w:r>
+    </w:p>
+    <w:p>
+      <w:pPr>
+        <w:pStyle w:val="NoSpacing"/>
       </w:pPr>
       <w:r>
         <w:rPr>
@@ -1424,538 +1547,47 @@
         </w:rPr>
         <w:t>[R25]</w:t>
       </w:r>
-    </w:p>
-    <w:p>
-      <w:pPr>
-        <w:pStyle w:val="NoSpacing"/>
-        <w:rPr>
-          <w:b/>
-        </w:rPr>
-      </w:pPr>
-      <w:r>
-        <w:rPr>
-          <w:b/>
-        </w:rPr>
-        <w:t>[R26]</w:t>
-      </w:r>
-    </w:p>
-    <w:p>
-      <w:pPr>
-        <w:pStyle w:val="NoSpacing"/>
-        <w:rPr>
-          <w:b/>
-        </w:rPr>
-      </w:pPr>
-      <w:r>
-        <w:rPr>
-          <w:b/>
-        </w:rPr>
-        <w:t>[R27]</w:t>
-      </w:r>
-    </w:p>
-    <w:p>
-      <w:pPr>
-        <w:pStyle w:val="NoSpacing"/>
-        <w:rPr>
-          <w:b/>
-        </w:rPr>
-      </w:pPr>
-      <w:r>
-        <w:rPr>
-          <w:b/>
-        </w:rPr>
-        <w:t>[R28]</w:t>
-      </w:r>
-    </w:p>
-    <w:p>
-      <w:pPr>
-        <w:pStyle w:val="NoSpacing"/>
-        <w:rPr>
-          <w:b/>
-        </w:rPr>
-      </w:pPr>
-      <w:r>
-        <w:rPr>
-          <w:b/>
-        </w:rPr>
-        <w:t>[R29]</w:t>
-      </w:r>
-    </w:p>
-    <w:p>
-      <w:pPr>
-        <w:pStyle w:val="NoSpacing"/>
-        <w:rPr>
-          <w:b/>
-        </w:rPr>
-      </w:pPr>
-      <w:r>
-        <w:rPr>
-          <w:b/>
-        </w:rPr>
-        <w:t>[R30]</w:t>
-      </w:r>
-    </w:p>
-    <w:p>
-      <w:pPr>
-        <w:pStyle w:val="NoSpacing"/>
-        <w:rPr>
-          <w:b/>
-        </w:rPr>
-      </w:pPr>
-      <w:r>
-        <w:rPr>
-          <w:b/>
-        </w:rPr>
-        <w:t>[R31]</w:t>
-      </w:r>
-    </w:p>
-    <w:p>
-      <w:pPr>
-        <w:pStyle w:val="NoSpacing"/>
-        <w:rPr>
-          <w:b/>
-        </w:rPr>
-      </w:pPr>
-      <w:r>
-        <w:rPr>
-          <w:b/>
-        </w:rPr>
-        <w:t>[R32]</w:t>
-      </w:r>
-    </w:p>
-    <w:p>
-      <w:pPr>
-        <w:pStyle w:val="NoSpacing"/>
-        <w:rPr>
-          <w:b/>
-        </w:rPr>
-      </w:pPr>
-      <w:r>
-        <w:rPr>
-          <w:b/>
-        </w:rPr>
-        <w:t>[R33]</w:t>
-      </w:r>
-    </w:p>
-    <w:p>
-      <w:pPr>
-        <w:pStyle w:val="NoSpacing"/>
-        <w:rPr>
-          <w:b/>
-        </w:rPr>
-      </w:pPr>
-      <w:r>
-        <w:rPr>
-          <w:b/>
-        </w:rPr>
-        <w:t>[R34]</w:t>
-      </w:r>
-    </w:p>
-    <w:p>
-      <w:pPr>
-        <w:pStyle w:val="NoSpacing"/>
-        <w:rPr>
-          <w:b/>
-        </w:rPr>
-      </w:pPr>
-      <w:r>
-        <w:rPr>
-          <w:b/>
-        </w:rPr>
-        <w:t>[R35]</w:t>
-      </w:r>
-    </w:p>
-    <w:p>
-      <w:pPr>
-        <w:pStyle w:val="NoSpacing"/>
-        <w:rPr>
-          <w:b/>
-        </w:rPr>
-      </w:pPr>
-      <w:r>
-        <w:rPr>
-          <w:b/>
-        </w:rPr>
-        <w:t>[R36]</w:t>
-      </w:r>
-    </w:p>
-    <w:p>
-      <w:pPr>
-        <w:pStyle w:val="NoSpacing"/>
-        <w:rPr>
-          <w:b/>
-        </w:rPr>
-      </w:pPr>
-      <w:r>
-        <w:rPr>
-          <w:b/>
-        </w:rPr>
-        <w:t>[R37]</w:t>
-      </w:r>
-    </w:p>
-    <w:p>
-      <w:pPr>
-        <w:pStyle w:val="NoSpacing"/>
-        <w:rPr>
-          <w:b/>
-        </w:rPr>
-      </w:pPr>
-      <w:r>
-        <w:rPr>
-          <w:b/>
-        </w:rPr>
-        <w:t>[R38]</w:t>
-      </w:r>
-    </w:p>
-    <w:p>
-      <w:pPr>
-        <w:pStyle w:val="NoSpacing"/>
-        <w:rPr>
-          <w:b/>
-        </w:rPr>
-      </w:pPr>
-      <w:r>
-        <w:rPr>
-          <w:b/>
-        </w:rPr>
-        <w:t>[R39]</w:t>
-      </w:r>
-    </w:p>
-    <w:p>
-      <w:pPr>
-        <w:pStyle w:val="NoSpacing"/>
-        <w:rPr>
-          <w:b/>
-        </w:rPr>
-      </w:pPr>
-      <w:r>
-        <w:rPr>
-          <w:b/>
-        </w:rPr>
-        <w:t>[R40]</w:t>
-      </w:r>
-    </w:p>
-    <w:p>
-      <w:pPr>
-        <w:pStyle w:val="NoSpacing"/>
-        <w:rPr>
-          <w:b/>
-        </w:rPr>
-      </w:pPr>
-      <w:r>
-        <w:rPr>
-          <w:b/>
-        </w:rPr>
-        <w:t>[R41]</w:t>
-      </w:r>
-    </w:p>
-    <w:p>
-      <w:pPr>
-        <w:pStyle w:val="NoSpacing"/>
-        <w:rPr>
-          <w:b/>
-        </w:rPr>
-      </w:pPr>
-      <w:r>
-        <w:rPr>
-          <w:b/>
-        </w:rPr>
-        <w:t>[R42]</w:t>
-      </w:r>
-    </w:p>
-    <w:p>
-      <w:pPr>
-        <w:pStyle w:val="NoSpacing"/>
-        <w:rPr>
-          <w:b/>
-        </w:rPr>
-      </w:pPr>
-      <w:r>
-        <w:rPr>
-          <w:b/>
-        </w:rPr>
-        <w:t>[R43]</w:t>
-      </w:r>
-    </w:p>
-    <w:p>
-      <w:pPr>
-        <w:pStyle w:val="NoSpacing"/>
-        <w:rPr>
-          <w:b/>
-        </w:rPr>
-      </w:pPr>
-      <w:r>
-        <w:rPr>
-          <w:b/>
-        </w:rPr>
-        <w:t>[R44]</w:t>
-      </w:r>
-    </w:p>
-    <w:p>
-      <w:pPr>
-        <w:pStyle w:val="NoSpacing"/>
-        <w:rPr>
-          <w:b/>
-        </w:rPr>
-      </w:pPr>
-      <w:r>
-        <w:rPr>
-          <w:b/>
-        </w:rPr>
-        <w:t>[R45]</w:t>
-      </w:r>
-    </w:p>
-    <w:p>
-      <w:pPr>
-        <w:pStyle w:val="NoSpacing"/>
-        <w:rPr>
-          <w:b/>
-        </w:rPr>
-      </w:pPr>
-      <w:r>
-        <w:rPr>
-          <w:b/>
-        </w:rPr>
-        <w:t>[R46]</w:t>
-      </w:r>
-    </w:p>
-    <w:p>
-      <w:pPr>
-        <w:pStyle w:val="NoSpacing"/>
-        <w:rPr>
-          <w:b/>
-        </w:rPr>
-      </w:pPr>
-      <w:r>
-        <w:rPr>
-          <w:b/>
-        </w:rPr>
-        <w:t>[R47]</w:t>
-      </w:r>
-    </w:p>
-    <w:p>
-      <w:pPr>
-        <w:pStyle w:val="NoSpacing"/>
-        <w:rPr>
-          <w:b/>
-        </w:rPr>
-      </w:pPr>
-      <w:r>
-        <w:rPr>
-          <w:b/>
-        </w:rPr>
-        <w:t>[R48]</w:t>
-      </w:r>
-    </w:p>
-    <w:p>
-      <w:pPr>
-        <w:pStyle w:val="NoSpacing"/>
-        <w:rPr>
-          <w:b/>
-        </w:rPr>
-      </w:pPr>
-      <w:r>
-        <w:rPr>
-          <w:b/>
-        </w:rPr>
-        <w:t>[R49]</w:t>
-      </w:r>
-    </w:p>
-    <w:p>
-      <w:pPr>
-        <w:pStyle w:val="NoSpacing"/>
-        <w:rPr>
-          <w:b/>
-        </w:rPr>
-      </w:pPr>
-      <w:r>
-        <w:rPr>
-          <w:b/>
-        </w:rPr>
-        <w:t>[R50]</w:t>
-      </w:r>
-    </w:p>
-    <w:p>
-      <w:pPr>
-        <w:pStyle w:val="NoSpacing"/>
-        <w:rPr>
-          <w:b/>
-        </w:rPr>
-      </w:pPr>
-      <w:r>
-        <w:rPr>
-          <w:b/>
-        </w:rPr>
-        <w:t>[R51]</w:t>
-      </w:r>
-    </w:p>
-    <w:p>
-      <w:pPr>
-        <w:pStyle w:val="NoSpacing"/>
-        <w:rPr>
-          <w:b/>
-        </w:rPr>
-      </w:pPr>
-      <w:r>
-        <w:rPr>
-          <w:b/>
-        </w:rPr>
-        <w:t>[R52]</w:t>
-      </w:r>
-    </w:p>
-    <w:p>
-      <w:pPr>
-        <w:pStyle w:val="NoSpacing"/>
-        <w:rPr>
-          <w:b/>
-        </w:rPr>
-      </w:pPr>
-      <w:r>
-        <w:rPr>
-          <w:b/>
-        </w:rPr>
-        <w:t>[R53]</w:t>
-      </w:r>
-    </w:p>
-    <w:p>
-      <w:pPr>
-        <w:pStyle w:val="NoSpacing"/>
-        <w:rPr>
-          <w:b/>
-        </w:rPr>
-      </w:pPr>
-      <w:r>
-        <w:rPr>
-          <w:b/>
-        </w:rPr>
-        <w:t>[R54]</w:t>
-      </w:r>
-    </w:p>
-    <w:p>
-      <w:pPr>
-        <w:pStyle w:val="NoSpacing"/>
-        <w:rPr>
-          <w:b/>
-        </w:rPr>
-      </w:pPr>
-      <w:r>
-        <w:rPr>
-          <w:b/>
-        </w:rPr>
-        <w:t>[R55]</w:t>
-      </w:r>
-    </w:p>
-    <w:p>
-      <w:pPr>
-        <w:pStyle w:val="NoSpacing"/>
-        <w:rPr>
-          <w:b/>
-        </w:rPr>
-      </w:pPr>
-      <w:r>
-        <w:rPr>
-          <w:b/>
-        </w:rPr>
-        <w:t>[R56]</w:t>
-      </w:r>
-    </w:p>
-    <w:p>
-      <w:pPr>
-        <w:pStyle w:val="NoSpacing"/>
-        <w:rPr>
-          <w:b/>
-        </w:rPr>
-      </w:pPr>
-      <w:r>
-        <w:rPr>
-          <w:b/>
-        </w:rPr>
-        <w:t>[R57]</w:t>
-      </w:r>
-    </w:p>
-    <w:p>
-      <w:pPr>
-        <w:pStyle w:val="NoSpacing"/>
-        <w:rPr>
-          <w:b/>
-        </w:rPr>
-      </w:pPr>
-      <w:r>
-        <w:rPr>
-          <w:b/>
-        </w:rPr>
-        <w:t>[R58]</w:t>
-      </w:r>
-    </w:p>
-    <w:p>
-      <w:pPr>
-        <w:pStyle w:val="NoSpacing"/>
-        <w:rPr>
-          <w:b/>
-        </w:rPr>
-      </w:pPr>
-      <w:r>
-        <w:rPr>
-          <w:b/>
-        </w:rPr>
-        <w:lastRenderedPageBreak/>
-        <w:t>[R59]</w:t>
-      </w:r>
-    </w:p>
-    <w:p>
-      <w:pPr>
-        <w:pStyle w:val="NoSpacing"/>
-        <w:rPr>
-          <w:b/>
-        </w:rPr>
-      </w:pPr>
-      <w:r>
-        <w:rPr>
-          <w:b/>
-        </w:rPr>
-        <w:t>[R60]</w:t>
-      </w:r>
-    </w:p>
-    <w:p>
-      <w:pPr>
-        <w:pStyle w:val="NoSpacing"/>
-        <w:rPr>
-          <w:b/>
-        </w:rPr>
-      </w:pPr>
-      <w:r>
-        <w:rPr>
-          <w:b/>
-        </w:rPr>
-        <w:t>[R61]</w:t>
-      </w:r>
-    </w:p>
-    <w:p>
-      <w:pPr>
-        <w:pStyle w:val="NoSpacing"/>
-        <w:rPr>
-          <w:b/>
-        </w:rPr>
-      </w:pPr>
-      <w:r>
-        <w:rPr>
-          <w:b/>
-        </w:rPr>
-        <w:t>[R62]</w:t>
-      </w:r>
-    </w:p>
-    <w:p>
-      <w:pPr>
-        <w:pStyle w:val="NoSpacing"/>
-        <w:rPr>
-          <w:b/>
-        </w:rPr>
-      </w:pPr>
-      <w:r>
-        <w:rPr>
-          <w:b/>
-        </w:rPr>
-        <w:t>[R63]</w:t>
+      <w:r>
+        <w:rPr>
+          <w:b/>
+        </w:rPr>
+        <w:t xml:space="preserve"> </w:t>
+      </w:r>
+      <w:r>
+        <w:t>Lord effects must always resolve</w:t>
+      </w:r>
+      <w:r>
+        <w:t xml:space="preserve"> immediately</w:t>
+      </w:r>
+      <w:r>
+        <w:t xml:space="preserve"> when triggered</w:t>
+      </w:r>
+      <w:r>
+        <w:t>.</w:t>
+      </w:r>
+      <w:r>
+        <w:t xml:space="preserve"> T</w:t>
+      </w:r>
+      <w:r>
+        <w:t>his means they occur before</w:t>
+      </w:r>
+      <w:r>
+        <w:t xml:space="preserve"> </w:t>
+      </w:r>
+      <w:r>
+        <w:t>the priority system detailed</w:t>
+      </w:r>
+      <w:r>
+        <w:t xml:space="preserve"> in </w:t>
+      </w:r>
+      <w:r>
+        <w:rPr>
+          <w:b/>
+        </w:rPr>
+        <w:t>[R24]</w:t>
+      </w:r>
+      <w:r>
+        <w:t>.</w:t>
       </w:r>
     </w:p>
     <w:p>

</xml_diff>

<commit_message>
Begun a Features section
</commit_message>
<xml_diff>
--- a/Game Design Document for Cardgame.docx
+++ b/Game Design Document for Cardgame.docx
@@ -1083,520 +1083,564 @@
       <w:r>
         <w:t xml:space="preserve"> Units also have health and strength.</w:t>
       </w:r>
+    </w:p>
+    <w:p>
+      <w:pPr>
+        <w:pStyle w:val="NoSpacing"/>
+      </w:pPr>
+      <w:r>
+        <w:rPr>
+          <w:b/>
+        </w:rPr>
+        <w:t>[R7]</w:t>
+      </w:r>
+      <w:r>
+        <w:rPr>
+          <w:b/>
+        </w:rPr>
+        <w:t xml:space="preserve"> </w:t>
+      </w:r>
+      <w:r>
+        <w:t>When played, Units will stay on the field however Utilities will go to the Discard pile once their effect has been resolved.</w:t>
+      </w:r>
+    </w:p>
+    <w:p>
+      <w:pPr>
+        <w:pStyle w:val="NoSpacing"/>
+      </w:pPr>
+      <w:r>
+        <w:rPr>
+          <w:b/>
+        </w:rPr>
+        <w:t>[R8]</w:t>
+      </w:r>
+      <w:r>
+        <w:rPr>
+          <w:b/>
+        </w:rPr>
+        <w:t xml:space="preserve"> </w:t>
+      </w:r>
+      <w:r>
+        <w:t xml:space="preserve">Units </w:t>
+      </w:r>
+      <w:r>
+        <w:t>are killed</w:t>
+      </w:r>
+      <w:r>
+        <w:t xml:space="preserve"> either when their health reaches 0</w:t>
+      </w:r>
+      <w:r>
+        <w:t xml:space="preserve"> or when </w:t>
+      </w:r>
+      <w:r>
+        <w:t>killed</w:t>
+      </w:r>
+      <w:r>
+        <w:t xml:space="preserve"> by card effect</w:t>
+      </w:r>
+      <w:r>
+        <w:t>. Killed cards go to the Discard pile unless specified otherwise.</w:t>
+      </w:r>
+    </w:p>
+    <w:p>
+      <w:pPr>
+        <w:pStyle w:val="NoSpacing"/>
+      </w:pPr>
+      <w:r>
+        <w:rPr>
+          <w:b/>
+        </w:rPr>
+        <w:t>[R9]</w:t>
+      </w:r>
+      <w:r>
+        <w:rPr>
+          <w:b/>
+        </w:rPr>
+        <w:t xml:space="preserve"> </w:t>
+      </w:r>
+      <w:r>
+        <w:t>Card effects overrule game rules</w:t>
+      </w:r>
+    </w:p>
+    <w:p>
+      <w:pPr>
+        <w:pStyle w:val="NoSpacing"/>
+      </w:pPr>
+      <w:r>
+        <w:rPr>
+          <w:b/>
+        </w:rPr>
+        <w:t>[R10]</w:t>
+      </w:r>
+      <w:r>
+        <w:rPr>
+          <w:b/>
+        </w:rPr>
+        <w:t xml:space="preserve"> </w:t>
+      </w:r>
+      <w:r>
+        <w:t>The turn player can enter combat with each of their Units once per turn</w:t>
+      </w:r>
+    </w:p>
+    <w:p>
+      <w:pPr>
+        <w:pStyle w:val="NoSpacing"/>
+      </w:pPr>
+      <w:r>
+        <w:rPr>
+          <w:b/>
+        </w:rPr>
+        <w:lastRenderedPageBreak/>
+        <w:t>[R11]</w:t>
+      </w:r>
+      <w:r>
+        <w:rPr>
+          <w:b/>
+        </w:rPr>
+        <w:t xml:space="preserve"> </w:t>
+      </w:r>
+      <w:r>
+        <w:t>When entering combat, the attacking player selects an opponent’s unit as a target. Both units then lose health equal to the other’s strength.</w:t>
+      </w:r>
+    </w:p>
+    <w:p>
+      <w:pPr>
+        <w:pStyle w:val="NoSpacing"/>
+      </w:pPr>
+      <w:r>
+        <w:rPr>
+          <w:b/>
+        </w:rPr>
+        <w:t>[R12]</w:t>
+      </w:r>
+      <w:r>
+        <w:rPr>
+          <w:b/>
+        </w:rPr>
+        <w:t xml:space="preserve"> </w:t>
+      </w:r>
+      <w:r>
+        <w:t xml:space="preserve">If the opponent has no units on the field the turn player can “raid” the opponent’s </w:t>
+      </w:r>
+      <w:r>
+        <w:t>supplies instead. If the</w:t>
+      </w:r>
+      <w:r>
+        <w:t>y</w:t>
+      </w:r>
+      <w:r>
+        <w:t xml:space="preserve"> do, the opponent loses</w:t>
+      </w:r>
+      <w:r>
+        <w:t xml:space="preserve"> gold equal to half the strength of the attacking unit.</w:t>
+      </w:r>
+    </w:p>
+    <w:p>
+      <w:pPr>
+        <w:pStyle w:val="NoSpacing"/>
+      </w:pPr>
+      <w:r>
+        <w:rPr>
+          <w:b/>
+        </w:rPr>
+        <w:t>[R13]</w:t>
+      </w:r>
+      <w:r>
+        <w:rPr>
+          <w:b/>
+        </w:rPr>
+        <w:t xml:space="preserve"> </w:t>
+      </w:r>
+      <w:r>
+        <w:t>A unit with a poison counter loses 1 health at the end of each turn per counter.</w:t>
+      </w:r>
+    </w:p>
+    <w:p>
+      <w:pPr>
+        <w:pStyle w:val="NoSpacing"/>
+      </w:pPr>
+      <w:r>
+        <w:rPr>
+          <w:b/>
+        </w:rPr>
+        <w:t>[R14]</w:t>
+      </w:r>
+      <w:r>
+        <w:rPr>
+          <w:b/>
+        </w:rPr>
+        <w:t xml:space="preserve"> </w:t>
+      </w:r>
+      <w:r>
+        <w:t>Each player gains 5 gold at the beginning of their turn (after checking whether they need a debt counter).</w:t>
+      </w:r>
+    </w:p>
+    <w:p>
+      <w:pPr>
+        <w:pStyle w:val="NoSpacing"/>
+      </w:pPr>
+      <w:r>
+        <w:rPr>
+          <w:b/>
+        </w:rPr>
+        <w:t>[R15]</w:t>
+      </w:r>
+      <w:r>
+        <w:rPr>
+          <w:b/>
+        </w:rPr>
+        <w:t xml:space="preserve"> </w:t>
+      </w:r>
+      <w:r>
+        <w:t>Each player draws a card at the beginning of their turn.</w:t>
+      </w:r>
+    </w:p>
+    <w:p>
+      <w:pPr>
+        <w:pStyle w:val="NoSpacing"/>
+      </w:pPr>
+      <w:r>
+        <w:rPr>
+          <w:b/>
+        </w:rPr>
+        <w:t>[R16]</w:t>
+      </w:r>
+      <w:r>
+        <w:rPr>
+          <w:b/>
+        </w:rPr>
+        <w:t xml:space="preserve"> </w:t>
+      </w:r>
+      <w:r>
+        <w:t>The player who goes first cannot attack during their first turn.</w:t>
+      </w:r>
+    </w:p>
+    <w:p>
+      <w:pPr>
+        <w:pStyle w:val="NoSpacing"/>
+      </w:pPr>
+      <w:r>
+        <w:rPr>
+          <w:b/>
+        </w:rPr>
+        <w:t>[R17]</w:t>
+      </w:r>
+      <w:r>
+        <w:rPr>
+          <w:b/>
+        </w:rPr>
+        <w:t xml:space="preserve"> </w:t>
+      </w:r>
+      <w:r>
+        <w:t xml:space="preserve">Units can be “buried” through the effects of certain cards (including </w:t>
+      </w:r>
+      <w:r>
+        <w:t>themselves!). Buried cards are</w:t>
+      </w:r>
+      <w:r>
+        <w:t xml:space="preserve"> be flipped face-down.</w:t>
+      </w:r>
+    </w:p>
+    <w:p>
+      <w:pPr>
+        <w:pStyle w:val="NoSpacing"/>
+      </w:pPr>
+      <w:r>
+        <w:rPr>
+          <w:b/>
+        </w:rPr>
+        <w:t>[R18]</w:t>
+      </w:r>
+      <w:r>
+        <w:rPr>
+          <w:b/>
+        </w:rPr>
+        <w:t xml:space="preserve"> </w:t>
+      </w:r>
+      <w:r>
+        <w:t xml:space="preserve">Buried cards cannot attack, be attacked or use their effects. </w:t>
+      </w:r>
+    </w:p>
+    <w:p>
+      <w:pPr>
+        <w:pStyle w:val="NoSpacing"/>
+      </w:pPr>
+      <w:r>
+        <w:rPr>
+          <w:b/>
+        </w:rPr>
+        <w:t>[R19]</w:t>
+      </w:r>
+      <w:r>
+        <w:rPr>
+          <w:b/>
+        </w:rPr>
+        <w:t xml:space="preserve"> </w:t>
+      </w:r>
+      <w:r>
+        <w:t>Cards cannot effect buried cards with their effects unless they specify that they effect a buried card(s).</w:t>
+      </w:r>
+    </w:p>
+    <w:p>
+      <w:pPr>
+        <w:pStyle w:val="NoSpacing"/>
+      </w:pPr>
+      <w:r>
+        <w:rPr>
+          <w:b/>
+        </w:rPr>
+        <w:t>[R20]</w:t>
+      </w:r>
+      <w:r>
+        <w:rPr>
+          <w:b/>
+        </w:rPr>
+        <w:t xml:space="preserve"> </w:t>
+      </w:r>
+      <w:r>
+        <w:t xml:space="preserve">Some cards can “bounce” themselves or other cards using effects. This means </w:t>
+      </w:r>
+      <w:r>
+        <w:t>to return the card to its owner’s hand.</w:t>
+      </w:r>
+    </w:p>
+    <w:p>
+      <w:pPr>
+        <w:pStyle w:val="NoSpacing"/>
+      </w:pPr>
+      <w:r>
+        <w:rPr>
+          <w:b/>
+        </w:rPr>
+        <w:t>[R21]</w:t>
+      </w:r>
+      <w:r>
+        <w:rPr>
+          <w:b/>
+        </w:rPr>
+        <w:t xml:space="preserve"> </w:t>
+      </w:r>
+      <w:r>
+        <w:t>At the beginning of each player’s turn they must pay their unit’s wages (1 gold per unit).</w:t>
+      </w:r>
+    </w:p>
+    <w:p>
+      <w:pPr>
+        <w:pStyle w:val="NoSpacing"/>
+        <w:rPr>
+          <w:b/>
+        </w:rPr>
+      </w:pPr>
+      <w:r>
+        <w:rPr>
+          <w:b/>
+        </w:rPr>
+        <w:t>[R22]</w:t>
+      </w:r>
+      <w:r>
+        <w:rPr>
+          <w:b/>
+        </w:rPr>
+        <w:t xml:space="preserve"> </w:t>
+      </w:r>
+      <w:r>
+        <w:t xml:space="preserve">Anything that occurs at the beginning of a player’s turn (checking for debt counters, effects, </w:t>
+      </w:r>
+      <w:proofErr w:type="spellStart"/>
+      <w:r>
+        <w:t>etc</w:t>
+      </w:r>
+      <w:proofErr w:type="spellEnd"/>
+      <w:r>
+        <w:t xml:space="preserve">) happens </w:t>
+      </w:r>
+      <w:r>
+        <w:rPr>
+          <w:i/>
+        </w:rPr>
+        <w:t>before</w:t>
+      </w:r>
+      <w:r>
+        <w:t xml:space="preserve"> that player draws.</w:t>
+      </w:r>
+    </w:p>
+    <w:p>
+      <w:pPr>
+        <w:pStyle w:val="NoSpacing"/>
+      </w:pPr>
+      <w:r>
+        <w:rPr>
+          <w:b/>
+        </w:rPr>
+        <w:t>[R23]</w:t>
+      </w:r>
+      <w:r>
+        <w:rPr>
+          <w:b/>
+        </w:rPr>
+        <w:t xml:space="preserve"> </w:t>
+      </w:r>
+      <w:r>
+        <w:t xml:space="preserve">Any card effects that happen at the end of a player’s turn happens immediately before the start of the next player’s turn. This means the turn player cannot do anything </w:t>
+      </w:r>
+      <w:r>
+        <w:t>(hire units, use utilities</w:t>
+      </w:r>
+      <w:r>
+        <w:t xml:space="preserve">, </w:t>
+      </w:r>
+      <w:proofErr w:type="spellStart"/>
+      <w:r>
+        <w:t>etc</w:t>
+      </w:r>
+      <w:proofErr w:type="spellEnd"/>
+      <w:r>
+        <w:t xml:space="preserve">) </w:t>
+      </w:r>
+      <w:r>
+        <w:t>after these effects go off</w:t>
+      </w:r>
+      <w:r>
+        <w:t xml:space="preserve"> until the beginning of their turn</w:t>
+      </w:r>
+      <w:r>
+        <w:t>.</w:t>
+      </w:r>
+    </w:p>
+    <w:p>
+      <w:pPr>
+        <w:pStyle w:val="NoSpacing"/>
+      </w:pPr>
+      <w:r>
+        <w:rPr>
+          <w:b/>
+        </w:rPr>
+        <w:t>[R24]</w:t>
+      </w:r>
+      <w:r>
+        <w:rPr>
+          <w:b/>
+        </w:rPr>
+        <w:t xml:space="preserve"> </w:t>
+      </w:r>
+      <w:r>
+        <w:t xml:space="preserve">Should multiple effects trigger simultaneously, the turn player gets priority on their </w:t>
+      </w:r>
+      <w:proofErr w:type="gramStart"/>
+      <w:r>
+        <w:t>effects.</w:t>
+      </w:r>
+      <w:proofErr w:type="gramEnd"/>
+      <w:r>
+        <w:t xml:space="preserve"> They may choose any ONE effect that has triggered, resolve it, then the opponent may choose any other ONE of their effects that has triggered and resolve it. This continues until there are no more effects to resolve.</w:t>
+      </w:r>
+    </w:p>
+    <w:p>
+      <w:pPr>
+        <w:pStyle w:val="NoSpacing"/>
+      </w:pPr>
+      <w:r>
+        <w:rPr>
+          <w:b/>
+        </w:rPr>
+        <w:t>[R25]</w:t>
+      </w:r>
+      <w:r>
+        <w:rPr>
+          <w:b/>
+        </w:rPr>
+        <w:t xml:space="preserve"> </w:t>
+      </w:r>
+      <w:r>
+        <w:t>Lord effects must always resolve</w:t>
+      </w:r>
+      <w:r>
+        <w:t xml:space="preserve"> immediately</w:t>
+      </w:r>
+      <w:r>
+        <w:t xml:space="preserve"> when triggered</w:t>
+      </w:r>
+      <w:r>
+        <w:t>.</w:t>
+      </w:r>
+      <w:r>
+        <w:t xml:space="preserve"> T</w:t>
+      </w:r>
+      <w:r>
+        <w:t>his means they occur before</w:t>
+      </w:r>
+      <w:r>
+        <w:t xml:space="preserve"> </w:t>
+      </w:r>
+      <w:r>
+        <w:t>the priority system detailed</w:t>
+      </w:r>
+      <w:r>
+        <w:t xml:space="preserve"> in </w:t>
+      </w:r>
+      <w:r>
+        <w:rPr>
+          <w:b/>
+        </w:rPr>
+        <w:t>[R24]</w:t>
+      </w:r>
+      <w:r>
+        <w:t>.</w:t>
+      </w:r>
+    </w:p>
+    <w:p>
+      <w:pPr>
+        <w:pStyle w:val="Heading2"/>
+      </w:pPr>
+      <w:r>
+        <w:t>Features</w:t>
+      </w:r>
+    </w:p>
+    <w:p>
+      <w:pPr>
+        <w:pStyle w:val="NoSpacing"/>
+      </w:pPr>
+      <w:r>
+        <w:rPr>
+          <w:b/>
+        </w:rPr>
+        <w:t>[F1]</w:t>
+      </w:r>
+      <w:r>
+        <w:t xml:space="preserve"> Player’s must weigh the benefits of using all their cards quickly, as overextending and using all their resources may lead them par</w:t>
+      </w:r>
+      <w:r>
+        <w:t>ticularly vulnerable</w:t>
+      </w:r>
+      <w:r>
+        <w:t>, with an empty field, few cards in hand and low gold resources,</w:t>
+      </w:r>
+      <w:r>
+        <w:t xml:space="preserve"> should </w:t>
+      </w:r>
+      <w:r>
+        <w:t xml:space="preserve">all </w:t>
+      </w:r>
+      <w:r>
+        <w:t>their</w:t>
+      </w:r>
+      <w:r>
+        <w:t xml:space="preserve"> Unit’s be killed.</w:t>
+      </w:r>
+      <w:r>
+        <w:t xml:space="preserve"> </w:t>
+      </w:r>
+      <w:r>
+        <w:rPr>
+          <w:b/>
+        </w:rPr>
+        <w:t>[R2], [R3], [R6] &amp; [R12]</w:t>
+      </w:r>
+      <w:r>
+        <w:t>.</w:t>
+      </w:r>
       <w:bookmarkStart w:id="0" w:name="_GoBack"/>
       <w:bookmarkEnd w:id="0"/>
-    </w:p>
-    <w:p>
-      <w:pPr>
-        <w:pStyle w:val="NoSpacing"/>
-      </w:pPr>
-      <w:r>
-        <w:rPr>
-          <w:b/>
-        </w:rPr>
-        <w:t>[R7]</w:t>
-      </w:r>
-      <w:r>
-        <w:rPr>
-          <w:b/>
-        </w:rPr>
-        <w:t xml:space="preserve"> </w:t>
-      </w:r>
-      <w:r>
-        <w:t>When played, Units will stay on the field however Utilities will go to the Discard pile once their effect has been resolved.</w:t>
-      </w:r>
-    </w:p>
-    <w:p>
-      <w:pPr>
-        <w:pStyle w:val="NoSpacing"/>
-      </w:pPr>
-      <w:r>
-        <w:rPr>
-          <w:b/>
-        </w:rPr>
-        <w:t>[R8]</w:t>
-      </w:r>
-      <w:r>
-        <w:rPr>
-          <w:b/>
-        </w:rPr>
-        <w:t xml:space="preserve"> </w:t>
-      </w:r>
-      <w:r>
-        <w:t xml:space="preserve">Units </w:t>
-      </w:r>
-      <w:r>
-        <w:t>are killed</w:t>
-      </w:r>
-      <w:r>
-        <w:t xml:space="preserve"> either when their health reaches 0</w:t>
-      </w:r>
-      <w:r>
-        <w:t xml:space="preserve"> or when </w:t>
-      </w:r>
-      <w:r>
-        <w:t>killed</w:t>
-      </w:r>
-      <w:r>
-        <w:t xml:space="preserve"> by card effect</w:t>
-      </w:r>
-      <w:r>
-        <w:t>. Killed cards go to the Discard pile unless specified otherwise.</w:t>
-      </w:r>
-    </w:p>
-    <w:p>
-      <w:pPr>
-        <w:pStyle w:val="NoSpacing"/>
-      </w:pPr>
-      <w:r>
-        <w:rPr>
-          <w:b/>
-        </w:rPr>
-        <w:t>[R9]</w:t>
-      </w:r>
-      <w:r>
-        <w:rPr>
-          <w:b/>
-        </w:rPr>
-        <w:t xml:space="preserve"> </w:t>
-      </w:r>
-      <w:r>
-        <w:t>Card effects overrule game rules</w:t>
-      </w:r>
-    </w:p>
-    <w:p>
-      <w:pPr>
-        <w:pStyle w:val="NoSpacing"/>
-      </w:pPr>
-      <w:r>
-        <w:rPr>
-          <w:b/>
-        </w:rPr>
-        <w:t>[R10]</w:t>
-      </w:r>
-      <w:r>
-        <w:rPr>
-          <w:b/>
-        </w:rPr>
-        <w:t xml:space="preserve"> </w:t>
-      </w:r>
-      <w:r>
-        <w:t>The turn player can enter combat with each of their Units once per turn</w:t>
-      </w:r>
-    </w:p>
-    <w:p>
-      <w:pPr>
-        <w:pStyle w:val="NoSpacing"/>
-      </w:pPr>
-      <w:r>
-        <w:rPr>
-          <w:b/>
-        </w:rPr>
-        <w:lastRenderedPageBreak/>
-        <w:t>[R11]</w:t>
-      </w:r>
-      <w:r>
-        <w:rPr>
-          <w:b/>
-        </w:rPr>
-        <w:t xml:space="preserve"> </w:t>
-      </w:r>
-      <w:r>
-        <w:t>When entering combat, the attacking player selects an opponent’s unit as a target. Both units then lose health equal to the other’s strength.</w:t>
-      </w:r>
-    </w:p>
-    <w:p>
-      <w:pPr>
-        <w:pStyle w:val="NoSpacing"/>
-      </w:pPr>
-      <w:r>
-        <w:rPr>
-          <w:b/>
-        </w:rPr>
-        <w:t>[R12]</w:t>
-      </w:r>
-      <w:r>
-        <w:rPr>
-          <w:b/>
-        </w:rPr>
-        <w:t xml:space="preserve"> </w:t>
-      </w:r>
-      <w:r>
-        <w:t xml:space="preserve">If the opponent has no units on the field the turn player can “raid” the opponent’s </w:t>
-      </w:r>
-      <w:r>
-        <w:t>supplies instead. If the</w:t>
-      </w:r>
-      <w:r>
-        <w:t>y</w:t>
-      </w:r>
-      <w:r>
-        <w:t xml:space="preserve"> do, the opponent loses</w:t>
-      </w:r>
-      <w:r>
-        <w:t xml:space="preserve"> gold equal to half the strength of the attacking unit.</w:t>
-      </w:r>
-    </w:p>
-    <w:p>
-      <w:pPr>
-        <w:pStyle w:val="NoSpacing"/>
-      </w:pPr>
-      <w:r>
-        <w:rPr>
-          <w:b/>
-        </w:rPr>
-        <w:t>[R13]</w:t>
-      </w:r>
-      <w:r>
-        <w:rPr>
-          <w:b/>
-        </w:rPr>
-        <w:t xml:space="preserve"> </w:t>
-      </w:r>
-      <w:r>
-        <w:t>A unit with a poison counter loses 1 health at the end of each turn per counter.</w:t>
-      </w:r>
-    </w:p>
-    <w:p>
-      <w:pPr>
-        <w:pStyle w:val="NoSpacing"/>
-      </w:pPr>
-      <w:r>
-        <w:rPr>
-          <w:b/>
-        </w:rPr>
-        <w:t>[R14]</w:t>
-      </w:r>
-      <w:r>
-        <w:rPr>
-          <w:b/>
-        </w:rPr>
-        <w:t xml:space="preserve"> </w:t>
-      </w:r>
-      <w:r>
-        <w:t>Each player gains 5 gold at the beginning of their turn (after checking whether they need a debt counter).</w:t>
-      </w:r>
-    </w:p>
-    <w:p>
-      <w:pPr>
-        <w:pStyle w:val="NoSpacing"/>
-      </w:pPr>
-      <w:r>
-        <w:rPr>
-          <w:b/>
-        </w:rPr>
-        <w:t>[R15]</w:t>
-      </w:r>
-      <w:r>
-        <w:rPr>
-          <w:b/>
-        </w:rPr>
-        <w:t xml:space="preserve"> </w:t>
-      </w:r>
-      <w:r>
-        <w:t>Each player draws a card at the beginning of their turn.</w:t>
-      </w:r>
-    </w:p>
-    <w:p>
-      <w:pPr>
-        <w:pStyle w:val="NoSpacing"/>
-      </w:pPr>
-      <w:r>
-        <w:rPr>
-          <w:b/>
-        </w:rPr>
-        <w:t>[R16]</w:t>
-      </w:r>
-      <w:r>
-        <w:rPr>
-          <w:b/>
-        </w:rPr>
-        <w:t xml:space="preserve"> </w:t>
-      </w:r>
-      <w:r>
-        <w:t>The player who goes first cannot attack during their first turn.</w:t>
-      </w:r>
-    </w:p>
-    <w:p>
-      <w:pPr>
-        <w:pStyle w:val="NoSpacing"/>
-      </w:pPr>
-      <w:r>
-        <w:rPr>
-          <w:b/>
-        </w:rPr>
-        <w:t>[R17]</w:t>
-      </w:r>
-      <w:r>
-        <w:rPr>
-          <w:b/>
-        </w:rPr>
-        <w:t xml:space="preserve"> </w:t>
-      </w:r>
-      <w:r>
-        <w:t xml:space="preserve">Units can be “buried” through the effects of certain cards (including </w:t>
-      </w:r>
-      <w:r>
-        <w:t>themselves!). Buried cards are</w:t>
-      </w:r>
-      <w:r>
-        <w:t xml:space="preserve"> be flipped face-down.</w:t>
-      </w:r>
-    </w:p>
-    <w:p>
-      <w:pPr>
-        <w:pStyle w:val="NoSpacing"/>
-      </w:pPr>
-      <w:r>
-        <w:rPr>
-          <w:b/>
-        </w:rPr>
-        <w:t>[R18]</w:t>
-      </w:r>
-      <w:r>
-        <w:rPr>
-          <w:b/>
-        </w:rPr>
-        <w:t xml:space="preserve"> </w:t>
-      </w:r>
-      <w:r>
-        <w:t xml:space="preserve">Buried cards cannot attack, be attacked or use their effects. </w:t>
-      </w:r>
-    </w:p>
-    <w:p>
-      <w:pPr>
-        <w:pStyle w:val="NoSpacing"/>
-      </w:pPr>
-      <w:r>
-        <w:rPr>
-          <w:b/>
-        </w:rPr>
-        <w:t>[R19]</w:t>
-      </w:r>
-      <w:r>
-        <w:rPr>
-          <w:b/>
-        </w:rPr>
-        <w:t xml:space="preserve"> </w:t>
-      </w:r>
-      <w:r>
-        <w:t>Cards cannot effect buried cards with their effects unless they specify that they effect a buried card(s).</w:t>
-      </w:r>
-    </w:p>
-    <w:p>
-      <w:pPr>
-        <w:pStyle w:val="NoSpacing"/>
-      </w:pPr>
-      <w:r>
-        <w:rPr>
-          <w:b/>
-        </w:rPr>
-        <w:t>[R20]</w:t>
-      </w:r>
-      <w:r>
-        <w:rPr>
-          <w:b/>
-        </w:rPr>
-        <w:t xml:space="preserve"> </w:t>
-      </w:r>
-      <w:r>
-        <w:t xml:space="preserve">Some cards can “bounce” themselves or other cards using effects. This means </w:t>
-      </w:r>
-      <w:r>
-        <w:t>to return the card to its owner’s hand.</w:t>
-      </w:r>
-    </w:p>
-    <w:p>
-      <w:pPr>
-        <w:pStyle w:val="NoSpacing"/>
-      </w:pPr>
-      <w:r>
-        <w:rPr>
-          <w:b/>
-        </w:rPr>
-        <w:t>[R21]</w:t>
-      </w:r>
-      <w:r>
-        <w:rPr>
-          <w:b/>
-        </w:rPr>
-        <w:t xml:space="preserve"> </w:t>
-      </w:r>
-      <w:r>
-        <w:t>At the beginning of each player’s turn they must pay their unit’s wages (1 gold per unit).</w:t>
-      </w:r>
-    </w:p>
-    <w:p>
-      <w:pPr>
-        <w:pStyle w:val="NoSpacing"/>
-        <w:rPr>
-          <w:b/>
-        </w:rPr>
-      </w:pPr>
-      <w:r>
-        <w:rPr>
-          <w:b/>
-        </w:rPr>
-        <w:t>[R22]</w:t>
-      </w:r>
-      <w:r>
-        <w:rPr>
-          <w:b/>
-        </w:rPr>
-        <w:t xml:space="preserve"> </w:t>
-      </w:r>
-      <w:r>
-        <w:t xml:space="preserve">Anything that occurs at the beginning of a player’s turn (checking for debt counters, effects, </w:t>
-      </w:r>
-      <w:proofErr w:type="spellStart"/>
-      <w:r>
-        <w:t>etc</w:t>
-      </w:r>
-      <w:proofErr w:type="spellEnd"/>
-      <w:r>
-        <w:t xml:space="preserve">) happens </w:t>
-      </w:r>
-      <w:r>
-        <w:rPr>
-          <w:i/>
-        </w:rPr>
-        <w:t>before</w:t>
-      </w:r>
-      <w:r>
-        <w:t xml:space="preserve"> that player draws.</w:t>
-      </w:r>
-    </w:p>
-    <w:p>
-      <w:pPr>
-        <w:pStyle w:val="NoSpacing"/>
-      </w:pPr>
-      <w:r>
-        <w:rPr>
-          <w:b/>
-        </w:rPr>
-        <w:t>[R23]</w:t>
-      </w:r>
-      <w:r>
-        <w:rPr>
-          <w:b/>
-        </w:rPr>
-        <w:t xml:space="preserve"> </w:t>
-      </w:r>
-      <w:r>
-        <w:t xml:space="preserve">Any card effects that happen at the end of a player’s turn happens immediately before the start of the next player’s turn. This means the turn player cannot do anything </w:t>
-      </w:r>
-      <w:r>
-        <w:t>(hire units, use utilities</w:t>
-      </w:r>
-      <w:r>
-        <w:t xml:space="preserve">, </w:t>
-      </w:r>
-      <w:proofErr w:type="spellStart"/>
-      <w:r>
-        <w:t>etc</w:t>
-      </w:r>
-      <w:proofErr w:type="spellEnd"/>
-      <w:r>
-        <w:t xml:space="preserve">) </w:t>
-      </w:r>
-      <w:r>
-        <w:t>after these effects go off</w:t>
-      </w:r>
-      <w:r>
-        <w:t xml:space="preserve"> until the beginning of their turn</w:t>
-      </w:r>
-      <w:r>
-        <w:t>.</w:t>
-      </w:r>
-    </w:p>
-    <w:p>
-      <w:pPr>
-        <w:pStyle w:val="NoSpacing"/>
-      </w:pPr>
-      <w:r>
-        <w:rPr>
-          <w:b/>
-        </w:rPr>
-        <w:t>[R24]</w:t>
-      </w:r>
-      <w:r>
-        <w:rPr>
-          <w:b/>
-        </w:rPr>
-        <w:t xml:space="preserve"> </w:t>
-      </w:r>
-      <w:r>
-        <w:t xml:space="preserve">Should multiple effects trigger simultaneously, the turn player gets priority on their </w:t>
-      </w:r>
-      <w:proofErr w:type="gramStart"/>
-      <w:r>
-        <w:t>effects.</w:t>
-      </w:r>
-      <w:proofErr w:type="gramEnd"/>
-      <w:r>
-        <w:t xml:space="preserve"> They may choose any ONE effect that has triggered, resolve it, then the opponent may choose any other ONE of their effects that has triggered and resolve it. This continues until there are no more effects to resolve.</w:t>
-      </w:r>
-    </w:p>
-    <w:p>
-      <w:pPr>
-        <w:pStyle w:val="NoSpacing"/>
-      </w:pPr>
-      <w:r>
-        <w:rPr>
-          <w:b/>
-        </w:rPr>
-        <w:t>[R25]</w:t>
-      </w:r>
-      <w:r>
-        <w:rPr>
-          <w:b/>
-        </w:rPr>
-        <w:t xml:space="preserve"> </w:t>
-      </w:r>
-      <w:r>
-        <w:t>Lord effects must always resolve</w:t>
-      </w:r>
-      <w:r>
-        <w:t xml:space="preserve"> immediately</w:t>
-      </w:r>
-      <w:r>
-        <w:t xml:space="preserve"> when triggered</w:t>
-      </w:r>
-      <w:r>
-        <w:t>.</w:t>
-      </w:r>
-      <w:r>
-        <w:t xml:space="preserve"> T</w:t>
-      </w:r>
-      <w:r>
-        <w:t>his means they occur before</w:t>
-      </w:r>
-      <w:r>
-        <w:t xml:space="preserve"> </w:t>
-      </w:r>
-      <w:r>
-        <w:t>the priority system detailed</w:t>
-      </w:r>
-      <w:r>
-        <w:t xml:space="preserve"> in </w:t>
-      </w:r>
-      <w:r>
-        <w:rPr>
-          <w:b/>
-        </w:rPr>
-        <w:t>[R24]</w:t>
-      </w:r>
-      <w:r>
-        <w:t>.</w:t>
-      </w:r>
-    </w:p>
-    <w:p>
-      <w:pPr>
-        <w:pStyle w:val="Heading2"/>
-      </w:pPr>
-      <w:r>
-        <w:t>Features</w:t>
-      </w:r>
     </w:p>
     <w:p>
       <w:pPr>

</xml_diff>

<commit_message>
Added more features to the Game Design Document
</commit_message>
<xml_diff>
--- a/Game Design Document for Cardgame.docx
+++ b/Game Design Document for Cardgame.docx
@@ -1590,6 +1590,20 @@
     </w:p>
     <w:p>
       <w:pPr>
+        <w:pStyle w:val="NoSpacing"/>
+      </w:pPr>
+      <w:r>
+        <w:rPr>
+          <w:b/>
+        </w:rPr>
+        <w:t xml:space="preserve">[R26] </w:t>
+      </w:r>
+      <w:r>
+        <w:t>The “Beginning” of the turn begins with checking for Debt Counters, THEN effects go off.</w:t>
+      </w:r>
+    </w:p>
+    <w:p>
+      <w:pPr>
         <w:pStyle w:val="Heading2"/>
       </w:pPr>
       <w:r>
@@ -1607,7 +1621,10 @@
         <w:t>[F1]</w:t>
       </w:r>
       <w:r>
-        <w:t xml:space="preserve"> Player’s must weigh the benefits of using all their cards quickly, as overextending and using all their resources may lead them par</w:t>
+        <w:t xml:space="preserve"> Player</w:t>
+      </w:r>
+      <w:r>
+        <w:t>s must weigh the benefits of using all their cards quickly, as overextending and using all their resources may lead them par</w:t>
       </w:r>
       <w:r>
         <w:t>ticularly vulnerable</w:t>
@@ -1638,9 +1655,92 @@
       </w:r>
       <w:r>
         <w:t>.</w:t>
+      </w:r>
+    </w:p>
+    <w:p>
+      <w:pPr>
+        <w:pStyle w:val="NoSpacing"/>
+        <w:rPr>
+          <w:b/>
+        </w:rPr>
+      </w:pPr>
+      <w:r>
+        <w:rPr>
+          <w:b/>
+        </w:rPr>
+        <w:t xml:space="preserve">[F2] </w:t>
+      </w:r>
+      <w:r>
+        <w:t>Players must use their Units efficiently to make sure they’re getting as much value out of them as possible. This means knowing when to use their abilities, what to use those abilities on, which of the opponent’s Units to attack with each Unit, etc.</w:t>
+      </w:r>
+      <w:r>
+        <w:t xml:space="preserve"> Essentially, getting the most out of their money.</w:t>
+      </w:r>
+      <w:r>
+        <w:t xml:space="preserve"> </w:t>
+      </w:r>
+      <w:r>
+        <w:rPr>
+          <w:b/>
+        </w:rPr>
+        <w:t>[R1], [R2], [R6] &amp; [R8]</w:t>
+      </w:r>
+    </w:p>
+    <w:p>
+      <w:pPr>
+        <w:pStyle w:val="NoSpacing"/>
+        <w:rPr>
+          <w:b/>
+        </w:rPr>
+      </w:pPr>
+      <w:r>
+        <w:rPr>
+          <w:b/>
+        </w:rPr>
+        <w:t>[F3]</w:t>
+      </w:r>
+      <w:r>
+        <w:t xml:space="preserve"> Some cards have effects that could lead into other effects, creating a combination of cards that would greatly benefit the player who used them (in either gold/card advantage or field presence). When deckbuilding players must try to play cards that could combo off together.</w:t>
+      </w:r>
+      <w:r>
+        <w:t xml:space="preserve"> </w:t>
+      </w:r>
+      <w:r>
+        <w:rPr>
+          <w:b/>
+        </w:rPr>
+        <w:t>[R4]</w:t>
+      </w:r>
+    </w:p>
+    <w:p>
+      <w:pPr>
+        <w:pStyle w:val="NoSpacing"/>
+      </w:pPr>
+      <w:r>
+        <w:rPr>
+          <w:b/>
+        </w:rPr>
+        <w:t xml:space="preserve">[F4] </w:t>
+      </w:r>
+      <w:r>
+        <w:t>When deckbuilding, players must build their deck so that it has a consistent strategy/win condition that ideally complements their General’s ability.</w:t>
+      </w:r>
+      <w:r>
+        <w:t xml:space="preserve"> </w:t>
+      </w:r>
+      <w:r>
+        <w:rPr>
+          <w:b/>
+        </w:rPr>
+        <w:t>[R4] &amp; [R5]</w:t>
       </w:r>
       <w:bookmarkStart w:id="0" w:name="_GoBack"/>
       <w:bookmarkEnd w:id="0"/>
+    </w:p>
+    <w:p>
+      <w:pPr>
+        <w:pStyle w:val="NoSpacing"/>
+      </w:pPr>
     </w:p>
     <w:p>
       <w:pPr>

</xml_diff>

<commit_message>
Added another feature to the feature section
</commit_message>
<xml_diff>
--- a/Game Design Document for Cardgame.docx
+++ b/Game Design Document for Cardgame.docx
@@ -1604,6 +1604,20 @@
     </w:p>
     <w:p>
       <w:pPr>
+        <w:pStyle w:val="NoSpacing"/>
+      </w:pPr>
+      <w:r>
+        <w:rPr>
+          <w:b/>
+        </w:rPr>
+        <w:t>[R27]</w:t>
+      </w:r>
+      <w:r>
+        <w:t xml:space="preserve"> Some effects have “triggers”. For example, one card might have its effect trigger when a Unit (possibly itself) is killed.</w:t>
+      </w:r>
+    </w:p>
+    <w:p>
+      <w:pPr>
         <w:pStyle w:val="Heading2"/>
       </w:pPr>
       <w:r>
@@ -1715,6 +1729,9 @@
     <w:p>
       <w:pPr>
         <w:pStyle w:val="NoSpacing"/>
+        <w:rPr>
+          <w:b/>
+        </w:rPr>
       </w:pPr>
       <w:r>
         <w:rPr>
@@ -1733,20 +1750,42 @@
           <w:b/>
         </w:rPr>
         <w:t>[R4] &amp; [R5]</w:t>
+      </w:r>
+    </w:p>
+    <w:p>
+      <w:pPr>
+        <w:pStyle w:val="NoSpacing"/>
+        <w:rPr>
+          <w:b/>
+        </w:rPr>
+      </w:pPr>
+      <w:r>
+        <w:rPr>
+          <w:b/>
+        </w:rPr>
+        <w:t xml:space="preserve">[F5] </w:t>
+      </w:r>
+      <w:r>
+        <w:t xml:space="preserve">Players can tactically </w:t>
+      </w:r>
+      <w:r>
+        <w:t xml:space="preserve">kill their own Unit’s to benefit from their own, or other cards effects </w:t>
+      </w:r>
+      <w:r>
+        <w:rPr>
+          <w:b/>
+        </w:rPr>
+        <w:t>[R27]</w:t>
       </w:r>
       <w:bookmarkStart w:id="0" w:name="_GoBack"/>
       <w:bookmarkEnd w:id="0"/>
     </w:p>
     <w:p>
       <w:pPr>
-        <w:pStyle w:val="NoSpacing"/>
-      </w:pPr>
-    </w:p>
-    <w:p>
-      <w:pPr>
         <w:pStyle w:val="Heading2"/>
       </w:pPr>
       <w:r>
+        <w:lastRenderedPageBreak/>
         <w:t>Gameplay</w:t>
       </w:r>
     </w:p>

</xml_diff>

<commit_message>
Game Design Document for Cardgame.docx
</commit_message>
<xml_diff>
--- a/Game Design Document for Cardgame.docx
+++ b/Game Design Document for Cardgame.docx
@@ -82,7 +82,10 @@
         <w:t xml:space="preserve"> of</w:t>
       </w:r>
       <w:r>
-        <w:t xml:space="preserve"> 3 types of card: Units, Utilities and a single General</w:t>
+        <w:t xml:space="preserve"> 3 types of card: Units, Utilities and a single </w:t>
+      </w:r>
+      <w:r>
+        <w:t>Lord</w:t>
       </w:r>
       <w:r>
         <w:t xml:space="preserve"> per deck</w:t>
@@ -133,7 +136,10 @@
         <w:t>plays as</w:t>
       </w:r>
       <w:r>
-        <w:t xml:space="preserve"> a General</w:t>
+        <w:t xml:space="preserve"> a </w:t>
+      </w:r>
+      <w:r>
+        <w:t>Lord</w:t>
       </w:r>
       <w:r>
         <w:t>,</w:t>
@@ -157,13 +163,22 @@
         <w:t>, howev</w:t>
       </w:r>
       <w:r>
-        <w:t>er the General</w:t>
+        <w:t xml:space="preserve">er the </w:t>
+      </w:r>
+      <w:r>
+        <w:t>Lord</w:t>
       </w:r>
       <w:r>
         <w:t xml:space="preserve"> cannot attack units</w:t>
       </w:r>
       <w:r>
-        <w:t>. The Generals’</w:t>
+        <w:t xml:space="preserve">. The </w:t>
+      </w:r>
+      <w:r>
+        <w:t>Lord</w:t>
+      </w:r>
+      <w:r>
+        <w:t>s’</w:t>
       </w:r>
       <w:r>
         <w:t xml:space="preserve"> abilities will help you win the ga</w:t>
@@ -178,7 +193,13 @@
         <w:t>ntage, etc. Building your deck to synergize with</w:t>
       </w:r>
       <w:r>
-        <w:t xml:space="preserve"> your General's ability is</w:t>
+        <w:t xml:space="preserve"> your </w:t>
+      </w:r>
+      <w:r>
+        <w:t>Lord</w:t>
+      </w:r>
+      <w:r>
+        <w:t>'s ability is</w:t>
       </w:r>
       <w:r>
         <w:t xml:space="preserve"> a key aspect to winning the game.</w:t>
@@ -343,15 +364,27 @@
       </w:r>
       <w:proofErr w:type="spellEnd"/>
       <w:r>
-        <w:t xml:space="preserve"> is a game for two players who go head-to-head with decks that they’ve created. Each card in the deck represents either a unit in their army (for example, a plague doctor) or a utility that they can use to get ahead (for example, a bank withdrawal). The exception to this is the General. </w:t>
-      </w:r>
-    </w:p>
-    <w:p>
-      <w:pPr>
-        <w:pStyle w:val="NoSpacing"/>
-      </w:pPr>
-      <w:r>
-        <w:t xml:space="preserve">Each player can select one of a number of General’s, which acts as not only their character with a unique ability, but also as their avatar. This would be similar to the class a player selects in </w:t>
+        <w:t xml:space="preserve"> is a game for two players who go head-to-head with decks that they’ve created. Each card in the deck represents either a unit in their army (for example, a plague doctor) or a utility that they can use to get ahead (for example, a bank withdrawal). The exception to this is the </w:t>
+      </w:r>
+      <w:r>
+        <w:t>Lord</w:t>
+      </w:r>
+      <w:r>
+        <w:t xml:space="preserve">. </w:t>
+      </w:r>
+    </w:p>
+    <w:p>
+      <w:pPr>
+        <w:pStyle w:val="NoSpacing"/>
+      </w:pPr>
+      <w:r>
+        <w:t xml:space="preserve">Each player can select one of a number of </w:t>
+      </w:r>
+      <w:r>
+        <w:t>Lord</w:t>
+      </w:r>
+      <w:r>
+        <w:t xml:space="preserve">’s, which acts as not only their character with a unique ability, but also as their avatar. This would be similar to the class a player selects in </w:t>
       </w:r>
       <w:r>
         <w:rPr>
@@ -409,10 +442,22 @@
         <w:pStyle w:val="NoSpacing"/>
       </w:pPr>
       <w:r>
-        <w:t>Players also control Units. A unit that is hired by the player can be ordered to attack other units, the opponent’s general, and also use its own ability (should it have one).</w:t>
-      </w:r>
-      <w:r>
-        <w:t xml:space="preserve"> Within the context of the game this is the player (The General) giving orders, as opposed to playing as the Unit itself.</w:t>
+        <w:t xml:space="preserve">Players also control Units. A unit that is hired by the player can be ordered to attack other units, the opponent’s </w:t>
+      </w:r>
+      <w:r>
+        <w:t>Lord</w:t>
+      </w:r>
+      <w:r>
+        <w:t>, and also use its own ability (should it have one).</w:t>
+      </w:r>
+      <w:r>
+        <w:t xml:space="preserve"> Within the context of the game this is the player (The </w:t>
+      </w:r>
+      <w:r>
+        <w:t>Lord</w:t>
+      </w:r>
+      <w:r>
+        <w:t>) giving orders, as opposed to playing as the Unit itself.</w:t>
       </w:r>
     </w:p>
     <w:p>
@@ -442,7 +487,16 @@
         <w:t xml:space="preserve"> story</w:t>
       </w:r>
       <w:r>
-        <w:t xml:space="preserve"> – the primary focus is on gameplay and having a too in-depth lore can, in my opinion, limit card design. However, as a general story, the Players play as General</w:t>
+        <w:t xml:space="preserve"> – the primary focus is on gameplay and having a too in-depth lore can, in my opinion, limit card design. However, as a </w:t>
+      </w:r>
+      <w:r>
+        <w:t>Lord</w:t>
+      </w:r>
+      <w:r>
+        <w:t xml:space="preserve"> story, the Players play as </w:t>
+      </w:r>
+      <w:r>
+        <w:t>Lord</w:t>
       </w:r>
       <w:r>
         <w:t>s, who</w:t>
@@ -460,7 +514,13 @@
         <w:t>laim to expand their own territory</w:t>
       </w:r>
       <w:r>
-        <w:t>. Each general commands</w:t>
+        <w:t xml:space="preserve">. Each </w:t>
+      </w:r>
+      <w:r>
+        <w:t>Lord</w:t>
+      </w:r>
+      <w:r>
+        <w:t xml:space="preserve"> commands</w:t>
       </w:r>
       <w:r>
         <w:t xml:space="preserve"> an army consisting of hired unit</w:t>
@@ -742,7 +802,10 @@
         </w:numPr>
       </w:pPr>
       <w:r>
-        <w:t>Generals</w:t>
+        <w:t>Lord</w:t>
+      </w:r>
+      <w:r>
+        <w:t>s</w:t>
       </w:r>
     </w:p>
     <w:p>
@@ -1038,7 +1101,10 @@
         <w:t xml:space="preserve"> </w:t>
       </w:r>
       <w:r>
-        <w:t>Each player’s deck must be exactly 25 cards, PLUS one General</w:t>
+        <w:t xml:space="preserve">Each player’s deck must be exactly 25 cards, PLUS one </w:t>
+      </w:r>
+      <w:r>
+        <w:t>Lord</w:t>
       </w:r>
     </w:p>
     <w:p>
@@ -1058,7 +1124,13 @@
         <w:t xml:space="preserve"> </w:t>
       </w:r>
       <w:r>
-        <w:t>Each player starts the game with their General outside of the deck, to the left of their hand/field.</w:t>
+        <w:t xml:space="preserve">Each player starts the game with their </w:t>
+      </w:r>
+      <w:r>
+        <w:t>Lord</w:t>
+      </w:r>
+      <w:r>
+        <w:t xml:space="preserve"> outside of the deck, to the left of their hand/field.</w:t>
       </w:r>
     </w:p>
     <w:p>
@@ -1272,7 +1344,25 @@
         <w:t xml:space="preserve"> </w:t>
       </w:r>
       <w:r>
-        <w:t>Each player gains 5 gold at the beginning of their turn (after checking whether they need a debt counter).</w:t>
+        <w:t xml:space="preserve">Each player gains </w:t>
+      </w:r>
+      <w:r>
+        <w:t>5 gold at the beginning of every one of their</w:t>
+      </w:r>
+      <w:r>
+        <w:t xml:space="preserve"> turn</w:t>
+      </w:r>
+      <w:r>
+        <w:t>s</w:t>
+      </w:r>
+      <w:r>
+        <w:t xml:space="preserve"> (after checking whether they need a debt counter)</w:t>
+      </w:r>
+      <w:r>
+        <w:t xml:space="preserve"> EXCEPT on their first turn</w:t>
+      </w:r>
+      <w:r>
+        <w:t>.</w:t>
       </w:r>
     </w:p>
     <w:p>
@@ -1618,6 +1708,37 @@
     </w:p>
     <w:p>
       <w:pPr>
+        <w:pStyle w:val="NoSpacing"/>
+      </w:pPr>
+      <w:r>
+        <w:rPr>
+          <w:b/>
+        </w:rPr>
+        <w:t xml:space="preserve">[R28] </w:t>
+      </w:r>
+      <w:r>
+        <w:t>Every Lord card has a powerful effect that triggers for FREE (no gold cost), however usually only under certain conditions.</w:t>
+      </w:r>
+    </w:p>
+    <w:p>
+      <w:pPr>
+        <w:pStyle w:val="NoSpacing"/>
+      </w:pPr>
+      <w:r>
+        <w:rPr>
+          <w:b/>
+        </w:rPr>
+        <w:t>[R29]</w:t>
+      </w:r>
+      <w:r>
+        <w:t xml:space="preserve"> Wages do not have to be paid for buried units</w:t>
+      </w:r>
+      <w:r>
+        <w:t>.</w:t>
+      </w:r>
+    </w:p>
+    <w:p>
+      <w:pPr>
         <w:pStyle w:val="Heading2"/>
       </w:pPr>
       <w:r>
@@ -1740,7 +1861,13 @@
         <w:t xml:space="preserve">[F4] </w:t>
       </w:r>
       <w:r>
-        <w:t>When deckbuilding, players must build their deck so that it has a consistent strategy/win condition that ideally complements their General’s ability.</w:t>
+        <w:t xml:space="preserve">When deckbuilding, players must build their deck so that it has a consistent strategy/win condition that ideally complements their </w:t>
+      </w:r>
+      <w:r>
+        <w:t>Lord</w:t>
+      </w:r>
+      <w:r>
+        <w:t>’s ability.</w:t>
       </w:r>
       <w:r>
         <w:t xml:space="preserve"> </w:t>
@@ -1776,17 +1903,457 @@
           <w:b/>
         </w:rPr>
         <w:t>[R27]</w:t>
+      </w:r>
+    </w:p>
+    <w:p>
+      <w:pPr>
+        <w:pStyle w:val="Heading2"/>
+      </w:pPr>
+      <w:r>
+        <w:lastRenderedPageBreak/>
+        <w:t>Gameplay</w:t>
+      </w:r>
+    </w:p>
+    <w:p>
+      <w:pPr>
+        <w:pStyle w:val="NoSpacing"/>
+      </w:pPr>
+      <w:r>
+        <w:t xml:space="preserve">The players in this game will create decks of their own choosing by selecting for a wide range of cards with different costs, stats and effects, and also select a </w:t>
+      </w:r>
+      <w:r>
+        <w:t>Lord</w:t>
+      </w:r>
+      <w:r>
+        <w:t xml:space="preserve"> for each deck they play</w:t>
+      </w:r>
+      <w:r>
+        <w:t>. As there’s limited space in their deck, they’ll have to weigh the benefits of using one card over another</w:t>
+      </w:r>
+      <w:r>
+        <w:t xml:space="preserve"> and how many to use (more increases consistency of the deck but reduces options later in the game)</w:t>
+      </w:r>
+      <w:r>
+        <w:t xml:space="preserve">. They will then take these decks and play them one on one against another player, also using a deck of their own creation. </w:t>
+      </w:r>
+    </w:p>
+    <w:p>
+      <w:pPr>
+        <w:pStyle w:val="NoSpacing"/>
+      </w:pPr>
+    </w:p>
+    <w:p>
+      <w:pPr>
+        <w:pStyle w:val="NoSpacing"/>
+      </w:pPr>
+      <w:r>
+        <w:t>During matches, players will summon Unit’s and use Utilities in an attempt to bring their opponent to bankruptcy. Hiring more Unit’s means they can do this quicker as they can establish a board presence and raid their opponent more, however hiring many Unit’s will expend their own gold, increase maintenance/wages, and leave them in a situation where it’s harder to recover should they lose their field presence.</w:t>
+      </w:r>
+      <w:r>
+        <w:t xml:space="preserve"> Depending on the player’s deck’s strategy, they should try to build a field presence at a pace that gives them the best of both worlds. </w:t>
+      </w:r>
+    </w:p>
+    <w:p>
+      <w:pPr>
+        <w:pStyle w:val="NoSpacing"/>
+      </w:pPr>
+      <w:r>
+        <w:t>As well as this, players should save their Utilities to make them as impactful as possible. Hypothetically, should the opponent have a single Unit on the field and the turn player has a more established board, the turn player could use a Utility card in their hand to kill the last Unit the opponent has, but depending on how many cards in the opponent’s hand and how much gold they have, it may be better to save it for a stronger Unit in a later turn, in case the opponent recovers.</w:t>
+      </w:r>
+    </w:p>
+    <w:p>
+      <w:pPr>
+        <w:pStyle w:val="NoSpacing"/>
+      </w:pPr>
+    </w:p>
+    <w:p>
+      <w:pPr>
+        <w:pStyle w:val="Heading3"/>
+      </w:pPr>
+      <w:r>
+        <w:t>60 Second of Gameplay</w:t>
+      </w:r>
+    </w:p>
+    <w:p>
+      <w:pPr>
+        <w:pStyle w:val="NoSpacing"/>
+      </w:pPr>
+      <w:r>
+        <w:t>The following 60 seconds is from the perspective of the player going second after their opponent has already played their turn.</w:t>
+      </w:r>
+    </w:p>
+    <w:p>
+      <w:pPr>
+        <w:pStyle w:val="NoSpacing"/>
+        <w:numPr>
+          <w:ilvl w:val="0"/>
+          <w:numId w:val="4"/>
+        </w:numPr>
+      </w:pPr>
+      <w:r>
+        <w:t>My turn begins so I draw</w:t>
+      </w:r>
+      <w:r>
+        <w:t xml:space="preserve"> a card</w:t>
+      </w:r>
+      <w:r>
+        <w:t xml:space="preserve">. </w:t>
+      </w:r>
+    </w:p>
+    <w:p>
+      <w:pPr>
+        <w:pStyle w:val="NoSpacing"/>
+        <w:numPr>
+          <w:ilvl w:val="0"/>
+          <w:numId w:val="4"/>
+        </w:numPr>
+      </w:pPr>
+      <w:r>
+        <w:t xml:space="preserve">My opponent has 3 </w:t>
+      </w:r>
+      <w:r>
+        <w:t>cards left in their hand, and 18</w:t>
+      </w:r>
+      <w:r>
+        <w:t xml:space="preserve"> gold left after they finished their turn, so it’s quite likely they can recover should I kill their Units.</w:t>
+      </w:r>
+    </w:p>
+    <w:p>
+      <w:pPr>
+        <w:pStyle w:val="NoSpacing"/>
+        <w:numPr>
+          <w:ilvl w:val="0"/>
+          <w:numId w:val="4"/>
+        </w:numPr>
+      </w:pPr>
+      <w:r>
+        <w:t xml:space="preserve">They have 2 units on the field, </w:t>
+      </w:r>
+      <w:r>
+        <w:t xml:space="preserve">I have 25 gold to spend. One of their Units is a Combat Medic (2hp, 2 strength). I have a </w:t>
+      </w:r>
+      <w:proofErr w:type="spellStart"/>
+      <w:r>
+        <w:t>Plaguespreader</w:t>
+      </w:r>
+      <w:proofErr w:type="spellEnd"/>
+      <w:r>
+        <w:t xml:space="preserve"> (5hp, 2 strength) in my hand, so I’m going to hire that, paying 4 gold, and attack the Combat Medic. </w:t>
+      </w:r>
+    </w:p>
+    <w:p>
+      <w:pPr>
+        <w:pStyle w:val="NoSpacing"/>
+        <w:numPr>
+          <w:ilvl w:val="0"/>
+          <w:numId w:val="4"/>
+        </w:numPr>
+      </w:pPr>
+      <w:r>
+        <w:t xml:space="preserve">My </w:t>
+      </w:r>
+      <w:proofErr w:type="spellStart"/>
+      <w:r>
+        <w:t>plaguespreader</w:t>
+      </w:r>
+      <w:proofErr w:type="spellEnd"/>
+      <w:r>
+        <w:t xml:space="preserve"> takes 2 damage, leaving it on 5hp, and the combat medic takes 2 damage, leaving it on 0hp.</w:t>
+      </w:r>
+    </w:p>
+    <w:p>
+      <w:pPr>
+        <w:pStyle w:val="NoSpacing"/>
+        <w:numPr>
+          <w:ilvl w:val="0"/>
+          <w:numId w:val="4"/>
+        </w:numPr>
+      </w:pPr>
+      <w:r>
+        <w:t xml:space="preserve">My </w:t>
+      </w:r>
+      <w:proofErr w:type="spellStart"/>
+      <w:r>
+        <w:t>Plaguespreader</w:t>
+      </w:r>
+      <w:proofErr w:type="spellEnd"/>
+      <w:r>
+        <w:t xml:space="preserve"> kills the Combat Medic, so I can use my </w:t>
+      </w:r>
+      <w:proofErr w:type="spellStart"/>
+      <w:r>
+        <w:t>Plaguespreader’s</w:t>
+      </w:r>
+      <w:proofErr w:type="spellEnd"/>
+      <w:r>
+        <w:t xml:space="preserve"> ability, paying 1 coin</w:t>
+      </w:r>
+      <w:r>
+        <w:t xml:space="preserve"> to bury the Combat Medic on</w:t>
+      </w:r>
+      <w:r>
+        <w:t xml:space="preserve"> my side of the field.</w:t>
+      </w:r>
+      <w:r>
+        <w:t xml:space="preserve"> I do this because my Lord card, the Necromancer, will resurrect the Combat Medic at the beginning of my next turn.</w:t>
+      </w:r>
+    </w:p>
+    <w:p>
+      <w:pPr>
+        <w:pStyle w:val="NoSpacing"/>
+        <w:numPr>
+          <w:ilvl w:val="0"/>
+          <w:numId w:val="4"/>
+        </w:numPr>
+      </w:pPr>
+      <w:r>
+        <w:t>The other card on my opponent’s battlefield is a Negotiator</w:t>
+      </w:r>
+      <w:r>
+        <w:t>. I have two other units</w:t>
+      </w:r>
+      <w:r>
+        <w:t xml:space="preserve"> I’m considering using</w:t>
+      </w:r>
+      <w:r>
+        <w:t xml:space="preserve"> in my hand, a Mad Scientist and a Burly Zombie. While attacking with either would kill the Negotiator, my Mad Scientist </w:t>
+      </w:r>
+      <w:r>
+        <w:t xml:space="preserve">would die at the end of the turn due to the opponent’s Lord’s ability. As they’re using the </w:t>
+      </w:r>
+      <w:proofErr w:type="spellStart"/>
+      <w:r>
+        <w:t>The</w:t>
+      </w:r>
+      <w:proofErr w:type="spellEnd"/>
+      <w:r>
+        <w:t xml:space="preserve"> Executioner, my Scientist would die due to having 1hp remaining.</w:t>
+      </w:r>
+    </w:p>
+    <w:p>
+      <w:pPr>
+        <w:pStyle w:val="NoSpacing"/>
+        <w:numPr>
+          <w:ilvl w:val="0"/>
+          <w:numId w:val="4"/>
+        </w:numPr>
+      </w:pPr>
+      <w:r>
+        <w:t xml:space="preserve">I decide to hire the Burly Zombie, paying 6 gold. As he’s a bit bigger than the Scientist in terms of </w:t>
+      </w:r>
+      <w:proofErr w:type="spellStart"/>
+      <w:r>
+        <w:t>hp</w:t>
+      </w:r>
+      <w:proofErr w:type="spellEnd"/>
+      <w:r>
+        <w:t>, he’ll survive the turn. Not to mention that should he be killed he’ll bury himself and come back stronger due to his ability.</w:t>
+      </w:r>
+    </w:p>
+    <w:p>
+      <w:pPr>
+        <w:pStyle w:val="NoSpacing"/>
+        <w:numPr>
+          <w:ilvl w:val="0"/>
+          <w:numId w:val="4"/>
+        </w:numPr>
+      </w:pPr>
+      <w:r>
+        <w:t xml:space="preserve">I attack my opponent’s Negotiator with my Burly Zombie. The Negotiator takes a whopping </w:t>
+      </w:r>
+      <w:r>
+        <w:t xml:space="preserve">5 damage, killing it. My Zombie takes only </w:t>
+      </w:r>
+      <w:r>
+        <w:t>1hp, leaving it on 4hp</w:t>
+      </w:r>
+      <w:r>
+        <w:t>.</w:t>
+      </w:r>
+    </w:p>
+    <w:p>
+      <w:pPr>
+        <w:pStyle w:val="NoSpacing"/>
+        <w:numPr>
+          <w:ilvl w:val="0"/>
+          <w:numId w:val="4"/>
+        </w:numPr>
+      </w:pPr>
+      <w:r>
+        <w:t xml:space="preserve">I decide that I’d like to raid my opponent’s gold to bring them closer to gaining a debt counter. </w:t>
+      </w:r>
+    </w:p>
+    <w:p>
+      <w:pPr>
+        <w:pStyle w:val="NoSpacing"/>
+        <w:numPr>
+          <w:ilvl w:val="0"/>
+          <w:numId w:val="4"/>
+        </w:numPr>
+      </w:pPr>
+      <w:r>
+        <w:t>I hire my own Negotiator</w:t>
+      </w:r>
+      <w:r>
+        <w:t>, paying 2 gold</w:t>
+      </w:r>
+      <w:r>
+        <w:t>, which will prevent me from having to pay wages for my Units while he’s alive. I decide not to summon the Scientist so that I can resurrect a minion from my discard pile later.</w:t>
+      </w:r>
+    </w:p>
+    <w:p>
+      <w:pPr>
+        <w:pStyle w:val="NoSpacing"/>
+        <w:numPr>
+          <w:ilvl w:val="0"/>
+          <w:numId w:val="4"/>
+        </w:numPr>
+      </w:pPr>
+      <w:r>
+        <w:lastRenderedPageBreak/>
+        <w:t xml:space="preserve">I attack with my negotiator, and my opponent loses 2 gold as a result, leaving them on </w:t>
+      </w:r>
+      <w:r>
+        <w:t>16 gold. I myself am on 13 gold.</w:t>
+      </w:r>
+      <w:r>
+        <w:t xml:space="preserve"> I pass the turn to my opponent.</w:t>
+      </w:r>
+      <w:r>
+        <w:t xml:space="preserve"> </w:t>
+      </w:r>
+    </w:p>
+    <w:p>
+      <w:pPr>
+        <w:pStyle w:val="NoSpacing"/>
+        <w:numPr>
+          <w:ilvl w:val="0"/>
+          <w:numId w:val="4"/>
+        </w:numPr>
+      </w:pPr>
+      <w:r>
+        <w:t>As all of my cards are above 1hp, his lord effect does not trigger.</w:t>
+      </w:r>
+    </w:p>
+    <w:p>
+      <w:pPr>
+        <w:pStyle w:val="NoSpacing"/>
+        <w:numPr>
+          <w:ilvl w:val="0"/>
+          <w:numId w:val="4"/>
+        </w:numPr>
+      </w:pPr>
+      <w:r>
+        <w:t>He proceeds to draw</w:t>
+      </w:r>
+      <w:r>
+        <w:t>, gains 5 gold as it’</w:t>
+      </w:r>
+      <w:r>
+        <w:t>s the beginning of their</w:t>
+      </w:r>
+      <w:r>
+        <w:t xml:space="preserve"> second turn</w:t>
+      </w:r>
+      <w:r>
+        <w:t>, and hires a Bloated Body! He uses it to attack my Burly Zombie. His Body takes 5hp of damage, killing it, while my Burly Zombie takes 1hp.</w:t>
+      </w:r>
+    </w:p>
+    <w:p>
+      <w:pPr>
+        <w:pStyle w:val="NoSpacing"/>
+        <w:numPr>
+          <w:ilvl w:val="0"/>
+          <w:numId w:val="4"/>
+        </w:numPr>
+      </w:pPr>
+      <w:r>
+        <w:t>As the Bloated Body was killed, it’s effect triggers, dealing 3hp worth of damage to all my Units. This kills ALL of my Units.</w:t>
+      </w:r>
+      <w:r>
+        <w:t xml:space="preserve"> As a result my Burly Zombie is buried, but my other 2 cards go to my Discard pile</w:t>
+      </w:r>
+    </w:p>
+    <w:p>
+      <w:pPr>
+        <w:pStyle w:val="NoSpacing"/>
+        <w:numPr>
+          <w:ilvl w:val="0"/>
+          <w:numId w:val="4"/>
+        </w:numPr>
+      </w:pPr>
+      <w:r>
+        <w:t>They then proceed to pay 4 gold to hire their own Mad Scientist</w:t>
+      </w:r>
+      <w:r>
+        <w:t xml:space="preserve">, and pay an additional 2 gold, resurrecting their Negotiator. </w:t>
+      </w:r>
+    </w:p>
+    <w:p>
+      <w:pPr>
+        <w:pStyle w:val="NoSpacing"/>
+        <w:numPr>
+          <w:ilvl w:val="0"/>
+          <w:numId w:val="4"/>
+        </w:numPr>
+      </w:pPr>
+      <w:r>
+        <w:t xml:space="preserve">They raid me with both (as my buried </w:t>
+      </w:r>
+      <w:proofErr w:type="spellStart"/>
+      <w:r>
+        <w:t>Unit’s</w:t>
+      </w:r>
+      <w:proofErr w:type="spellEnd"/>
+      <w:r>
+        <w:t xml:space="preserve"> can’t protect me), and I lose 6 gold.</w:t>
+      </w:r>
+      <w:r>
+        <w:t xml:space="preserve"> They then use a “Concrete Floor” utility to send my buried Burly Zombie to the Discard</w:t>
+      </w:r>
+      <w:r>
+        <w:t xml:space="preserve"> Pile, and pass turn to me.</w:t>
+      </w:r>
+    </w:p>
+    <w:p>
+      <w:pPr>
+        <w:pStyle w:val="NoSpacing"/>
+        <w:numPr>
+          <w:ilvl w:val="0"/>
+          <w:numId w:val="4"/>
+        </w:numPr>
+      </w:pPr>
+      <w:r>
+        <w:t>At the beginning of my turn I draw and gain 5 gold</w:t>
+      </w:r>
+      <w:r>
+        <w:t>, putting me to 12 gold with 3 cards in my hand</w:t>
       </w:r>
       <w:bookmarkStart w:id="0" w:name="_GoBack"/>
       <w:bookmarkEnd w:id="0"/>
-    </w:p>
-    <w:p>
-      <w:pPr>
-        <w:pStyle w:val="Heading2"/>
-      </w:pPr>
-      <w:r>
-        <w:lastRenderedPageBreak/>
-        <w:t>Gameplay</w:t>
+      <w:r>
+        <w:t>. Then, my Lord’s ability triggers, resurrecting the Combat Medic I stole from my opponent!</w:t>
+      </w:r>
+    </w:p>
+    <w:p>
+      <w:pPr>
+        <w:pStyle w:val="NoSpacing"/>
+        <w:ind w:left="720"/>
+      </w:pPr>
+    </w:p>
+    <w:p>
+      <w:pPr>
+        <w:pStyle w:val="NoSpacing"/>
+        <w:ind w:left="720"/>
+        <w:rPr>
+          <w:i/>
+        </w:rPr>
+      </w:pPr>
+      <w:r>
+        <w:rPr>
+          <w:i/>
+        </w:rPr>
+        <w:t>Game continues from here…</w:t>
       </w:r>
     </w:p>
     <w:p>
@@ -2156,6 +2723,119 @@
       </w:rPr>
     </w:lvl>
   </w:abstractNum>
+  <w:abstractNum w:abstractNumId="3" w15:restartNumberingAfterBreak="0">
+    <w:nsid w:val="483D047D"/>
+    <w:multiLevelType w:val="hybridMultilevel"/>
+    <w:tmpl w:val="A1B67520"/>
+    <w:lvl w:ilvl="0" w:tplc="08090001">
+      <w:start w:val="1"/>
+      <w:numFmt w:val="bullet"/>
+      <w:lvlText w:val=""/>
+      <w:lvlJc w:val="left"/>
+      <w:pPr>
+        <w:ind w:left="720" w:hanging="360"/>
+      </w:pPr>
+      <w:rPr>
+        <w:rFonts w:ascii="Symbol" w:hAnsi="Symbol" w:hint="default"/>
+      </w:rPr>
+    </w:lvl>
+    <w:lvl w:ilvl="1" w:tplc="08090003" w:tentative="1">
+      <w:start w:val="1"/>
+      <w:numFmt w:val="bullet"/>
+      <w:lvlText w:val="o"/>
+      <w:lvlJc w:val="left"/>
+      <w:pPr>
+        <w:ind w:left="1440" w:hanging="360"/>
+      </w:pPr>
+      <w:rPr>
+        <w:rFonts w:ascii="Courier New" w:hAnsi="Courier New" w:cs="Courier New" w:hint="default"/>
+      </w:rPr>
+    </w:lvl>
+    <w:lvl w:ilvl="2" w:tplc="08090005" w:tentative="1">
+      <w:start w:val="1"/>
+      <w:numFmt w:val="bullet"/>
+      <w:lvlText w:val=""/>
+      <w:lvlJc w:val="left"/>
+      <w:pPr>
+        <w:ind w:left="2160" w:hanging="360"/>
+      </w:pPr>
+      <w:rPr>
+        <w:rFonts w:ascii="Wingdings" w:hAnsi="Wingdings" w:hint="default"/>
+      </w:rPr>
+    </w:lvl>
+    <w:lvl w:ilvl="3" w:tplc="08090001" w:tentative="1">
+      <w:start w:val="1"/>
+      <w:numFmt w:val="bullet"/>
+      <w:lvlText w:val=""/>
+      <w:lvlJc w:val="left"/>
+      <w:pPr>
+        <w:ind w:left="2880" w:hanging="360"/>
+      </w:pPr>
+      <w:rPr>
+        <w:rFonts w:ascii="Symbol" w:hAnsi="Symbol" w:hint="default"/>
+      </w:rPr>
+    </w:lvl>
+    <w:lvl w:ilvl="4" w:tplc="08090003" w:tentative="1">
+      <w:start w:val="1"/>
+      <w:numFmt w:val="bullet"/>
+      <w:lvlText w:val="o"/>
+      <w:lvlJc w:val="left"/>
+      <w:pPr>
+        <w:ind w:left="3600" w:hanging="360"/>
+      </w:pPr>
+      <w:rPr>
+        <w:rFonts w:ascii="Courier New" w:hAnsi="Courier New" w:cs="Courier New" w:hint="default"/>
+      </w:rPr>
+    </w:lvl>
+    <w:lvl w:ilvl="5" w:tplc="08090005" w:tentative="1">
+      <w:start w:val="1"/>
+      <w:numFmt w:val="bullet"/>
+      <w:lvlText w:val=""/>
+      <w:lvlJc w:val="left"/>
+      <w:pPr>
+        <w:ind w:left="4320" w:hanging="360"/>
+      </w:pPr>
+      <w:rPr>
+        <w:rFonts w:ascii="Wingdings" w:hAnsi="Wingdings" w:hint="default"/>
+      </w:rPr>
+    </w:lvl>
+    <w:lvl w:ilvl="6" w:tplc="08090001" w:tentative="1">
+      <w:start w:val="1"/>
+      <w:numFmt w:val="bullet"/>
+      <w:lvlText w:val=""/>
+      <w:lvlJc w:val="left"/>
+      <w:pPr>
+        <w:ind w:left="5040" w:hanging="360"/>
+      </w:pPr>
+      <w:rPr>
+        <w:rFonts w:ascii="Symbol" w:hAnsi="Symbol" w:hint="default"/>
+      </w:rPr>
+    </w:lvl>
+    <w:lvl w:ilvl="7" w:tplc="08090003" w:tentative="1">
+      <w:start w:val="1"/>
+      <w:numFmt w:val="bullet"/>
+      <w:lvlText w:val="o"/>
+      <w:lvlJc w:val="left"/>
+      <w:pPr>
+        <w:ind w:left="5760" w:hanging="360"/>
+      </w:pPr>
+      <w:rPr>
+        <w:rFonts w:ascii="Courier New" w:hAnsi="Courier New" w:cs="Courier New" w:hint="default"/>
+      </w:rPr>
+    </w:lvl>
+    <w:lvl w:ilvl="8" w:tplc="08090005" w:tentative="1">
+      <w:start w:val="1"/>
+      <w:numFmt w:val="bullet"/>
+      <w:lvlText w:val=""/>
+      <w:lvlJc w:val="left"/>
+      <w:pPr>
+        <w:ind w:left="6480" w:hanging="360"/>
+      </w:pPr>
+      <w:rPr>
+        <w:rFonts w:ascii="Wingdings" w:hAnsi="Wingdings" w:hint="default"/>
+      </w:rPr>
+    </w:lvl>
+  </w:abstractNum>
   <w:num w:numId="1">
     <w:abstractNumId w:val="0"/>
   </w:num>
@@ -2164,6 +2844,9 @@
   </w:num>
   <w:num w:numId="3">
     <w:abstractNumId w:val="2"/>
+  </w:num>
+  <w:num w:numId="4">
+    <w:abstractNumId w:val="3"/>
   </w:num>
 </w:numbering>
 </file>
@@ -2610,6 +3293,28 @@
       <w:szCs w:val="26"/>
     </w:rPr>
   </w:style>
+  <w:style w:type="paragraph" w:styleId="Heading3">
+    <w:name w:val="heading 3"/>
+    <w:basedOn w:val="Normal"/>
+    <w:next w:val="Normal"/>
+    <w:link w:val="Heading3Char"/>
+    <w:uiPriority w:val="9"/>
+    <w:unhideWhenUsed/>
+    <w:qFormat/>
+    <w:rsid w:val="004D2D38"/>
+    <w:pPr>
+      <w:keepNext/>
+      <w:keepLines/>
+      <w:spacing w:before="40" w:after="0"/>
+      <w:outlineLvl w:val="2"/>
+    </w:pPr>
+    <w:rPr>
+      <w:rFonts w:asciiTheme="majorHAnsi" w:eastAsiaTheme="majorEastAsia" w:hAnsiTheme="majorHAnsi" w:cstheme="majorBidi"/>
+      <w:color w:val="243F60" w:themeColor="accent1" w:themeShade="7F"/>
+      <w:sz w:val="24"/>
+      <w:szCs w:val="24"/>
+    </w:rPr>
+  </w:style>
   <w:style w:type="character" w:default="1" w:styleId="DefaultParagraphFont">
     <w:name w:val="Default Paragraph Font"/>
     <w:uiPriority w:val="1"/>
@@ -2686,6 +3391,19 @@
       <w:ind w:left="720"/>
       <w:contextualSpacing/>
     </w:pPr>
+  </w:style>
+  <w:style w:type="character" w:customStyle="1" w:styleId="Heading3Char">
+    <w:name w:val="Heading 3 Char"/>
+    <w:basedOn w:val="DefaultParagraphFont"/>
+    <w:link w:val="Heading3"/>
+    <w:uiPriority w:val="9"/>
+    <w:rsid w:val="004D2D38"/>
+    <w:rPr>
+      <w:rFonts w:asciiTheme="majorHAnsi" w:eastAsiaTheme="majorEastAsia" w:hAnsiTheme="majorHAnsi" w:cstheme="majorBidi"/>
+      <w:color w:val="243F60" w:themeColor="accent1" w:themeShade="7F"/>
+      <w:sz w:val="24"/>
+      <w:szCs w:val="24"/>
+    </w:rPr>
   </w:style>
 </w:styles>
 </file>

</xml_diff>

<commit_message>
Improved grammar and wording in the Gameplay section
</commit_message>
<xml_diff>
--- a/Game Design Document for Cardgame.docx
+++ b/Game Design Document for Cardgame.docx
@@ -1925,13 +1925,43 @@
         <w:t>Lord</w:t>
       </w:r>
       <w:r>
+        <w:t xml:space="preserve"> card</w:t>
+      </w:r>
+      <w:r>
         <w:t xml:space="preserve"> for each deck they play</w:t>
       </w:r>
       <w:r>
-        <w:t>. As there’s limited space in their deck, they’ll have to weigh the benefits of using one card over another</w:t>
-      </w:r>
-      <w:r>
-        <w:t xml:space="preserve"> and how many to use (more increases consistency of the deck but reduces options later in the game)</w:t>
+        <w:t>. As there’s limited space in their deck, they’ll have to weigh the benefits of</w:t>
+      </w:r>
+      <w:r>
+        <w:t xml:space="preserve"> putting</w:t>
+      </w:r>
+      <w:r>
+        <w:t xml:space="preserve"> one card</w:t>
+      </w:r>
+      <w:r>
+        <w:t xml:space="preserve"> in their</w:t>
+      </w:r>
+      <w:r>
+        <w:t xml:space="preserve"> deck</w:t>
+      </w:r>
+      <w:r>
+        <w:t xml:space="preserve"> over another</w:t>
+      </w:r>
+      <w:r>
+        <w:t xml:space="preserve"> and how many </w:t>
+      </w:r>
+      <w:r>
+        <w:t xml:space="preserve">copies </w:t>
+      </w:r>
+      <w:r>
+        <w:t xml:space="preserve">to use (more </w:t>
+      </w:r>
+      <w:r>
+        <w:t xml:space="preserve">copies </w:t>
+      </w:r>
+      <w:r>
+        <w:t>increases consistency of the deck but reduces options later in the game)</w:t>
       </w:r>
       <w:r>
         <w:t xml:space="preserve">. They will then take these decks and play them one on one against another player, also using a deck of their own creation. </w:t>
@@ -1947,7 +1977,31 @@
         <w:pStyle w:val="NoSpacing"/>
       </w:pPr>
       <w:r>
-        <w:t>During matches, players will summon Unit’s and use Utilities in an attempt to bring their opponent to bankruptcy. Hiring more Unit’s means they can do this quicker as they can establish a board presence and raid their opponent more, however hiring many Unit’s will expend their own gold, increase maintenance/wages, and leave them in a situation where it’s harder to recover should they lose their field presence.</w:t>
+        <w:t>During ma</w:t>
+      </w:r>
+      <w:r>
+        <w:t>tches, players will summon Unit</w:t>
+      </w:r>
+      <w:r>
+        <w:t>s and use Utilities</w:t>
+      </w:r>
+      <w:r>
+        <w:t xml:space="preserve"> during their turn</w:t>
+      </w:r>
+      <w:r>
+        <w:t xml:space="preserve"> in an attempt to bring their opponent </w:t>
+      </w:r>
+      <w:r>
+        <w:t>to bankruptcy. Hiring more Unit</w:t>
+      </w:r>
+      <w:r>
+        <w:t>s means they can do this quicker as they can establish a board presence and raid their opponent more, however hiri</w:t>
+      </w:r>
+      <w:r>
+        <w:t>ng many Unit</w:t>
+      </w:r>
+      <w:r>
+        <w:t>s will expend their own gold, increase maintenance/wages, and leave them in a situation where it’s harder to recover should they lose their field presence.</w:t>
       </w:r>
       <w:r>
         <w:t xml:space="preserve"> Depending on the player’s deck’s strategy, they should try to build a field presence at a pace that gives them the best of both worlds. </w:t>
@@ -2054,7 +2108,10 @@
       </w:r>
       <w:proofErr w:type="spellStart"/>
       <w:r>
-        <w:t>plaguespreader</w:t>
+        <w:t>P</w:t>
+      </w:r>
+      <w:r>
+        <w:t>laguespreader</w:t>
       </w:r>
       <w:proofErr w:type="spellEnd"/>
       <w:r>
@@ -2198,7 +2255,16 @@
         <w:t>, paying 2 gold</w:t>
       </w:r>
       <w:r>
-        <w:t>, which will prevent me from having to pay wages for my Units while he’s alive. I decide not to summon the Scientist so that I can resurrect a minion from my discard pile later.</w:t>
+        <w:t>, and its ability</w:t>
+      </w:r>
+      <w:r>
+        <w:t xml:space="preserve"> prevent</w:t>
+      </w:r>
+      <w:r>
+        <w:t>s</w:t>
+      </w:r>
+      <w:r>
+        <w:t xml:space="preserve"> me from having to pay wages for my Units while he’s alive. I decide not to summon the Scientist so that I can resurrect a minion from my discard pile later.</w:t>
       </w:r>
     </w:p>
     <w:p>
@@ -2232,7 +2298,13 @@
         </w:numPr>
       </w:pPr>
       <w:r>
-        <w:t>As all of my cards are above 1hp, his lord effect does not trigger.</w:t>
+        <w:t xml:space="preserve">As all of my cards are above 1hp, </w:t>
+      </w:r>
+      <w:r>
+        <w:t>his lord effect does not kill any of them at the end of the turn</w:t>
+      </w:r>
+      <w:r>
+        <w:t>.</w:t>
       </w:r>
     </w:p>
     <w:p>
@@ -2273,6 +2345,15 @@
       <w:r>
         <w:t xml:space="preserve"> As a result my Burly Zombie is buried, but my other 2 cards go to my Discard pile</w:t>
       </w:r>
+      <w:r>
+        <w:t>. My Combat medic remains buried</w:t>
+      </w:r>
+      <w:r>
+        <w:t>, as you can’t kill buried units</w:t>
+      </w:r>
+      <w:r>
+        <w:t>.</w:t>
+      </w:r>
     </w:p>
     <w:p>
       <w:pPr>
@@ -2298,15 +2379,15 @@
         </w:numPr>
       </w:pPr>
       <w:r>
-        <w:t xml:space="preserve">They raid me with both (as my buried </w:t>
-      </w:r>
-      <w:proofErr w:type="spellStart"/>
-      <w:r>
-        <w:t>Unit’s</w:t>
-      </w:r>
-      <w:proofErr w:type="spellEnd"/>
-      <w:r>
-        <w:t xml:space="preserve"> can’t protect me), and I lose 6 gold.</w:t>
+        <w:t xml:space="preserve">They raid </w:t>
+      </w:r>
+      <w:r>
+        <w:t>me with both (as my buried Unit</w:t>
+      </w:r>
+      <w:bookmarkStart w:id="0" w:name="_GoBack"/>
+      <w:bookmarkEnd w:id="0"/>
+      <w:r>
+        <w:t>s can’t protect me), and I lose 6 gold.</w:t>
       </w:r>
       <w:r>
         <w:t xml:space="preserve"> They then use a “Concrete Floor” utility to send my buried Burly Zombie to the Discard</w:t>
@@ -2329,8 +2410,6 @@
       <w:r>
         <w:t>, putting me to 12 gold with 3 cards in my hand</w:t>
       </w:r>
-      <w:bookmarkStart w:id="0" w:name="_GoBack"/>
-      <w:bookmarkEnd w:id="0"/>
       <w:r>
         <w:t>. Then, my Lord’s ability triggers, resurrecting the Combat Medic I stole from my opponent!</w:t>
       </w:r>

</xml_diff>

<commit_message>
Added an Objectives section
</commit_message>
<xml_diff>
--- a/Game Design Document for Cardgame.docx
+++ b/Game Design Document for Cardgame.docx
@@ -2384,8 +2384,6 @@
       <w:r>
         <w:t>me with both (as my buried Unit</w:t>
       </w:r>
-      <w:bookmarkStart w:id="0" w:name="_GoBack"/>
-      <w:bookmarkEnd w:id="0"/>
       <w:r>
         <w:t>s can’t protect me), and I lose 6 gold.</w:t>
       </w:r>
@@ -2450,6 +2448,44 @@
       <w:r>
         <w:t>Objectives</w:t>
       </w:r>
+    </w:p>
+    <w:p>
+      <w:pPr>
+        <w:pStyle w:val="NoSpacing"/>
+      </w:pPr>
+      <w:r>
+        <w:t>The objective of the game for both players is to drive their opponent to bankruptcy through raiding their gold stock, while also preventing the opponent from doing the same. Players achieve this through proper use of their cards, prioritising threats</w:t>
+      </w:r>
+      <w:r>
+        <w:t>, maintaining card advantage</w:t>
+      </w:r>
+      <w:r>
+        <w:t>,</w:t>
+      </w:r>
+      <w:r>
+        <w:t xml:space="preserve"> correct gold management</w:t>
+      </w:r>
+      <w:r>
+        <w:t xml:space="preserve"> and clever deck-building</w:t>
+      </w:r>
+      <w:r>
+        <w:t xml:space="preserve">. </w:t>
+      </w:r>
+    </w:p>
+    <w:p>
+      <w:pPr>
+        <w:pStyle w:val="NoSpacing"/>
+      </w:pPr>
+    </w:p>
+    <w:p>
+      <w:pPr>
+        <w:pStyle w:val="NoSpacing"/>
+      </w:pPr>
+      <w:r>
+        <w:t>A player loses if they begin two turns with 0 gold. To keep track of how many turns they’ve begun in this state, they gain a debt counter at the beginning of their turn if they have no gold. This means a player can win when their opponent has 1 debt counter, and 0 gold at the beginning of their turn.</w:t>
+      </w:r>
+      <w:bookmarkStart w:id="0" w:name="_GoBack"/>
+      <w:bookmarkEnd w:id="0"/>
     </w:p>
     <w:sectPr>
       <w:pgSz w:w="11906" w:h="16838"/>

</xml_diff>

<commit_message>
Added in-match interface to the Interface section
</commit_message>
<xml_diff>
--- a/Game Design Document for Cardgame.docx
+++ b/Game Design Document for Cardgame.docx
@@ -1,6 +1,6 @@
 
 <file path=word/document.xml><?xml version="1.0" encoding="utf-8"?>
-<w:document xmlns:wpc="http://schemas.microsoft.com/office/word/2010/wordprocessingCanvas" xmlns:cx="http://schemas.microsoft.com/office/drawing/2014/chartex" xmlns:cx1="http://schemas.microsoft.com/office/drawing/2015/9/8/chartex" xmlns:mc="http://schemas.openxmlformats.org/markup-compatibility/2006" xmlns:o="urn:schemas-microsoft-com:office:office" xmlns:r="http://schemas.openxmlformats.org/officeDocument/2006/relationships" xmlns:m="http://schemas.openxmlformats.org/officeDocument/2006/math" xmlns:v="urn:schemas-microsoft-com:vml" xmlns:wp14="http://schemas.microsoft.com/office/word/2010/wordprocessingDrawing" xmlns:wp="http://schemas.openxmlformats.org/drawingml/2006/wordprocessingDrawing" xmlns:w10="urn:schemas-microsoft-com:office:word" xmlns:w="http://schemas.openxmlformats.org/wordprocessingml/2006/main" xmlns:w14="http://schemas.microsoft.com/office/word/2010/wordml" xmlns:w15="http://schemas.microsoft.com/office/word/2012/wordml" xmlns:w16se="http://schemas.microsoft.com/office/word/2015/wordml/symex" xmlns:wpg="http://schemas.microsoft.com/office/word/2010/wordprocessingGroup" xmlns:wpi="http://schemas.microsoft.com/office/word/2010/wordprocessingInk" xmlns:wne="http://schemas.microsoft.com/office/word/2006/wordml" xmlns:wps="http://schemas.microsoft.com/office/word/2010/wordprocessingShape" mc:Ignorable="w14 w15 w16se wp14">
+<w:document xmlns:ve="http://schemas.openxmlformats.org/markup-compatibility/2006" xmlns:o="urn:schemas-microsoft-com:office:office" xmlns:r="http://schemas.openxmlformats.org/officeDocument/2006/relationships" xmlns:m="http://schemas.openxmlformats.org/officeDocument/2006/math" xmlns:v="urn:schemas-microsoft-com:vml" xmlns:wp="http://schemas.openxmlformats.org/drawingml/2006/wordprocessingDrawing" xmlns:w10="urn:schemas-microsoft-com:office:word" xmlns:w="http://schemas.openxmlformats.org/wordprocessingml/2006/main" xmlns:wne="http://schemas.microsoft.com/office/word/2006/wordml">
   <w:body>
     <w:p>
       <w:pPr>
@@ -12,14 +12,12 @@
       <w:r>
         <w:t xml:space="preserve">Game Design Document for </w:t>
       </w:r>
-      <w:proofErr w:type="spellStart"/>
       <w:r>
         <w:rPr>
           <w:i/>
         </w:rPr>
         <w:t>Cardgame</w:t>
       </w:r>
-      <w:proofErr w:type="spellEnd"/>
     </w:p>
     <w:p>
       <w:pPr>
@@ -216,47 +214,160 @@
         <w:rPr>
           <w:i/>
         </w:rPr>
-        <w:t>Yu-</w:t>
-      </w:r>
-      <w:proofErr w:type="spellStart"/>
+        <w:t>Yu-Gi-Oh</w:t>
+      </w:r>
       <w:r>
         <w:rPr>
           <w:i/>
         </w:rPr>
-        <w:t>Gi</w:t>
-      </w:r>
-      <w:proofErr w:type="spellEnd"/>
+        <w:t>!</w:t>
+      </w:r>
+      <w:r>
+        <w:t xml:space="preserve"> than </w:t>
+      </w:r>
       <w:r>
         <w:rPr>
           <w:i/>
         </w:rPr>
-        <w:t>-Oh</w:t>
+        <w:t>Hearthstone</w:t>
+      </w:r>
+      <w:r>
+        <w:t xml:space="preserve"> or </w:t>
       </w:r>
       <w:r>
         <w:rPr>
           <w:i/>
         </w:rPr>
-        <w:t>!</w:t>
-      </w:r>
-      <w:r>
-        <w:t xml:space="preserve"> </w:t>
-      </w:r>
-      <w:proofErr w:type="gramStart"/>
-      <w:r>
-        <w:t>than</w:t>
-      </w:r>
-      <w:proofErr w:type="gramEnd"/>
-      <w:r>
-        <w:t xml:space="preserve"> </w:t>
-      </w:r>
+        <w:t>Magic: The Gathering</w:t>
+      </w:r>
+      <w:r>
+        <w:t>, to reflect</w:t>
+      </w:r>
+      <w:r>
+        <w:t xml:space="preserve"> the hectic nature of war. P</w:t>
+      </w:r>
+      <w:r>
+        <w:t>l</w:t>
+      </w:r>
+      <w:r>
+        <w:t>ayers use Gold to do everything, including</w:t>
+      </w:r>
+      <w:r>
+        <w:t xml:space="preserve"> </w:t>
+      </w:r>
+      <w:r>
+        <w:t xml:space="preserve">hiring units, using utilities, using unit abilities, and </w:t>
+      </w:r>
+      <w:r>
+        <w:t>pay</w:t>
+      </w:r>
+      <w:r>
+        <w:t>ing</w:t>
+      </w:r>
+      <w:r>
+        <w:t xml:space="preserve"> their unit</w:t>
+      </w:r>
+      <w:r>
+        <w:t>’</w:t>
+      </w:r>
+      <w:r>
+        <w:t xml:space="preserve">s wages. </w:t>
+      </w:r>
+      <w:r>
+        <w:t xml:space="preserve">If </w:t>
+      </w:r>
+      <w:r>
+        <w:t>a player run</w:t>
+      </w:r>
+      <w:r>
+        <w:t>s out of gold</w:t>
+      </w:r>
+      <w:r>
+        <w:t xml:space="preserve"> they go bankrupt. They are unable to pay </w:t>
+      </w:r>
+      <w:r>
+        <w:t>their units</w:t>
+      </w:r>
+      <w:r>
+        <w:t xml:space="preserve"> wages and as a result they</w:t>
+      </w:r>
+      <w:r>
+        <w:t xml:space="preserve"> begin to revolt and that player</w:t>
+      </w:r>
+      <w:r>
+        <w:t xml:space="preserve"> </w:t>
+      </w:r>
+      <w:r>
+        <w:t>will</w:t>
+      </w:r>
+      <w:r>
+        <w:t xml:space="preserve"> lose the war</w:t>
+      </w:r>
+      <w:r>
+        <w:t xml:space="preserve"> should they not recover</w:t>
+      </w:r>
+      <w:r>
+        <w:t xml:space="preserve">. </w:t>
+      </w:r>
+      <w:r>
+        <w:t>As a result,</w:t>
+      </w:r>
+      <w:r>
+        <w:t xml:space="preserve"> gold management is a key feature</w:t>
+      </w:r>
+      <w:r>
+        <w:t xml:space="preserve"> of the game.</w:t>
+      </w:r>
+    </w:p>
+    <w:p>
+      <w:pPr>
+        <w:pStyle w:val="Heading2"/>
+      </w:pPr>
+      <w:r>
+        <w:t>Players</w:t>
+      </w:r>
+    </w:p>
+    <w:p>
+      <w:pPr>
+        <w:pStyle w:val="NoSpacing"/>
+      </w:pPr>
       <w:r>
         <w:rPr>
           <w:i/>
         </w:rPr>
+        <w:t>Cardgame</w:t>
+      </w:r>
+      <w:r>
+        <w:t xml:space="preserve"> is a game for two players who go head-to-head with decks that they’ve created. Each card in the deck represents either a unit in their army (for example, a plague doctor) or a utility that they can use to get ahead (for example, a bank withdrawal). The exception to this is the </w:t>
+      </w:r>
+      <w:r>
+        <w:t>Lord</w:t>
+      </w:r>
+      <w:r>
+        <w:t xml:space="preserve">. </w:t>
+      </w:r>
+    </w:p>
+    <w:p>
+      <w:pPr>
+        <w:pStyle w:val="NoSpacing"/>
+      </w:pPr>
+      <w:r>
+        <w:t xml:space="preserve">Each player can select one of a number of </w:t>
+      </w:r>
+      <w:r>
+        <w:t>Lord</w:t>
+      </w:r>
+      <w:r>
+        <w:t xml:space="preserve">’s, which acts as not only their character with a unique ability, but also as their avatar. This would be similar to the class a player selects in </w:t>
+      </w:r>
+      <w:r>
+        <w:rPr>
+          <w:i/>
+        </w:rPr>
         <w:t>Hearthstone</w:t>
       </w:r>
       <w:r>
-        <w:t xml:space="preserve"> or </w:t>
+        <w:t xml:space="preserve">, or their Commander in the Commander format of </w:t>
       </w:r>
       <w:r>
         <w:rPr>
@@ -265,82 +376,62 @@
         <w:t>Magic: The Gathering</w:t>
       </w:r>
       <w:r>
-        <w:t>, to reflect</w:t>
-      </w:r>
-      <w:r>
-        <w:t xml:space="preserve"> the hectic nature of war. P</w:t>
-      </w:r>
-      <w:r>
-        <w:t>l</w:t>
-      </w:r>
-      <w:r>
-        <w:t>ayers use Gold to do everything, including</w:t>
-      </w:r>
-      <w:r>
-        <w:t xml:space="preserve"> </w:t>
-      </w:r>
-      <w:r>
-        <w:t xml:space="preserve">hiring units, using utilities, using unit abilities, and </w:t>
-      </w:r>
-      <w:r>
-        <w:t>pay</w:t>
-      </w:r>
-      <w:r>
-        <w:t>ing</w:t>
-      </w:r>
-      <w:r>
-        <w:t xml:space="preserve"> their unit</w:t>
-      </w:r>
-      <w:r>
-        <w:t>’</w:t>
-      </w:r>
-      <w:r>
-        <w:t xml:space="preserve">s wages. </w:t>
-      </w:r>
-      <w:r>
-        <w:t xml:space="preserve">If </w:t>
-      </w:r>
-      <w:r>
-        <w:t>a player run</w:t>
-      </w:r>
-      <w:r>
-        <w:t>s out of gold</w:t>
-      </w:r>
-      <w:r>
-        <w:t xml:space="preserve"> they go bankrupt. They are unable to pay </w:t>
-      </w:r>
-      <w:r>
-        <w:t>their units</w:t>
-      </w:r>
-      <w:r>
-        <w:t xml:space="preserve"> wages and as a result they</w:t>
-      </w:r>
-      <w:r>
-        <w:t xml:space="preserve"> begin to revolt and that player</w:t>
-      </w:r>
-      <w:r>
-        <w:t xml:space="preserve"> </w:t>
-      </w:r>
-      <w:r>
-        <w:t>will</w:t>
-      </w:r>
-      <w:r>
-        <w:t xml:space="preserve"> lose the war</w:t>
-      </w:r>
-      <w:r>
-        <w:t xml:space="preserve"> should they not recover</w:t>
-      </w:r>
-      <w:r>
-        <w:t xml:space="preserve">. </w:t>
-      </w:r>
-      <w:r>
-        <w:t>As a result,</w:t>
-      </w:r>
-      <w:r>
-        <w:t xml:space="preserve"> gold management is a key feature</w:t>
-      </w:r>
-      <w:r>
-        <w:t xml:space="preserve"> of the game.</w:t>
+        <w:t xml:space="preserve"> (however without the limitation to deck-building present in both of these cases).</w:t>
+      </w:r>
+      <w:r>
+        <w:t xml:space="preserve"> </w:t>
+      </w:r>
+    </w:p>
+    <w:p>
+      <w:pPr>
+        <w:pStyle w:val="NoSpacing"/>
+      </w:pPr>
+      <w:r>
+        <w:t>Players</w:t>
+      </w:r>
+      <w:r>
+        <w:t xml:space="preserve"> play together over a network on two separate machines, however the game is designed in such a way that it would be easily replicable in real life with physical cards. To specify, in-game the player can only </w:t>
+      </w:r>
+      <w:r>
+        <w:t>do with the cards what they are</w:t>
+      </w:r>
+      <w:r>
+        <w:t xml:space="preserve"> able to do with a card in real life, for example, change its</w:t>
+      </w:r>
+      <w:r>
+        <w:t xml:space="preserve"> orientation,</w:t>
+      </w:r>
+      <w:r>
+        <w:t xml:space="preserve"> flip it over</w:t>
+      </w:r>
+      <w:r>
+        <w:t>, or put counters on it</w:t>
+      </w:r>
+      <w:r>
+        <w:t>.</w:t>
+      </w:r>
+    </w:p>
+    <w:p>
+      <w:pPr>
+        <w:pStyle w:val="NoSpacing"/>
+      </w:pPr>
+      <w:r>
+        <w:t xml:space="preserve">Players also control Units. A unit that is hired by the player can be ordered to attack other units, the opponent’s </w:t>
+      </w:r>
+      <w:r>
+        <w:t>Lord</w:t>
+      </w:r>
+      <w:r>
+        <w:t>, and also use its own ability (should it have one).</w:t>
+      </w:r>
+      <w:r>
+        <w:t xml:space="preserve"> Within the context of the game this is the player (The </w:t>
+      </w:r>
+      <w:r>
+        <w:t>Lord</w:t>
+      </w:r>
+      <w:r>
+        <w:t>) giving orders, as opposed to playing as the Unit itself.</w:t>
       </w:r>
     </w:p>
     <w:p>
@@ -348,225 +439,104 @@
         <w:pStyle w:val="Heading2"/>
       </w:pPr>
       <w:r>
-        <w:t>Players</w:t>
-      </w:r>
-    </w:p>
-    <w:p>
-      <w:pPr>
-        <w:pStyle w:val="NoSpacing"/>
-      </w:pPr>
-      <w:proofErr w:type="spellStart"/>
+        <w:t>Story</w:t>
+      </w:r>
+    </w:p>
+    <w:p>
+      <w:pPr>
+        <w:pStyle w:val="NoSpacing"/>
+      </w:pPr>
       <w:r>
         <w:rPr>
           <w:i/>
         </w:rPr>
         <w:t>Cardgame</w:t>
       </w:r>
-      <w:proofErr w:type="spellEnd"/>
-      <w:r>
-        <w:t xml:space="preserve"> is a game for two players who go head-to-head with decks that they’ve created. Each card in the deck represents either a unit in their army (for example, a plague doctor) or a utility that they can use to get ahead (for example, a bank withdrawal). The exception to this is the </w:t>
+      <w:r>
+        <w:t xml:space="preserve"> does not have an in-depth</w:t>
+      </w:r>
+      <w:r>
+        <w:t xml:space="preserve"> story</w:t>
+      </w:r>
+      <w:r>
+        <w:t xml:space="preserve"> – the primary focus is on gameplay and having a too in-depth lore can, in my opinion, limit card design. However, as a </w:t>
       </w:r>
       <w:r>
         <w:t>Lord</w:t>
       </w:r>
       <w:r>
-        <w:t xml:space="preserve">. </w:t>
-      </w:r>
-    </w:p>
-    <w:p>
-      <w:pPr>
-        <w:pStyle w:val="NoSpacing"/>
-      </w:pPr>
-      <w:r>
-        <w:t xml:space="preserve">Each player can select one of a number of </w:t>
+        <w:t xml:space="preserve"> story, the Players play as </w:t>
       </w:r>
       <w:r>
         <w:t>Lord</w:t>
       </w:r>
       <w:r>
-        <w:t xml:space="preserve">’s, which acts as not only their character with a unique ability, but also as their avatar. This would be similar to the class a player selects in </w:t>
+        <w:t>s, who</w:t>
+      </w:r>
+      <w:r>
+        <w:t xml:space="preserve"> are the leaders of various neighbouring kingdoms</w:t>
+      </w:r>
+      <w:r>
+        <w:t xml:space="preserve"> and clans</w:t>
+      </w:r>
+      <w:r>
+        <w:t xml:space="preserve"> fighting over a barren land they all wish to c</w:t>
+      </w:r>
+      <w:r>
+        <w:t>laim to expand their own territory</w:t>
+      </w:r>
+      <w:r>
+        <w:t xml:space="preserve">. Each </w:t>
+      </w:r>
+      <w:r>
+        <w:t>Lord</w:t>
+      </w:r>
+      <w:r>
+        <w:t xml:space="preserve"> commands</w:t>
+      </w:r>
+      <w:r>
+        <w:t xml:space="preserve"> an army consisting of hired unit</w:t>
+      </w:r>
+      <w:r>
+        <w:t>s</w:t>
+      </w:r>
+      <w:r>
+        <w:t>, and making use of hired services known as utilities</w:t>
+      </w:r>
+      <w:r>
+        <w:t>. The victor of a match would be the ruler who claims this barren land.</w:t>
+      </w:r>
+    </w:p>
+    <w:p>
+      <w:pPr>
+        <w:pStyle w:val="Heading2"/>
+      </w:pPr>
+      <w:r>
+        <w:t>Look &amp; Feel</w:t>
+      </w:r>
+    </w:p>
+    <w:p>
+      <w:pPr>
+        <w:pStyle w:val="NoSpacing"/>
+      </w:pPr>
+      <w:r>
+        <w:t>During battle</w:t>
+      </w:r>
+      <w:r>
+        <w:t>,</w:t>
+      </w:r>
+      <w:r>
+        <w:t xml:space="preserve"> t</w:t>
+      </w:r>
+      <w:r>
+        <w:t xml:space="preserve">he player’s perspective in </w:t>
       </w:r>
       <w:r>
         <w:rPr>
           <w:i/>
         </w:rPr>
-        <w:t>Hearthstone</w:t>
-      </w:r>
-      <w:r>
-        <w:t xml:space="preserve">, or their Commander in the Commander format of </w:t>
-      </w:r>
-      <w:r>
-        <w:rPr>
-          <w:i/>
-        </w:rPr>
-        <w:t>Magic: The Gathering</w:t>
-      </w:r>
-      <w:r>
-        <w:t xml:space="preserve"> (however without the limitation to deck-building present in both of these cases).</w:t>
-      </w:r>
-      <w:r>
-        <w:t xml:space="preserve"> </w:t>
-      </w:r>
-    </w:p>
-    <w:p>
-      <w:pPr>
-        <w:pStyle w:val="NoSpacing"/>
-      </w:pPr>
-      <w:r>
-        <w:t>Players</w:t>
-      </w:r>
-      <w:r>
-        <w:t xml:space="preserve"> play together over a network on two separate machines, however the game is designed in such a way that it would be easily replicable in real life with physical cards. To specify, in-game the player can only </w:t>
-      </w:r>
-      <w:r>
-        <w:t>do with the cards what they are</w:t>
-      </w:r>
-      <w:r>
-        <w:t xml:space="preserve"> able to do with a card in real life, for example, change its</w:t>
-      </w:r>
-      <w:r>
-        <w:t xml:space="preserve"> orientation,</w:t>
-      </w:r>
-      <w:r>
-        <w:t xml:space="preserve"> flip it over</w:t>
-      </w:r>
-      <w:r>
-        <w:t>, or put counters on it</w:t>
-      </w:r>
-      <w:r>
-        <w:t>.</w:t>
-      </w:r>
-    </w:p>
-    <w:p>
-      <w:pPr>
-        <w:pStyle w:val="NoSpacing"/>
-      </w:pPr>
-      <w:r>
-        <w:t xml:space="preserve">Players also control Units. A unit that is hired by the player can be ordered to attack other units, the opponent’s </w:t>
-      </w:r>
-      <w:r>
-        <w:t>Lord</w:t>
-      </w:r>
-      <w:r>
-        <w:t>, and also use its own ability (should it have one).</w:t>
-      </w:r>
-      <w:r>
-        <w:t xml:space="preserve"> Within the context of the game this is the player (The </w:t>
-      </w:r>
-      <w:r>
-        <w:t>Lord</w:t>
-      </w:r>
-      <w:r>
-        <w:t>) giving orders, as opposed to playing as the Unit itself.</w:t>
-      </w:r>
-    </w:p>
-    <w:p>
-      <w:pPr>
-        <w:pStyle w:val="Heading2"/>
-      </w:pPr>
-      <w:r>
-        <w:t>Story</w:t>
-      </w:r>
-    </w:p>
-    <w:p>
-      <w:pPr>
-        <w:pStyle w:val="NoSpacing"/>
-      </w:pPr>
-      <w:proofErr w:type="spellStart"/>
-      <w:r>
-        <w:rPr>
-          <w:i/>
-        </w:rPr>
         <w:t>Cardgame</w:t>
       </w:r>
-      <w:proofErr w:type="spellEnd"/>
-      <w:r>
-        <w:t xml:space="preserve"> does not have an in-depth</w:t>
-      </w:r>
-      <w:r>
-        <w:t xml:space="preserve"> story</w:t>
-      </w:r>
-      <w:r>
-        <w:t xml:space="preserve"> – the primary focus is on gameplay and having a too in-depth lore can, in my opinion, limit card design. However, as a </w:t>
-      </w:r>
-      <w:r>
-        <w:t>Lord</w:t>
-      </w:r>
-      <w:r>
-        <w:t xml:space="preserve"> story, the Players play as </w:t>
-      </w:r>
-      <w:r>
-        <w:t>Lord</w:t>
-      </w:r>
-      <w:r>
-        <w:t>s, who</w:t>
-      </w:r>
-      <w:r>
-        <w:t xml:space="preserve"> are the leaders of various neighbouring kingdoms</w:t>
-      </w:r>
-      <w:r>
-        <w:t xml:space="preserve"> and clans</w:t>
-      </w:r>
-      <w:r>
-        <w:t xml:space="preserve"> fighting over a barren land they all wish to c</w:t>
-      </w:r>
-      <w:r>
-        <w:t>laim to expand their own territory</w:t>
-      </w:r>
-      <w:r>
-        <w:t xml:space="preserve">. Each </w:t>
-      </w:r>
-      <w:r>
-        <w:t>Lord</w:t>
-      </w:r>
-      <w:r>
-        <w:t xml:space="preserve"> commands</w:t>
-      </w:r>
-      <w:r>
-        <w:t xml:space="preserve"> an army consisting of hired unit</w:t>
-      </w:r>
-      <w:r>
-        <w:t>s</w:t>
-      </w:r>
-      <w:r>
-        <w:t>, and making use of hired services known as utilities</w:t>
-      </w:r>
-      <w:r>
-        <w:t>. The victor of a match would be the ruler who claims this barren land.</w:t>
-      </w:r>
-    </w:p>
-    <w:p>
-      <w:pPr>
-        <w:pStyle w:val="Heading2"/>
-      </w:pPr>
-      <w:r>
-        <w:t>Look &amp; Feel</w:t>
-      </w:r>
-    </w:p>
-    <w:p>
-      <w:pPr>
-        <w:pStyle w:val="NoSpacing"/>
-      </w:pPr>
-      <w:r>
-        <w:t>During battle</w:t>
-      </w:r>
-      <w:r>
-        <w:t>,</w:t>
-      </w:r>
-      <w:r>
-        <w:t xml:space="preserve"> t</w:t>
-      </w:r>
-      <w:r>
-        <w:t xml:space="preserve">he player’s perspective in </w:t>
-      </w:r>
-      <w:proofErr w:type="spellStart"/>
-      <w:r>
-        <w:rPr>
-          <w:i/>
-        </w:rPr>
-        <w:t>Cardgame</w:t>
-      </w:r>
-      <w:proofErr w:type="spellEnd"/>
       <w:r>
         <w:t xml:space="preserve"> is a fixed-perspective</w:t>
       </w:r>
@@ -718,19 +688,11 @@
       <w:r>
         <w:t xml:space="preserve">The following is a list of tokens in </w:t>
       </w:r>
-      <w:proofErr w:type="spellStart"/>
       <w:r>
         <w:rPr>
           <w:i/>
         </w:rPr>
-        <w:t>Cardgame</w:t>
-      </w:r>
-      <w:proofErr w:type="spellEnd"/>
-      <w:r>
-        <w:rPr>
-          <w:i/>
-        </w:rPr>
-        <w:t>:</w:t>
+        <w:t>Cardgame:</w:t>
       </w:r>
     </w:p>
     <w:p>
@@ -1012,14 +974,12 @@
       <w:r>
         <w:t xml:space="preserve">The following are a list of the rules that make up </w:t>
       </w:r>
-      <w:proofErr w:type="spellStart"/>
       <w:r>
         <w:rPr>
           <w:i/>
         </w:rPr>
         <w:t>Cardgame</w:t>
       </w:r>
-      <w:proofErr w:type="spellEnd"/>
       <w:r>
         <w:t>:</w:t>
       </w:r>
@@ -1534,15 +1494,7 @@
         <w:t xml:space="preserve"> </w:t>
       </w:r>
       <w:r>
-        <w:t xml:space="preserve">Anything that occurs at the beginning of a player’s turn (checking for debt counters, effects, </w:t>
-      </w:r>
-      <w:proofErr w:type="spellStart"/>
-      <w:r>
-        <w:t>etc</w:t>
-      </w:r>
-      <w:proofErr w:type="spellEnd"/>
-      <w:r>
-        <w:t xml:space="preserve">) happens </w:t>
+        <w:t xml:space="preserve">Anything that occurs at the beginning of a player’s turn (checking for debt counters, effects, etc) happens </w:t>
       </w:r>
       <w:r>
         <w:rPr>
@@ -1577,13 +1529,8 @@
         <w:t>(hire units, use utilities</w:t>
       </w:r>
       <w:r>
-        <w:t xml:space="preserve">, </w:t>
-      </w:r>
-      <w:proofErr w:type="spellStart"/>
-      <w:r>
-        <w:t>etc</w:t>
-      </w:r>
-      <w:proofErr w:type="spellEnd"/>
+        <w:t>, etc</w:t>
+      </w:r>
       <w:r>
         <w:t xml:space="preserve">) </w:t>
       </w:r>
@@ -1614,15 +1561,7 @@
         <w:t xml:space="preserve"> </w:t>
       </w:r>
       <w:r>
-        <w:t xml:space="preserve">Should multiple effects trigger simultaneously, the turn player gets priority on their </w:t>
-      </w:r>
-      <w:proofErr w:type="gramStart"/>
-      <w:r>
-        <w:t>effects.</w:t>
-      </w:r>
-      <w:proofErr w:type="gramEnd"/>
-      <w:r>
-        <w:t xml:space="preserve"> They may choose any ONE effect that has triggered, resolve it, then the opponent may choose any other ONE of their effects that has triggered and resolve it. This continues until there are no more effects to resolve.</w:t>
+        <w:t>Should multiple effects trigger simultaneously, the turn player gets priority on their effects. They may choose any ONE effect that has triggered, resolve it, then the opponent may choose any other ONE of their effects that has triggered and resolve it. This continues until there are no more effects to resolve.</w:t>
       </w:r>
     </w:p>
     <w:p>
@@ -2084,15 +2023,7 @@
         <w:t xml:space="preserve">They have 2 units on the field, </w:t>
       </w:r>
       <w:r>
-        <w:t xml:space="preserve">I have 25 gold to spend. One of their Units is a Combat Medic (2hp, 2 strength). I have a </w:t>
-      </w:r>
-      <w:proofErr w:type="spellStart"/>
-      <w:r>
-        <w:t>Plaguespreader</w:t>
-      </w:r>
-      <w:proofErr w:type="spellEnd"/>
-      <w:r>
-        <w:t xml:space="preserve"> (5hp, 2 strength) in my hand, so I’m going to hire that, paying 4 gold, and attack the Combat Medic. </w:t>
+        <w:t xml:space="preserve">I have 25 gold to spend. One of their Units is a Combat Medic (2hp, 2 strength). I have a Plaguespreader (5hp, 2 strength) in my hand, so I’m going to hire that, paying 4 gold, and attack the Combat Medic. </w:t>
       </w:r>
     </w:p>
     <w:p>
@@ -2104,18 +2035,10 @@
         </w:numPr>
       </w:pPr>
       <w:r>
-        <w:t xml:space="preserve">My </w:t>
-      </w:r>
-      <w:proofErr w:type="spellStart"/>
-      <w:r>
-        <w:t>P</w:t>
-      </w:r>
-      <w:r>
-        <w:t>laguespreader</w:t>
-      </w:r>
-      <w:proofErr w:type="spellEnd"/>
-      <w:r>
-        <w:t xml:space="preserve"> takes 2 damage, leaving it on 5hp, and the combat medic takes 2 damage, leaving it on 0hp.</w:t>
+        <w:t>My P</w:t>
+      </w:r>
+      <w:r>
+        <w:t>laguespreader takes 2 damage, leaving it on 5hp, and the combat medic takes 2 damage, leaving it on 0hp.</w:t>
       </w:r>
     </w:p>
     <w:p>
@@ -2127,23 +2050,7 @@
         </w:numPr>
       </w:pPr>
       <w:r>
-        <w:t xml:space="preserve">My </w:t>
-      </w:r>
-      <w:proofErr w:type="spellStart"/>
-      <w:r>
-        <w:t>Plaguespreader</w:t>
-      </w:r>
-      <w:proofErr w:type="spellEnd"/>
-      <w:r>
-        <w:t xml:space="preserve"> kills the Combat Medic, so I can use my </w:t>
-      </w:r>
-      <w:proofErr w:type="spellStart"/>
-      <w:r>
-        <w:t>Plaguespreader’s</w:t>
-      </w:r>
-      <w:proofErr w:type="spellEnd"/>
-      <w:r>
-        <w:t xml:space="preserve"> ability, paying 1 coin</w:t>
+        <w:t>My Plaguespreader kills the Combat Medic, so I can use my Plaguespreader’s ability, paying 1 coin</w:t>
       </w:r>
       <w:r>
         <w:t xml:space="preserve"> to bury the Combat Medic on</w:t>
@@ -2176,15 +2083,7 @@
         <w:t xml:space="preserve"> in my hand, a Mad Scientist and a Burly Zombie. While attacking with either would kill the Negotiator, my Mad Scientist </w:t>
       </w:r>
       <w:r>
-        <w:t xml:space="preserve">would die at the end of the turn due to the opponent’s Lord’s ability. As they’re using the </w:t>
-      </w:r>
-      <w:proofErr w:type="spellStart"/>
-      <w:r>
-        <w:t>The</w:t>
-      </w:r>
-      <w:proofErr w:type="spellEnd"/>
-      <w:r>
-        <w:t xml:space="preserve"> Executioner, my Scientist would die due to having 1hp remaining.</w:t>
+        <w:t>would die at the end of the turn due to the opponent’s Lord’s ability. As they’re using the The Executioner, my Scientist would die due to having 1hp remaining.</w:t>
       </w:r>
     </w:p>
     <w:p>
@@ -2196,15 +2095,7 @@
         </w:numPr>
       </w:pPr>
       <w:r>
-        <w:t xml:space="preserve">I decide to hire the Burly Zombie, paying 6 gold. As he’s a bit bigger than the Scientist in terms of </w:t>
-      </w:r>
-      <w:proofErr w:type="spellStart"/>
-      <w:r>
-        <w:t>hp</w:t>
-      </w:r>
-      <w:proofErr w:type="spellEnd"/>
-      <w:r>
-        <w:t>, he’ll survive the turn. Not to mention that should he be killed he’ll bury himself and come back stronger due to his ability.</w:t>
+        <w:t>I decide to hire the Burly Zombie, paying 6 gold. As he’s a bit bigger than the Scientist in terms of hp, he’ll survive the turn. Not to mention that should he be killed he’ll bury himself and come back stronger due to his ability.</w:t>
       </w:r>
     </w:p>
     <w:p>
@@ -2435,10 +2326,92 @@
     </w:p>
     <w:p>
       <w:pPr>
+        <w:rPr>
+          <w:rFonts w:asciiTheme="majorHAnsi" w:eastAsiaTheme="majorEastAsia" w:hAnsiTheme="majorHAnsi" w:cstheme="majorBidi"/>
+          <w:b/>
+          <w:bCs/>
+          <w:color w:val="4F81BD" w:themeColor="accent1"/>
+          <w:sz w:val="26"/>
+          <w:szCs w:val="26"/>
+        </w:rPr>
+      </w:pPr>
+      <w:r>
+        <w:br w:type="page"/>
+      </w:r>
+    </w:p>
+    <w:p>
+      <w:pPr>
         <w:pStyle w:val="Heading2"/>
       </w:pPr>
       <w:r>
+        <w:lastRenderedPageBreak/>
         <w:t>Interface</w:t>
+      </w:r>
+    </w:p>
+    <w:p>
+      <w:pPr>
+        <w:pStyle w:val="Heading3"/>
+      </w:pPr>
+      <w:r>
+        <w:t>In-match interface</w:t>
+      </w:r>
+    </w:p>
+    <w:p>
+      <w:r>
+        <w:rPr>
+          <w:noProof/>
+          <w:lang w:eastAsia="en-GB"/>
+        </w:rPr>
+        <w:drawing>
+          <wp:inline distT="0" distB="0" distL="0" distR="0">
+            <wp:extent cx="5724525" cy="4505325"/>
+            <wp:effectExtent l="19050" t="0" r="9525" b="0"/>
+            <wp:docPr id="1" name="Picture 1"/>
+            <wp:cNvGraphicFramePr>
+              <a:graphicFrameLocks xmlns:a="http://schemas.openxmlformats.org/drawingml/2006/main" noChangeAspect="1"/>
+            </wp:cNvGraphicFramePr>
+            <a:graphic xmlns:a="http://schemas.openxmlformats.org/drawingml/2006/main">
+              <a:graphicData uri="http://schemas.openxmlformats.org/drawingml/2006/picture">
+                <pic:pic xmlns:pic="http://schemas.openxmlformats.org/drawingml/2006/picture">
+                  <pic:nvPicPr>
+                    <pic:cNvPr id="0" name="Picture 1"/>
+                    <pic:cNvPicPr>
+                      <a:picLocks noChangeAspect="1" noChangeArrowheads="1"/>
+                    </pic:cNvPicPr>
+                  </pic:nvPicPr>
+                  <pic:blipFill>
+                    <a:blip r:embed="rId5" cstate="print"/>
+                    <a:srcRect/>
+                    <a:stretch>
+                      <a:fillRect/>
+                    </a:stretch>
+                  </pic:blipFill>
+                  <pic:spPr bwMode="auto">
+                    <a:xfrm>
+                      <a:off x="0" y="0"/>
+                      <a:ext cx="5724525" cy="4505325"/>
+                    </a:xfrm>
+                    <a:prstGeom prst="rect">
+                      <a:avLst/>
+                    </a:prstGeom>
+                    <a:noFill/>
+                    <a:ln w="9525">
+                      <a:noFill/>
+                      <a:miter lim="800000"/>
+                      <a:headEnd/>
+                      <a:tailEnd/>
+                    </a:ln>
+                  </pic:spPr>
+                </pic:pic>
+              </a:graphicData>
+            </a:graphic>
+          </wp:inline>
+        </w:drawing>
+      </w:r>
+    </w:p>
+    <w:p>
+      <w:r>
+        <w:t>Player's drag cards from their hand to their field to play them using the mouse. Cards on field can be ordered to attack or use their effects by hovering the mouse over them, at which point buttons will appear to attack or use effect. Should the player need to target a card for attack or effect, that can be done by clicking the targeted card when required (indicated by the gamestate text).</w:t>
       </w:r>
     </w:p>
     <w:p>
@@ -2498,8 +2471,8 @@
 </file>
 
 <file path=word/numbering.xml><?xml version="1.0" encoding="utf-8"?>
-<w:numbering xmlns:wpc="http://schemas.microsoft.com/office/word/2010/wordprocessingCanvas" xmlns:cx="http://schemas.microsoft.com/office/drawing/2014/chartex" xmlns:cx1="http://schemas.microsoft.com/office/drawing/2015/9/8/chartex" xmlns:mc="http://schemas.openxmlformats.org/markup-compatibility/2006" xmlns:o="urn:schemas-microsoft-com:office:office" xmlns:r="http://schemas.openxmlformats.org/officeDocument/2006/relationships" xmlns:m="http://schemas.openxmlformats.org/officeDocument/2006/math" xmlns:v="urn:schemas-microsoft-com:vml" xmlns:wp14="http://schemas.microsoft.com/office/word/2010/wordprocessingDrawing" xmlns:wp="http://schemas.openxmlformats.org/drawingml/2006/wordprocessingDrawing" xmlns:w10="urn:schemas-microsoft-com:office:word" xmlns:w="http://schemas.openxmlformats.org/wordprocessingml/2006/main" xmlns:w14="http://schemas.microsoft.com/office/word/2010/wordml" xmlns:w15="http://schemas.microsoft.com/office/word/2012/wordml" xmlns:w16se="http://schemas.microsoft.com/office/word/2015/wordml/symex" xmlns:wpg="http://schemas.microsoft.com/office/word/2010/wordprocessingGroup" xmlns:wpi="http://schemas.microsoft.com/office/word/2010/wordprocessingInk" xmlns:wne="http://schemas.microsoft.com/office/word/2006/wordml" xmlns:wps="http://schemas.microsoft.com/office/word/2010/wordprocessingShape" mc:Ignorable="w14 w15 w16se wp14">
-  <w:abstractNum w:abstractNumId="0" w15:restartNumberingAfterBreak="0">
+<w:numbering xmlns:ve="http://schemas.openxmlformats.org/markup-compatibility/2006" xmlns:o="urn:schemas-microsoft-com:office:office" xmlns:r="http://schemas.openxmlformats.org/officeDocument/2006/relationships" xmlns:m="http://schemas.openxmlformats.org/officeDocument/2006/math" xmlns:v="urn:schemas-microsoft-com:vml" xmlns:wp="http://schemas.openxmlformats.org/drawingml/2006/wordprocessingDrawing" xmlns:w10="urn:schemas-microsoft-com:office:word" xmlns:w="http://schemas.openxmlformats.org/wordprocessingml/2006/main" xmlns:wne="http://schemas.microsoft.com/office/word/2006/wordml">
+  <w:abstractNum w:abstractNumId="0">
     <w:nsid w:val="111C1628"/>
     <w:multiLevelType w:val="hybridMultilevel"/>
     <w:tmpl w:val="3E14FFD6"/>
@@ -2612,7 +2585,7 @@
       </w:rPr>
     </w:lvl>
   </w:abstractNum>
-  <w:abstractNum w:abstractNumId="1" w15:restartNumberingAfterBreak="0">
+  <w:abstractNum w:abstractNumId="1">
     <w:nsid w:val="160916CA"/>
     <w:multiLevelType w:val="hybridMultilevel"/>
     <w:tmpl w:val="D7044B02"/>
@@ -2725,7 +2698,7 @@
       </w:rPr>
     </w:lvl>
   </w:abstractNum>
-  <w:abstractNum w:abstractNumId="2" w15:restartNumberingAfterBreak="0">
+  <w:abstractNum w:abstractNumId="2">
     <w:nsid w:val="2D9617FB"/>
     <w:multiLevelType w:val="hybridMultilevel"/>
     <w:tmpl w:val="7FAA1F6C"/>
@@ -2838,7 +2811,7 @@
       </w:rPr>
     </w:lvl>
   </w:abstractNum>
-  <w:abstractNum w:abstractNumId="3" w15:restartNumberingAfterBreak="0">
+  <w:abstractNum w:abstractNumId="3">
     <w:nsid w:val="483D047D"/>
     <w:multiLevelType w:val="hybridMultilevel"/>
     <w:tmpl w:val="A1B67520"/>
@@ -2967,7 +2940,7 @@
 </file>
 
 <file path=word/styles.xml><?xml version="1.0" encoding="utf-8"?>
-<w:styles xmlns:mc="http://schemas.openxmlformats.org/markup-compatibility/2006" xmlns:r="http://schemas.openxmlformats.org/officeDocument/2006/relationships" xmlns:w="http://schemas.openxmlformats.org/wordprocessingml/2006/main" xmlns:w14="http://schemas.microsoft.com/office/word/2010/wordml" xmlns:w15="http://schemas.microsoft.com/office/word/2012/wordml" xmlns:w16se="http://schemas.microsoft.com/office/word/2015/wordml/symex" mc:Ignorable="w14 w15 w16se">
+<w:styles xmlns:r="http://schemas.openxmlformats.org/officeDocument/2006/relationships" xmlns:w="http://schemas.openxmlformats.org/wordprocessingml/2006/main">
   <w:docDefaults>
     <w:rPrDefault>
       <w:rPr>
@@ -2983,378 +2956,144 @@
       </w:pPr>
     </w:pPrDefault>
   </w:docDefaults>
-  <w:latentStyles w:defLockedState="0" w:defUIPriority="99" w:defSemiHidden="0" w:defUnhideWhenUsed="0" w:defQFormat="0" w:count="371">
-    <w:lsdException w:name="Normal" w:uiPriority="0" w:qFormat="1"/>
-    <w:lsdException w:name="heading 1" w:uiPriority="9" w:qFormat="1"/>
-    <w:lsdException w:name="heading 2" w:semiHidden="1" w:uiPriority="9" w:unhideWhenUsed="1" w:qFormat="1"/>
-    <w:lsdException w:name="heading 3" w:semiHidden="1" w:uiPriority="9" w:unhideWhenUsed="1" w:qFormat="1"/>
-    <w:lsdException w:name="heading 4" w:semiHidden="1" w:uiPriority="9" w:unhideWhenUsed="1" w:qFormat="1"/>
-    <w:lsdException w:name="heading 5" w:semiHidden="1" w:uiPriority="9" w:unhideWhenUsed="1" w:qFormat="1"/>
-    <w:lsdException w:name="heading 6" w:semiHidden="1" w:uiPriority="9" w:unhideWhenUsed="1" w:qFormat="1"/>
-    <w:lsdException w:name="heading 7" w:semiHidden="1" w:uiPriority="9" w:unhideWhenUsed="1" w:qFormat="1"/>
-    <w:lsdException w:name="heading 8" w:semiHidden="1" w:uiPriority="9" w:unhideWhenUsed="1" w:qFormat="1"/>
-    <w:lsdException w:name="heading 9" w:semiHidden="1" w:uiPriority="9" w:unhideWhenUsed="1" w:qFormat="1"/>
-    <w:lsdException w:name="index 1" w:semiHidden="1" w:unhideWhenUsed="1"/>
-    <w:lsdException w:name="index 2" w:semiHidden="1" w:unhideWhenUsed="1"/>
-    <w:lsdException w:name="index 3" w:semiHidden="1" w:unhideWhenUsed="1"/>
-    <w:lsdException w:name="index 4" w:semiHidden="1" w:unhideWhenUsed="1"/>
-    <w:lsdException w:name="index 5" w:semiHidden="1" w:unhideWhenUsed="1"/>
-    <w:lsdException w:name="index 6" w:semiHidden="1" w:unhideWhenUsed="1"/>
-    <w:lsdException w:name="index 7" w:semiHidden="1" w:unhideWhenUsed="1"/>
-    <w:lsdException w:name="index 8" w:semiHidden="1" w:unhideWhenUsed="1"/>
-    <w:lsdException w:name="index 9" w:semiHidden="1" w:unhideWhenUsed="1"/>
-    <w:lsdException w:name="toc 1" w:semiHidden="1" w:uiPriority="39" w:unhideWhenUsed="1"/>
-    <w:lsdException w:name="toc 2" w:semiHidden="1" w:uiPriority="39" w:unhideWhenUsed="1"/>
-    <w:lsdException w:name="toc 3" w:semiHidden="1" w:uiPriority="39" w:unhideWhenUsed="1"/>
-    <w:lsdException w:name="toc 4" w:semiHidden="1" w:uiPriority="39" w:unhideWhenUsed="1"/>
-    <w:lsdException w:name="toc 5" w:semiHidden="1" w:uiPriority="39" w:unhideWhenUsed="1"/>
-    <w:lsdException w:name="toc 6" w:semiHidden="1" w:uiPriority="39" w:unhideWhenUsed="1"/>
-    <w:lsdException w:name="toc 7" w:semiHidden="1" w:uiPriority="39" w:unhideWhenUsed="1"/>
-    <w:lsdException w:name="toc 8" w:semiHidden="1" w:uiPriority="39" w:unhideWhenUsed="1"/>
-    <w:lsdException w:name="toc 9" w:semiHidden="1" w:uiPriority="39" w:unhideWhenUsed="1"/>
-    <w:lsdException w:name="Normal Indent" w:semiHidden="1" w:unhideWhenUsed="1"/>
-    <w:lsdException w:name="footnote text" w:semiHidden="1" w:unhideWhenUsed="1"/>
-    <w:lsdException w:name="annotation text" w:semiHidden="1" w:unhideWhenUsed="1"/>
-    <w:lsdException w:name="header" w:semiHidden="1" w:unhideWhenUsed="1"/>
-    <w:lsdException w:name="footer" w:semiHidden="1" w:unhideWhenUsed="1"/>
-    <w:lsdException w:name="index heading" w:semiHidden="1" w:unhideWhenUsed="1"/>
-    <w:lsdException w:name="caption" w:semiHidden="1" w:uiPriority="35" w:unhideWhenUsed="1" w:qFormat="1"/>
-    <w:lsdException w:name="table of figures" w:semiHidden="1" w:unhideWhenUsed="1"/>
-    <w:lsdException w:name="envelope address" w:semiHidden="1" w:unhideWhenUsed="1"/>
-    <w:lsdException w:name="envelope return" w:semiHidden="1" w:unhideWhenUsed="1"/>
-    <w:lsdException w:name="footnote reference" w:semiHidden="1" w:unhideWhenUsed="1"/>
-    <w:lsdException w:name="annotation reference" w:semiHidden="1" w:unhideWhenUsed="1"/>
-    <w:lsdException w:name="line number" w:semiHidden="1" w:unhideWhenUsed="1"/>
-    <w:lsdException w:name="page number" w:semiHidden="1" w:unhideWhenUsed="1"/>
-    <w:lsdException w:name="endnote reference" w:semiHidden="1" w:unhideWhenUsed="1"/>
-    <w:lsdException w:name="endnote text" w:semiHidden="1" w:unhideWhenUsed="1"/>
-    <w:lsdException w:name="table of authorities" w:semiHidden="1" w:unhideWhenUsed="1"/>
-    <w:lsdException w:name="macro" w:semiHidden="1" w:unhideWhenUsed="1"/>
-    <w:lsdException w:name="toa heading" w:semiHidden="1" w:unhideWhenUsed="1"/>
-    <w:lsdException w:name="List" w:semiHidden="1" w:unhideWhenUsed="1"/>
-    <w:lsdException w:name="List Bullet" w:semiHidden="1" w:unhideWhenUsed="1"/>
-    <w:lsdException w:name="List Number" w:semiHidden="1" w:unhideWhenUsed="1"/>
-    <w:lsdException w:name="List 2" w:semiHidden="1" w:unhideWhenUsed="1"/>
-    <w:lsdException w:name="List 3" w:semiHidden="1" w:unhideWhenUsed="1"/>
-    <w:lsdException w:name="List 4" w:semiHidden="1" w:unhideWhenUsed="1"/>
-    <w:lsdException w:name="List 5" w:semiHidden="1" w:unhideWhenUsed="1"/>
-    <w:lsdException w:name="List Bullet 2" w:semiHidden="1" w:unhideWhenUsed="1"/>
-    <w:lsdException w:name="List Bullet 3" w:semiHidden="1" w:unhideWhenUsed="1"/>
-    <w:lsdException w:name="List Bullet 4" w:semiHidden="1" w:unhideWhenUsed="1"/>
-    <w:lsdException w:name="List Bullet 5" w:semiHidden="1" w:unhideWhenUsed="1"/>
-    <w:lsdException w:name="List Number 2" w:semiHidden="1" w:unhideWhenUsed="1"/>
-    <w:lsdException w:name="List Number 3" w:semiHidden="1" w:unhideWhenUsed="1"/>
-    <w:lsdException w:name="List Number 4" w:semiHidden="1" w:unhideWhenUsed="1"/>
-    <w:lsdException w:name="List Number 5" w:semiHidden="1" w:unhideWhenUsed="1"/>
-    <w:lsdException w:name="Title" w:uiPriority="10" w:qFormat="1"/>
-    <w:lsdException w:name="Closing" w:semiHidden="1" w:unhideWhenUsed="1"/>
-    <w:lsdException w:name="Signature" w:semiHidden="1" w:unhideWhenUsed="1"/>
-    <w:lsdException w:name="Default Paragraph Font" w:semiHidden="1" w:uiPriority="1" w:unhideWhenUsed="1"/>
-    <w:lsdException w:name="Body Text" w:semiHidden="1" w:unhideWhenUsed="1"/>
-    <w:lsdException w:name="Body Text Indent" w:semiHidden="1" w:unhideWhenUsed="1"/>
-    <w:lsdException w:name="List Continue" w:semiHidden="1" w:unhideWhenUsed="1"/>
-    <w:lsdException w:name="List Continue 2" w:semiHidden="1" w:unhideWhenUsed="1"/>
-    <w:lsdException w:name="List Continue 3" w:semiHidden="1" w:unhideWhenUsed="1"/>
-    <w:lsdException w:name="List Continue 4" w:semiHidden="1" w:unhideWhenUsed="1"/>
-    <w:lsdException w:name="List Continue 5" w:semiHidden="1" w:unhideWhenUsed="1"/>
-    <w:lsdException w:name="Message Header" w:semiHidden="1" w:unhideWhenUsed="1"/>
-    <w:lsdException w:name="Subtitle" w:uiPriority="11" w:qFormat="1"/>
-    <w:lsdException w:name="Salutation" w:semiHidden="1" w:unhideWhenUsed="1"/>
-    <w:lsdException w:name="Date" w:semiHidden="1" w:unhideWhenUsed="1"/>
-    <w:lsdException w:name="Body Text First Indent" w:semiHidden="1" w:unhideWhenUsed="1"/>
-    <w:lsdException w:name="Body Text First Indent 2" w:semiHidden="1" w:unhideWhenUsed="1"/>
-    <w:lsdException w:name="Note Heading" w:semiHidden="1" w:unhideWhenUsed="1"/>
-    <w:lsdException w:name="Body Text 2" w:semiHidden="1" w:unhideWhenUsed="1"/>
-    <w:lsdException w:name="Body Text 3" w:semiHidden="1" w:unhideWhenUsed="1"/>
-    <w:lsdException w:name="Body Text Indent 2" w:semiHidden="1" w:unhideWhenUsed="1"/>
-    <w:lsdException w:name="Body Text Indent 3" w:semiHidden="1" w:unhideWhenUsed="1"/>
-    <w:lsdException w:name="Block Text" w:semiHidden="1" w:unhideWhenUsed="1"/>
-    <w:lsdException w:name="Hyperlink" w:semiHidden="1" w:unhideWhenUsed="1"/>
-    <w:lsdException w:name="FollowedHyperlink" w:semiHidden="1" w:unhideWhenUsed="1"/>
-    <w:lsdException w:name="Strong" w:uiPriority="22" w:qFormat="1"/>
-    <w:lsdException w:name="Emphasis" w:uiPriority="20" w:qFormat="1"/>
-    <w:lsdException w:name="Document Map" w:semiHidden="1" w:unhideWhenUsed="1"/>
-    <w:lsdException w:name="Plain Text" w:semiHidden="1" w:unhideWhenUsed="1"/>
-    <w:lsdException w:name="E-mail Signature" w:semiHidden="1" w:unhideWhenUsed="1"/>
-    <w:lsdException w:name="HTML Top of Form" w:semiHidden="1" w:unhideWhenUsed="1"/>
-    <w:lsdException w:name="HTML Bottom of Form" w:semiHidden="1" w:unhideWhenUsed="1"/>
-    <w:lsdException w:name="Normal (Web)" w:semiHidden="1" w:unhideWhenUsed="1"/>
-    <w:lsdException w:name="HTML Acronym" w:semiHidden="1" w:unhideWhenUsed="1"/>
-    <w:lsdException w:name="HTML Address" w:semiHidden="1" w:unhideWhenUsed="1"/>
-    <w:lsdException w:name="HTML Cite" w:semiHidden="1" w:unhideWhenUsed="1"/>
-    <w:lsdException w:name="HTML Code" w:semiHidden="1" w:unhideWhenUsed="1"/>
-    <w:lsdException w:name="HTML Definition" w:semiHidden="1" w:unhideWhenUsed="1"/>
-    <w:lsdException w:name="HTML Keyboard" w:semiHidden="1" w:unhideWhenUsed="1"/>
-    <w:lsdException w:name="HTML Preformatted" w:semiHidden="1" w:unhideWhenUsed="1"/>
-    <w:lsdException w:name="HTML Sample" w:semiHidden="1" w:unhideWhenUsed="1"/>
-    <w:lsdException w:name="HTML Typewriter" w:semiHidden="1" w:unhideWhenUsed="1"/>
-    <w:lsdException w:name="HTML Variable" w:semiHidden="1" w:unhideWhenUsed="1"/>
-    <w:lsdException w:name="Normal Table" w:semiHidden="1" w:unhideWhenUsed="1"/>
-    <w:lsdException w:name="annotation subject" w:semiHidden="1" w:unhideWhenUsed="1"/>
-    <w:lsdException w:name="No List" w:semiHidden="1" w:unhideWhenUsed="1"/>
-    <w:lsdException w:name="Outline List 1" w:semiHidden="1" w:unhideWhenUsed="1"/>
-    <w:lsdException w:name="Outline List 2" w:semiHidden="1" w:unhideWhenUsed="1"/>
-    <w:lsdException w:name="Outline List 3" w:semiHidden="1" w:unhideWhenUsed="1"/>
-    <w:lsdException w:name="Table Simple 1" w:semiHidden="1" w:unhideWhenUsed="1"/>
-    <w:lsdException w:name="Table Simple 2" w:semiHidden="1" w:unhideWhenUsed="1"/>
-    <w:lsdException w:name="Table Simple 3" w:semiHidden="1" w:unhideWhenUsed="1"/>
-    <w:lsdException w:name="Table Classic 1" w:semiHidden="1" w:unhideWhenUsed="1"/>
-    <w:lsdException w:name="Table Classic 2" w:semiHidden="1" w:unhideWhenUsed="1"/>
-    <w:lsdException w:name="Table Classic 3" w:semiHidden="1" w:unhideWhenUsed="1"/>
-    <w:lsdException w:name="Table Classic 4" w:semiHidden="1" w:unhideWhenUsed="1"/>
-    <w:lsdException w:name="Table Colorful 1" w:semiHidden="1" w:unhideWhenUsed="1"/>
-    <w:lsdException w:name="Table Colorful 2" w:semiHidden="1" w:unhideWhenUsed="1"/>
-    <w:lsdException w:name="Table Colorful 3" w:semiHidden="1" w:unhideWhenUsed="1"/>
-    <w:lsdException w:name="Table Columns 1" w:semiHidden="1" w:unhideWhenUsed="1"/>
-    <w:lsdException w:name="Table Columns 2" w:semiHidden="1" w:unhideWhenUsed="1"/>
-    <w:lsdException w:name="Table Columns 3" w:semiHidden="1" w:unhideWhenUsed="1"/>
-    <w:lsdException w:name="Table Columns 4" w:semiHidden="1" w:unhideWhenUsed="1"/>
-    <w:lsdException w:name="Table Columns 5" w:semiHidden="1" w:unhideWhenUsed="1"/>
-    <w:lsdException w:name="Table Grid 1" w:semiHidden="1" w:unhideWhenUsed="1"/>
-    <w:lsdException w:name="Table Grid 2" w:semiHidden="1" w:unhideWhenUsed="1"/>
-    <w:lsdException w:name="Table Grid 3" w:semiHidden="1" w:unhideWhenUsed="1"/>
-    <w:lsdException w:name="Table Grid 4" w:semiHidden="1" w:unhideWhenUsed="1"/>
-    <w:lsdException w:name="Table Grid 5" w:semiHidden="1" w:unhideWhenUsed="1"/>
-    <w:lsdException w:name="Table Grid 6" w:semiHidden="1" w:unhideWhenUsed="1"/>
-    <w:lsdException w:name="Table Grid 7" w:semiHidden="1" w:unhideWhenUsed="1"/>
-    <w:lsdException w:name="Table Grid 8" w:semiHidden="1" w:unhideWhenUsed="1"/>
-    <w:lsdException w:name="Table List 1" w:semiHidden="1" w:unhideWhenUsed="1"/>
-    <w:lsdException w:name="Table List 2" w:semiHidden="1" w:unhideWhenUsed="1"/>
-    <w:lsdException w:name="Table List 3" w:semiHidden="1" w:unhideWhenUsed="1"/>
-    <w:lsdException w:name="Table List 4" w:semiHidden="1" w:unhideWhenUsed="1"/>
-    <w:lsdException w:name="Table List 5" w:semiHidden="1" w:unhideWhenUsed="1"/>
-    <w:lsdException w:name="Table List 6" w:semiHidden="1" w:unhideWhenUsed="1"/>
-    <w:lsdException w:name="Table List 7" w:semiHidden="1" w:unhideWhenUsed="1"/>
-    <w:lsdException w:name="Table List 8" w:semiHidden="1" w:unhideWhenUsed="1"/>
-    <w:lsdException w:name="Table 3D effects 1" w:semiHidden="1" w:unhideWhenUsed="1"/>
-    <w:lsdException w:name="Table 3D effects 2" w:semiHidden="1" w:unhideWhenUsed="1"/>
-    <w:lsdException w:name="Table 3D effects 3" w:semiHidden="1" w:unhideWhenUsed="1"/>
-    <w:lsdException w:name="Table Contemporary" w:semiHidden="1" w:unhideWhenUsed="1"/>
-    <w:lsdException w:name="Table Elegant" w:semiHidden="1" w:unhideWhenUsed="1"/>
-    <w:lsdException w:name="Table Professional" w:semiHidden="1" w:unhideWhenUsed="1"/>
-    <w:lsdException w:name="Table Subtle 1" w:semiHidden="1" w:unhideWhenUsed="1"/>
-    <w:lsdException w:name="Table Subtle 2" w:semiHidden="1" w:unhideWhenUsed="1"/>
-    <w:lsdException w:name="Table Web 1" w:semiHidden="1" w:unhideWhenUsed="1"/>
-    <w:lsdException w:name="Table Web 2" w:semiHidden="1" w:unhideWhenUsed="1"/>
-    <w:lsdException w:name="Table Web 3" w:semiHidden="1" w:unhideWhenUsed="1"/>
-    <w:lsdException w:name="Balloon Text" w:semiHidden="1" w:unhideWhenUsed="1"/>
-    <w:lsdException w:name="Table Grid" w:uiPriority="59"/>
-    <w:lsdException w:name="Table Theme" w:semiHidden="1" w:unhideWhenUsed="1"/>
-    <w:lsdException w:name="Placeholder Text" w:semiHidden="1"/>
-    <w:lsdException w:name="No Spacing" w:uiPriority="1" w:qFormat="1"/>
-    <w:lsdException w:name="Light Shading" w:uiPriority="60"/>
-    <w:lsdException w:name="Light List" w:uiPriority="61"/>
-    <w:lsdException w:name="Light Grid" w:uiPriority="62"/>
-    <w:lsdException w:name="Medium Shading 1" w:uiPriority="63"/>
-    <w:lsdException w:name="Medium Shading 2" w:uiPriority="64"/>
-    <w:lsdException w:name="Medium List 1" w:uiPriority="65"/>
-    <w:lsdException w:name="Medium List 2" w:uiPriority="66"/>
-    <w:lsdException w:name="Medium Grid 1" w:uiPriority="67"/>
-    <w:lsdException w:name="Medium Grid 2" w:uiPriority="68"/>
-    <w:lsdException w:name="Medium Grid 3" w:uiPriority="69"/>
-    <w:lsdException w:name="Dark List" w:uiPriority="70"/>
-    <w:lsdException w:name="Colorful Shading" w:uiPriority="71"/>
-    <w:lsdException w:name="Colorful List" w:uiPriority="72"/>
-    <w:lsdException w:name="Colorful Grid" w:uiPriority="73"/>
-    <w:lsdException w:name="Light Shading Accent 1" w:uiPriority="60"/>
-    <w:lsdException w:name="Light List Accent 1" w:uiPriority="61"/>
-    <w:lsdException w:name="Light Grid Accent 1" w:uiPriority="62"/>
-    <w:lsdException w:name="Medium Shading 1 Accent 1" w:uiPriority="63"/>
-    <w:lsdException w:name="Medium Shading 2 Accent 1" w:uiPriority="64"/>
-    <w:lsdException w:name="Medium List 1 Accent 1" w:uiPriority="65"/>
-    <w:lsdException w:name="Revision" w:semiHidden="1"/>
-    <w:lsdException w:name="List Paragraph" w:uiPriority="34" w:qFormat="1"/>
-    <w:lsdException w:name="Quote" w:uiPriority="29" w:qFormat="1"/>
-    <w:lsdException w:name="Intense Quote" w:uiPriority="30" w:qFormat="1"/>
-    <w:lsdException w:name="Medium List 2 Accent 1" w:uiPriority="66"/>
-    <w:lsdException w:name="Medium Grid 1 Accent 1" w:uiPriority="67"/>
-    <w:lsdException w:name="Medium Grid 2 Accent 1" w:uiPriority="68"/>
-    <w:lsdException w:name="Medium Grid 3 Accent 1" w:uiPriority="69"/>
-    <w:lsdException w:name="Dark List Accent 1" w:uiPriority="70"/>
-    <w:lsdException w:name="Colorful Shading Accent 1" w:uiPriority="71"/>
-    <w:lsdException w:name="Colorful List Accent 1" w:uiPriority="72"/>
-    <w:lsdException w:name="Colorful Grid Accent 1" w:uiPriority="73"/>
-    <w:lsdException w:name="Light Shading Accent 2" w:uiPriority="60"/>
-    <w:lsdException w:name="Light List Accent 2" w:uiPriority="61"/>
-    <w:lsdException w:name="Light Grid Accent 2" w:uiPriority="62"/>
-    <w:lsdException w:name="Medium Shading 1 Accent 2" w:uiPriority="63"/>
-    <w:lsdException w:name="Medium Shading 2 Accent 2" w:uiPriority="64"/>
-    <w:lsdException w:name="Medium List 1 Accent 2" w:uiPriority="65"/>
-    <w:lsdException w:name="Medium List 2 Accent 2" w:uiPriority="66"/>
-    <w:lsdException w:name="Medium Grid 1 Accent 2" w:uiPriority="67"/>
-    <w:lsdException w:name="Medium Grid 2 Accent 2" w:uiPriority="68"/>
-    <w:lsdException w:name="Medium Grid 3 Accent 2" w:uiPriority="69"/>
-    <w:lsdException w:name="Dark List Accent 2" w:uiPriority="70"/>
-    <w:lsdException w:name="Colorful Shading Accent 2" w:uiPriority="71"/>
-    <w:lsdException w:name="Colorful List Accent 2" w:uiPriority="72"/>
-    <w:lsdException w:name="Colorful Grid Accent 2" w:uiPriority="73"/>
-    <w:lsdException w:name="Light Shading Accent 3" w:uiPriority="60"/>
-    <w:lsdException w:name="Light List Accent 3" w:uiPriority="61"/>
-    <w:lsdException w:name="Light Grid Accent 3" w:uiPriority="62"/>
-    <w:lsdException w:name="Medium Shading 1 Accent 3" w:uiPriority="63"/>
-    <w:lsdException w:name="Medium Shading 2 Accent 3" w:uiPriority="64"/>
-    <w:lsdException w:name="Medium List 1 Accent 3" w:uiPriority="65"/>
-    <w:lsdException w:name="Medium List 2 Accent 3" w:uiPriority="66"/>
-    <w:lsdException w:name="Medium Grid 1 Accent 3" w:uiPriority="67"/>
-    <w:lsdException w:name="Medium Grid 2 Accent 3" w:uiPriority="68"/>
-    <w:lsdException w:name="Medium Grid 3 Accent 3" w:uiPriority="69"/>
-    <w:lsdException w:name="Dark List Accent 3" w:uiPriority="70"/>
-    <w:lsdException w:name="Colorful Shading Accent 3" w:uiPriority="71"/>
-    <w:lsdException w:name="Colorful List Accent 3" w:uiPriority="72"/>
-    <w:lsdException w:name="Colorful Grid Accent 3" w:uiPriority="73"/>
-    <w:lsdException w:name="Light Shading Accent 4" w:uiPriority="60"/>
-    <w:lsdException w:name="Light List Accent 4" w:uiPriority="61"/>
-    <w:lsdException w:name="Light Grid Accent 4" w:uiPriority="62"/>
-    <w:lsdException w:name="Medium Shading 1 Accent 4" w:uiPriority="63"/>
-    <w:lsdException w:name="Medium Shading 2 Accent 4" w:uiPriority="64"/>
-    <w:lsdException w:name="Medium List 1 Accent 4" w:uiPriority="65"/>
-    <w:lsdException w:name="Medium List 2 Accent 4" w:uiPriority="66"/>
-    <w:lsdException w:name="Medium Grid 1 Accent 4" w:uiPriority="67"/>
-    <w:lsdException w:name="Medium Grid 2 Accent 4" w:uiPriority="68"/>
-    <w:lsdException w:name="Medium Grid 3 Accent 4" w:uiPriority="69"/>
-    <w:lsdException w:name="Dark List Accent 4" w:uiPriority="70"/>
-    <w:lsdException w:name="Colorful Shading Accent 4" w:uiPriority="71"/>
-    <w:lsdException w:name="Colorful List Accent 4" w:uiPriority="72"/>
-    <w:lsdException w:name="Colorful Grid Accent 4" w:uiPriority="73"/>
-    <w:lsdException w:name="Light Shading Accent 5" w:uiPriority="60"/>
-    <w:lsdException w:name="Light List Accent 5" w:uiPriority="61"/>
-    <w:lsdException w:name="Light Grid Accent 5" w:uiPriority="62"/>
-    <w:lsdException w:name="Medium Shading 1 Accent 5" w:uiPriority="63"/>
-    <w:lsdException w:name="Medium Shading 2 Accent 5" w:uiPriority="64"/>
-    <w:lsdException w:name="Medium List 1 Accent 5" w:uiPriority="65"/>
-    <w:lsdException w:name="Medium List 2 Accent 5" w:uiPriority="66"/>
-    <w:lsdException w:name="Medium Grid 1 Accent 5" w:uiPriority="67"/>
-    <w:lsdException w:name="Medium Grid 2 Accent 5" w:uiPriority="68"/>
-    <w:lsdException w:name="Medium Grid 3 Accent 5" w:uiPriority="69"/>
-    <w:lsdException w:name="Dark List Accent 5" w:uiPriority="70"/>
-    <w:lsdException w:name="Colorful Shading Accent 5" w:uiPriority="71"/>
-    <w:lsdException w:name="Colorful List Accent 5" w:uiPriority="72"/>
-    <w:lsdException w:name="Colorful Grid Accent 5" w:uiPriority="73"/>
-    <w:lsdException w:name="Light Shading Accent 6" w:uiPriority="60"/>
-    <w:lsdException w:name="Light List Accent 6" w:uiPriority="61"/>
-    <w:lsdException w:name="Light Grid Accent 6" w:uiPriority="62"/>
-    <w:lsdException w:name="Medium Shading 1 Accent 6" w:uiPriority="63"/>
-    <w:lsdException w:name="Medium Shading 2 Accent 6" w:uiPriority="64"/>
-    <w:lsdException w:name="Medium List 1 Accent 6" w:uiPriority="65"/>
-    <w:lsdException w:name="Medium List 2 Accent 6" w:uiPriority="66"/>
-    <w:lsdException w:name="Medium Grid 1 Accent 6" w:uiPriority="67"/>
-    <w:lsdException w:name="Medium Grid 2 Accent 6" w:uiPriority="68"/>
-    <w:lsdException w:name="Medium Grid 3 Accent 6" w:uiPriority="69"/>
-    <w:lsdException w:name="Dark List Accent 6" w:uiPriority="70"/>
-    <w:lsdException w:name="Colorful Shading Accent 6" w:uiPriority="71"/>
-    <w:lsdException w:name="Colorful List Accent 6" w:uiPriority="72"/>
-    <w:lsdException w:name="Colorful Grid Accent 6" w:uiPriority="73"/>
-    <w:lsdException w:name="Subtle Emphasis" w:uiPriority="19" w:qFormat="1"/>
-    <w:lsdException w:name="Intense Emphasis" w:uiPriority="21" w:qFormat="1"/>
-    <w:lsdException w:name="Subtle Reference" w:uiPriority="31" w:qFormat="1"/>
-    <w:lsdException w:name="Intense Reference" w:uiPriority="32" w:qFormat="1"/>
-    <w:lsdException w:name="Book Title" w:uiPriority="33" w:qFormat="1"/>
-    <w:lsdException w:name="Bibliography" w:semiHidden="1" w:uiPriority="37" w:unhideWhenUsed="1"/>
-    <w:lsdException w:name="TOC Heading" w:semiHidden="1" w:uiPriority="39" w:unhideWhenUsed="1" w:qFormat="1"/>
-    <w:lsdException w:name="Plain Table 1" w:uiPriority="41"/>
-    <w:lsdException w:name="Plain Table 2" w:uiPriority="42"/>
-    <w:lsdException w:name="Plain Table 3" w:uiPriority="43"/>
-    <w:lsdException w:name="Plain Table 4" w:uiPriority="44"/>
-    <w:lsdException w:name="Plain Table 5" w:uiPriority="45"/>
-    <w:lsdException w:name="Grid Table Light" w:uiPriority="40"/>
-    <w:lsdException w:name="Grid Table 1 Light" w:uiPriority="46"/>
-    <w:lsdException w:name="Grid Table 2" w:uiPriority="47"/>
-    <w:lsdException w:name="Grid Table 3" w:uiPriority="48"/>
-    <w:lsdException w:name="Grid Table 4" w:uiPriority="49"/>
-    <w:lsdException w:name="Grid Table 5 Dark" w:uiPriority="50"/>
-    <w:lsdException w:name="Grid Table 6 Colorful" w:uiPriority="51"/>
-    <w:lsdException w:name="Grid Table 7 Colorful" w:uiPriority="52"/>
-    <w:lsdException w:name="Grid Table 1 Light Accent 1" w:uiPriority="46"/>
-    <w:lsdException w:name="Grid Table 2 Accent 1" w:uiPriority="47"/>
-    <w:lsdException w:name="Grid Table 3 Accent 1" w:uiPriority="48"/>
-    <w:lsdException w:name="Grid Table 4 Accent 1" w:uiPriority="49"/>
-    <w:lsdException w:name="Grid Table 5 Dark Accent 1" w:uiPriority="50"/>
-    <w:lsdException w:name="Grid Table 6 Colorful Accent 1" w:uiPriority="51"/>
-    <w:lsdException w:name="Grid Table 7 Colorful Accent 1" w:uiPriority="52"/>
-    <w:lsdException w:name="Grid Table 1 Light Accent 2" w:uiPriority="46"/>
-    <w:lsdException w:name="Grid Table 2 Accent 2" w:uiPriority="47"/>
-    <w:lsdException w:name="Grid Table 3 Accent 2" w:uiPriority="48"/>
-    <w:lsdException w:name="Grid Table 4 Accent 2" w:uiPriority="49"/>
-    <w:lsdException w:name="Grid Table 5 Dark Accent 2" w:uiPriority="50"/>
-    <w:lsdException w:name="Grid Table 6 Colorful Accent 2" w:uiPriority="51"/>
-    <w:lsdException w:name="Grid Table 7 Colorful Accent 2" w:uiPriority="52"/>
-    <w:lsdException w:name="Grid Table 1 Light Accent 3" w:uiPriority="46"/>
-    <w:lsdException w:name="Grid Table 2 Accent 3" w:uiPriority="47"/>
-    <w:lsdException w:name="Grid Table 3 Accent 3" w:uiPriority="48"/>
-    <w:lsdException w:name="Grid Table 4 Accent 3" w:uiPriority="49"/>
-    <w:lsdException w:name="Grid Table 5 Dark Accent 3" w:uiPriority="50"/>
-    <w:lsdException w:name="Grid Table 6 Colorful Accent 3" w:uiPriority="51"/>
-    <w:lsdException w:name="Grid Table 7 Colorful Accent 3" w:uiPriority="52"/>
-    <w:lsdException w:name="Grid Table 1 Light Accent 4" w:uiPriority="46"/>
-    <w:lsdException w:name="Grid Table 2 Accent 4" w:uiPriority="47"/>
-    <w:lsdException w:name="Grid Table 3 Accent 4" w:uiPriority="48"/>
-    <w:lsdException w:name="Grid Table 4 Accent 4" w:uiPriority="49"/>
-    <w:lsdException w:name="Grid Table 5 Dark Accent 4" w:uiPriority="50"/>
-    <w:lsdException w:name="Grid Table 6 Colorful Accent 4" w:uiPriority="51"/>
-    <w:lsdException w:name="Grid Table 7 Colorful Accent 4" w:uiPriority="52"/>
-    <w:lsdException w:name="Grid Table 1 Light Accent 5" w:uiPriority="46"/>
-    <w:lsdException w:name="Grid Table 2 Accent 5" w:uiPriority="47"/>
-    <w:lsdException w:name="Grid Table 3 Accent 5" w:uiPriority="48"/>
-    <w:lsdException w:name="Grid Table 4 Accent 5" w:uiPriority="49"/>
-    <w:lsdException w:name="Grid Table 5 Dark Accent 5" w:uiPriority="50"/>
-    <w:lsdException w:name="Grid Table 6 Colorful Accent 5" w:uiPriority="51"/>
-    <w:lsdException w:name="Grid Table 7 Colorful Accent 5" w:uiPriority="52"/>
-    <w:lsdException w:name="Grid Table 1 Light Accent 6" w:uiPriority="46"/>
-    <w:lsdException w:name="Grid Table 2 Accent 6" w:uiPriority="47"/>
-    <w:lsdException w:name="Grid Table 3 Accent 6" w:uiPriority="48"/>
-    <w:lsdException w:name="Grid Table 4 Accent 6" w:uiPriority="49"/>
-    <w:lsdException w:name="Grid Table 5 Dark Accent 6" w:uiPriority="50"/>
-    <w:lsdException w:name="Grid Table 6 Colorful Accent 6" w:uiPriority="51"/>
-    <w:lsdException w:name="Grid Table 7 Colorful Accent 6" w:uiPriority="52"/>
-    <w:lsdException w:name="List Table 1 Light" w:uiPriority="46"/>
-    <w:lsdException w:name="List Table 2" w:uiPriority="47"/>
-    <w:lsdException w:name="List Table 3" w:uiPriority="48"/>
-    <w:lsdException w:name="List Table 4" w:uiPriority="49"/>
-    <w:lsdException w:name="List Table 5 Dark" w:uiPriority="50"/>
-    <w:lsdException w:name="List Table 6 Colorful" w:uiPriority="51"/>
-    <w:lsdException w:name="List Table 7 Colorful" w:uiPriority="52"/>
-    <w:lsdException w:name="List Table 1 Light Accent 1" w:uiPriority="46"/>
-    <w:lsdException w:name="List Table 2 Accent 1" w:uiPriority="47"/>
-    <w:lsdException w:name="List Table 3 Accent 1" w:uiPriority="48"/>
-    <w:lsdException w:name="List Table 4 Accent 1" w:uiPriority="49"/>
-    <w:lsdException w:name="List Table 5 Dark Accent 1" w:uiPriority="50"/>
-    <w:lsdException w:name="List Table 6 Colorful Accent 1" w:uiPriority="51"/>
-    <w:lsdException w:name="List Table 7 Colorful Accent 1" w:uiPriority="52"/>
-    <w:lsdException w:name="List Table 1 Light Accent 2" w:uiPriority="46"/>
-    <w:lsdException w:name="List Table 2 Accent 2" w:uiPriority="47"/>
-    <w:lsdException w:name="List Table 3 Accent 2" w:uiPriority="48"/>
-    <w:lsdException w:name="List Table 4 Accent 2" w:uiPriority="49"/>
-    <w:lsdException w:name="List Table 5 Dark Accent 2" w:uiPriority="50"/>
-    <w:lsdException w:name="List Table 6 Colorful Accent 2" w:uiPriority="51"/>
-    <w:lsdException w:name="List Table 7 Colorful Accent 2" w:uiPriority="52"/>
-    <w:lsdException w:name="List Table 1 Light Accent 3" w:uiPriority="46"/>
-    <w:lsdException w:name="List Table 2 Accent 3" w:uiPriority="47"/>
-    <w:lsdException w:name="List Table 3 Accent 3" w:uiPriority="48"/>
-    <w:lsdException w:name="List Table 4 Accent 3" w:uiPriority="49"/>
-    <w:lsdException w:name="List Table 5 Dark Accent 3" w:uiPriority="50"/>
-    <w:lsdException w:name="List Table 6 Colorful Accent 3" w:uiPriority="51"/>
-    <w:lsdException w:name="List Table 7 Colorful Accent 3" w:uiPriority="52"/>
-    <w:lsdException w:name="List Table 1 Light Accent 4" w:uiPriority="46"/>
-    <w:lsdException w:name="List Table 2 Accent 4" w:uiPriority="47"/>
-    <w:lsdException w:name="List Table 3 Accent 4" w:uiPriority="48"/>
-    <w:lsdException w:name="List Table 4 Accent 4" w:uiPriority="49"/>
-    <w:lsdException w:name="List Table 5 Dark Accent 4" w:uiPriority="50"/>
-    <w:lsdException w:name="List Table 6 Colorful Accent 4" w:uiPriority="51"/>
-    <w:lsdException w:name="List Table 7 Colorful Accent 4" w:uiPriority="52"/>
-    <w:lsdException w:name="List Table 1 Light Accent 5" w:uiPriority="46"/>
-    <w:lsdException w:name="List Table 2 Accent 5" w:uiPriority="47"/>
-    <w:lsdException w:name="List Table 3 Accent 5" w:uiPriority="48"/>
-    <w:lsdException w:name="List Table 4 Accent 5" w:uiPriority="49"/>
-    <w:lsdException w:name="List Table 5 Dark Accent 5" w:uiPriority="50"/>
-    <w:lsdException w:name="List Table 6 Colorful Accent 5" w:uiPriority="51"/>
-    <w:lsdException w:name="List Table 7 Colorful Accent 5" w:uiPriority="52"/>
-    <w:lsdException w:name="List Table 1 Light Accent 6" w:uiPriority="46"/>
-    <w:lsdException w:name="List Table 2 Accent 6" w:uiPriority="47"/>
-    <w:lsdException w:name="List Table 3 Accent 6" w:uiPriority="48"/>
-    <w:lsdException w:name="List Table 4 Accent 6" w:uiPriority="49"/>
-    <w:lsdException w:name="List Table 5 Dark Accent 6" w:uiPriority="50"/>
-    <w:lsdException w:name="List Table 6 Colorful Accent 6" w:uiPriority="51"/>
-    <w:lsdException w:name="List Table 7 Colorful Accent 6" w:uiPriority="52"/>
+  <w:latentStyles w:defLockedState="0" w:defUIPriority="99" w:defSemiHidden="1" w:defUnhideWhenUsed="1" w:defQFormat="0" w:count="267">
+    <w:lsdException w:name="Normal" w:semiHidden="0" w:uiPriority="0" w:unhideWhenUsed="0" w:qFormat="1"/>
+    <w:lsdException w:name="heading 1" w:semiHidden="0" w:uiPriority="9" w:unhideWhenUsed="0" w:qFormat="1"/>
+    <w:lsdException w:name="heading 2" w:uiPriority="9" w:qFormat="1"/>
+    <w:lsdException w:name="heading 3" w:uiPriority="9" w:qFormat="1"/>
+    <w:lsdException w:name="heading 4" w:uiPriority="9" w:qFormat="1"/>
+    <w:lsdException w:name="heading 5" w:uiPriority="9" w:qFormat="1"/>
+    <w:lsdException w:name="heading 6" w:uiPriority="9" w:qFormat="1"/>
+    <w:lsdException w:name="heading 7" w:uiPriority="9" w:qFormat="1"/>
+    <w:lsdException w:name="heading 8" w:uiPriority="9" w:qFormat="1"/>
+    <w:lsdException w:name="heading 9" w:uiPriority="9" w:qFormat="1"/>
+    <w:lsdException w:name="toc 1" w:uiPriority="39"/>
+    <w:lsdException w:name="toc 2" w:uiPriority="39"/>
+    <w:lsdException w:name="toc 3" w:uiPriority="39"/>
+    <w:lsdException w:name="toc 4" w:uiPriority="39"/>
+    <w:lsdException w:name="toc 5" w:uiPriority="39"/>
+    <w:lsdException w:name="toc 6" w:uiPriority="39"/>
+    <w:lsdException w:name="toc 7" w:uiPriority="39"/>
+    <w:lsdException w:name="toc 8" w:uiPriority="39"/>
+    <w:lsdException w:name="toc 9" w:uiPriority="39"/>
+    <w:lsdException w:name="caption" w:uiPriority="35" w:qFormat="1"/>
+    <w:lsdException w:name="Title" w:semiHidden="0" w:uiPriority="10" w:unhideWhenUsed="0" w:qFormat="1"/>
+    <w:lsdException w:name="Default Paragraph Font" w:uiPriority="1"/>
+    <w:lsdException w:name="Subtitle" w:semiHidden="0" w:uiPriority="11" w:unhideWhenUsed="0" w:qFormat="1"/>
+    <w:lsdException w:name="Strong" w:semiHidden="0" w:uiPriority="22" w:unhideWhenUsed="0" w:qFormat="1"/>
+    <w:lsdException w:name="Emphasis" w:semiHidden="0" w:uiPriority="20" w:unhideWhenUsed="0" w:qFormat="1"/>
+    <w:lsdException w:name="Table Grid" w:semiHidden="0" w:uiPriority="59" w:unhideWhenUsed="0"/>
+    <w:lsdException w:name="Placeholder Text" w:unhideWhenUsed="0"/>
+    <w:lsdException w:name="No Spacing" w:semiHidden="0" w:uiPriority="1" w:unhideWhenUsed="0" w:qFormat="1"/>
+    <w:lsdException w:name="Light Shading" w:semiHidden="0" w:uiPriority="60" w:unhideWhenUsed="0"/>
+    <w:lsdException w:name="Light List" w:semiHidden="0" w:uiPriority="61" w:unhideWhenUsed="0"/>
+    <w:lsdException w:name="Light Grid" w:semiHidden="0" w:uiPriority="62" w:unhideWhenUsed="0"/>
+    <w:lsdException w:name="Medium Shading 1" w:semiHidden="0" w:uiPriority="63" w:unhideWhenUsed="0"/>
+    <w:lsdException w:name="Medium Shading 2" w:semiHidden="0" w:uiPriority="64" w:unhideWhenUsed="0"/>
+    <w:lsdException w:name="Medium List 1" w:semiHidden="0" w:uiPriority="65" w:unhideWhenUsed="0"/>
+    <w:lsdException w:name="Medium List 2" w:semiHidden="0" w:uiPriority="66" w:unhideWhenUsed="0"/>
+    <w:lsdException w:name="Medium Grid 1" w:semiHidden="0" w:uiPriority="67" w:unhideWhenUsed="0"/>
+    <w:lsdException w:name="Medium Grid 2" w:semiHidden="0" w:uiPriority="68" w:unhideWhenUsed="0"/>
+    <w:lsdException w:name="Medium Grid 3" w:semiHidden="0" w:uiPriority="69" w:unhideWhenUsed="0"/>
+    <w:lsdException w:name="Dark List" w:semiHidden="0" w:uiPriority="70" w:unhideWhenUsed="0"/>
+    <w:lsdException w:name="Colorful Shading" w:semiHidden="0" w:uiPriority="71" w:unhideWhenUsed="0"/>
+    <w:lsdException w:name="Colorful List" w:semiHidden="0" w:uiPriority="72" w:unhideWhenUsed="0"/>
+    <w:lsdException w:name="Colorful Grid" w:semiHidden="0" w:uiPriority="73" w:unhideWhenUsed="0"/>
+    <w:lsdException w:name="Light Shading Accent 1" w:semiHidden="0" w:uiPriority="60" w:unhideWhenUsed="0"/>
+    <w:lsdException w:name="Light List Accent 1" w:semiHidden="0" w:uiPriority="61" w:unhideWhenUsed="0"/>
+    <w:lsdException w:name="Light Grid Accent 1" w:semiHidden="0" w:uiPriority="62" w:unhideWhenUsed="0"/>
+    <w:lsdException w:name="Medium Shading 1 Accent 1" w:semiHidden="0" w:uiPriority="63" w:unhideWhenUsed="0"/>
+    <w:lsdException w:name="Medium Shading 2 Accent 1" w:semiHidden="0" w:uiPriority="64" w:unhideWhenUsed="0"/>
+    <w:lsdException w:name="Medium List 1 Accent 1" w:semiHidden="0" w:uiPriority="65" w:unhideWhenUsed="0"/>
+    <w:lsdException w:name="Revision" w:unhideWhenUsed="0"/>
+    <w:lsdException w:name="List Paragraph" w:semiHidden="0" w:uiPriority="34" w:unhideWhenUsed="0" w:qFormat="1"/>
+    <w:lsdException w:name="Quote" w:semiHidden="0" w:uiPriority="29" w:unhideWhenUsed="0" w:qFormat="1"/>
+    <w:lsdException w:name="Intense Quote" w:semiHidden="0" w:uiPriority="30" w:unhideWhenUsed="0" w:qFormat="1"/>
+    <w:lsdException w:name="Medium List 2 Accent 1" w:semiHidden="0" w:uiPriority="66" w:unhideWhenUsed="0"/>
+    <w:lsdException w:name="Medium Grid 1 Accent 1" w:semiHidden="0" w:uiPriority="67" w:unhideWhenUsed="0"/>
+    <w:lsdException w:name="Medium Grid 2 Accent 1" w:semiHidden="0" w:uiPriority="68" w:unhideWhenUsed="0"/>
+    <w:lsdException w:name="Medium Grid 3 Accent 1" w:semiHidden="0" w:uiPriority="69" w:unhideWhenUsed="0"/>
+    <w:lsdException w:name="Dark List Accent 1" w:semiHidden="0" w:uiPriority="70" w:unhideWhenUsed="0"/>
+    <w:lsdException w:name="Colorful Shading Accent 1" w:semiHidden="0" w:uiPriority="71" w:unhideWhenUsed="0"/>
+    <w:lsdException w:name="Colorful List Accent 1" w:semiHidden="0" w:uiPriority="72" w:unhideWhenUsed="0"/>
+    <w:lsdException w:name="Colorful Grid Accent 1" w:semiHidden="0" w:uiPriority="73" w:unhideWhenUsed="0"/>
+    <w:lsdException w:name="Light Shading Accent 2" w:semiHidden="0" w:uiPriority="60" w:unhideWhenUsed="0"/>
+    <w:lsdException w:name="Light List Accent 2" w:semiHidden="0" w:uiPriority="61" w:unhideWhenUsed="0"/>
+    <w:lsdException w:name="Light Grid Accent 2" w:semiHidden="0" w:uiPriority="62" w:unhideWhenUsed="0"/>
+    <w:lsdException w:name="Medium Shading 1 Accent 2" w:semiHidden="0" w:uiPriority="63" w:unhideWhenUsed="0"/>
+    <w:lsdException w:name="Medium Shading 2 Accent 2" w:semiHidden="0" w:uiPriority="64" w:unhideWhenUsed="0"/>
+    <w:lsdException w:name="Medium List 1 Accent 2" w:semiHidden="0" w:uiPriority="65" w:unhideWhenUsed="0"/>
+    <w:lsdException w:name="Medium List 2 Accent 2" w:semiHidden="0" w:uiPriority="66" w:unhideWhenUsed="0"/>
+    <w:lsdException w:name="Medium Grid 1 Accent 2" w:semiHidden="0" w:uiPriority="67" w:unhideWhenUsed="0"/>
+    <w:lsdException w:name="Medium Grid 2 Accent 2" w:semiHidden="0" w:uiPriority="68" w:unhideWhenUsed="0"/>
+    <w:lsdException w:name="Medium Grid 3 Accent 2" w:semiHidden="0" w:uiPriority="69" w:unhideWhenUsed="0"/>
+    <w:lsdException w:name="Dark List Accent 2" w:semiHidden="0" w:uiPriority="70" w:unhideWhenUsed="0"/>
+    <w:lsdException w:name="Colorful Shading Accent 2" w:semiHidden="0" w:uiPriority="71" w:unhideWhenUsed="0"/>
+    <w:lsdException w:name="Colorful List Accent 2" w:semiHidden="0" w:uiPriority="72" w:unhideWhenUsed="0"/>
+    <w:lsdException w:name="Colorful Grid Accent 2" w:semiHidden="0" w:uiPriority="73" w:unhideWhenUsed="0"/>
+    <w:lsdException w:name="Light Shading Accent 3" w:semiHidden="0" w:uiPriority="60" w:unhideWhenUsed="0"/>
+    <w:lsdException w:name="Light List Accent 3" w:semiHidden="0" w:uiPriority="61" w:unhideWhenUsed="0"/>
+    <w:lsdException w:name="Light Grid Accent 3" w:semiHidden="0" w:uiPriority="62" w:unhideWhenUsed="0"/>
+    <w:lsdException w:name="Medium Shading 1 Accent 3" w:semiHidden="0" w:uiPriority="63" w:unhideWhenUsed="0"/>
+    <w:lsdException w:name="Medium Shading 2 Accent 3" w:semiHidden="0" w:uiPriority="64" w:unhideWhenUsed="0"/>
+    <w:lsdException w:name="Medium List 1 Accent 3" w:semiHidden="0" w:uiPriority="65" w:unhideWhenUsed="0"/>
+    <w:lsdException w:name="Medium List 2 Accent 3" w:semiHidden="0" w:uiPriority="66" w:unhideWhenUsed="0"/>
+    <w:lsdException w:name="Medium Grid 1 Accent 3" w:semiHidden="0" w:uiPriority="67" w:unhideWhenUsed="0"/>
+    <w:lsdException w:name="Medium Grid 2 Accent 3" w:semiHidden="0" w:uiPriority="68" w:unhideWhenUsed="0"/>
+    <w:lsdException w:name="Medium Grid 3 Accent 3" w:semiHidden="0" w:uiPriority="69" w:unhideWhenUsed="0"/>
+    <w:lsdException w:name="Dark List Accent 3" w:semiHidden="0" w:uiPriority="70" w:unhideWhenUsed="0"/>
+    <w:lsdException w:name="Colorful Shading Accent 3" w:semiHidden="0" w:uiPriority="71" w:unhideWhenUsed="0"/>
+    <w:lsdException w:name="Colorful List Accent 3" w:semiHidden="0" w:uiPriority="72" w:unhideWhenUsed="0"/>
+    <w:lsdException w:name="Colorful Grid Accent 3" w:semiHidden="0" w:uiPriority="73" w:unhideWhenUsed="0"/>
+    <w:lsdException w:name="Light Shading Accent 4" w:semiHidden="0" w:uiPriority="60" w:unhideWhenUsed="0"/>
+    <w:lsdException w:name="Light List Accent 4" w:semiHidden="0" w:uiPriority="61" w:unhideWhenUsed="0"/>
+    <w:lsdException w:name="Light Grid Accent 4" w:semiHidden="0" w:uiPriority="62" w:unhideWhenUsed="0"/>
+    <w:lsdException w:name="Medium Shading 1 Accent 4" w:semiHidden="0" w:uiPriority="63" w:unhideWhenUsed="0"/>
+    <w:lsdException w:name="Medium Shading 2 Accent 4" w:semiHidden="0" w:uiPriority="64" w:unhideWhenUsed="0"/>
+    <w:lsdException w:name="Medium List 1 Accent 4" w:semiHidden="0" w:uiPriority="65" w:unhideWhenUsed="0"/>
+    <w:lsdException w:name="Medium List 2 Accent 4" w:semiHidden="0" w:uiPriority="66" w:unhideWhenUsed="0"/>
+    <w:lsdException w:name="Medium Grid 1 Accent 4" w:semiHidden="0" w:uiPriority="67" w:unhideWhenUsed="0"/>
+    <w:lsdException w:name="Medium Grid 2 Accent 4" w:semiHidden="0" w:uiPriority="68" w:unhideWhenUsed="0"/>
+    <w:lsdException w:name="Medium Grid 3 Accent 4" w:semiHidden="0" w:uiPriority="69" w:unhideWhenUsed="0"/>
+    <w:lsdException w:name="Dark List Accent 4" w:semiHidden="0" w:uiPriority="70" w:unhideWhenUsed="0"/>
+    <w:lsdException w:name="Colorful Shading Accent 4" w:semiHidden="0" w:uiPriority="71" w:unhideWhenUsed="0"/>
+    <w:lsdException w:name="Colorful List Accent 4" w:semiHidden="0" w:uiPriority="72" w:unhideWhenUsed="0"/>
+    <w:lsdException w:name="Colorful Grid Accent 4" w:semiHidden="0" w:uiPriority="73" w:unhideWhenUsed="0"/>
+    <w:lsdException w:name="Light Shading Accent 5" w:semiHidden="0" w:uiPriority="60" w:unhideWhenUsed="0"/>
+    <w:lsdException w:name="Light List Accent 5" w:semiHidden="0" w:uiPriority="61" w:unhideWhenUsed="0"/>
+    <w:lsdException w:name="Light Grid Accent 5" w:semiHidden="0" w:uiPriority="62" w:unhideWhenUsed="0"/>
+    <w:lsdException w:name="Medium Shading 1 Accent 5" w:semiHidden="0" w:uiPriority="63" w:unhideWhenUsed="0"/>
+    <w:lsdException w:name="Medium Shading 2 Accent 5" w:semiHidden="0" w:uiPriority="64" w:unhideWhenUsed="0"/>
+    <w:lsdException w:name="Medium List 1 Accent 5" w:semiHidden="0" w:uiPriority="65" w:unhideWhenUsed="0"/>
+    <w:lsdException w:name="Medium List 2 Accent 5" w:semiHidden="0" w:uiPriority="66" w:unhideWhenUsed="0"/>
+    <w:lsdException w:name="Medium Grid 1 Accent 5" w:semiHidden="0" w:uiPriority="67" w:unhideWhenUsed="0"/>
+    <w:lsdException w:name="Medium Grid 2 Accent 5" w:semiHidden="0" w:uiPriority="68" w:unhideWhenUsed="0"/>
+    <w:lsdException w:name="Medium Grid 3 Accent 5" w:semiHidden="0" w:uiPriority="69" w:unhideWhenUsed="0"/>
+    <w:lsdException w:name="Dark List Accent 5" w:semiHidden="0" w:uiPriority="70" w:unhideWhenUsed="0"/>
+    <w:lsdException w:name="Colorful Shading Accent 5" w:semiHidden="0" w:uiPriority="71" w:unhideWhenUsed="0"/>
+    <w:lsdException w:name="Colorful List Accent 5" w:semiHidden="0" w:uiPriority="72" w:unhideWhenUsed="0"/>
+    <w:lsdException w:name="Colorful Grid Accent 5" w:semiHidden="0" w:uiPriority="73" w:unhideWhenUsed="0"/>
+    <w:lsdException w:name="Light Shading Accent 6" w:semiHidden="0" w:uiPriority="60" w:unhideWhenUsed="0"/>
+    <w:lsdException w:name="Light List Accent 6" w:semiHidden="0" w:uiPriority="61" w:unhideWhenUsed="0"/>
+    <w:lsdException w:name="Light Grid Accent 6" w:semiHidden="0" w:uiPriority="62" w:unhideWhenUsed="0"/>
+    <w:lsdException w:name="Medium Shading 1 Accent 6" w:semiHidden="0" w:uiPriority="63" w:unhideWhenUsed="0"/>
+    <w:lsdException w:name="Medium Shading 2 Accent 6" w:semiHidden="0" w:uiPriority="64" w:unhideWhenUsed="0"/>
+    <w:lsdException w:name="Medium List 1 Accent 6" w:semiHidden="0" w:uiPriority="65" w:unhideWhenUsed="0"/>
+    <w:lsdException w:name="Medium List 2 Accent 6" w:semiHidden="0" w:uiPriority="66" w:unhideWhenUsed="0"/>
+    <w:lsdException w:name="Medium Grid 1 Accent 6" w:semiHidden="0" w:uiPriority="67" w:unhideWhenUsed="0"/>
+    <w:lsdException w:name="Medium Grid 2 Accent 6" w:semiHidden="0" w:uiPriority="68" w:unhideWhenUsed="0"/>
+    <w:lsdException w:name="Medium Grid 3 Accent 6" w:semiHidden="0" w:uiPriority="69" w:unhideWhenUsed="0"/>
+    <w:lsdException w:name="Dark List Accent 6" w:semiHidden="0" w:uiPriority="70" w:unhideWhenUsed="0"/>
+    <w:lsdException w:name="Colorful Shading Accent 6" w:semiHidden="0" w:uiPriority="71" w:unhideWhenUsed="0"/>
+    <w:lsdException w:name="Colorful List Accent 6" w:semiHidden="0" w:uiPriority="72" w:unhideWhenUsed="0"/>
+    <w:lsdException w:name="Colorful Grid Accent 6" w:semiHidden="0" w:uiPriority="73" w:unhideWhenUsed="0"/>
+    <w:lsdException w:name="Subtle Emphasis" w:semiHidden="0" w:uiPriority="19" w:unhideWhenUsed="0" w:qFormat="1"/>
+    <w:lsdException w:name="Intense Emphasis" w:semiHidden="0" w:uiPriority="21" w:unhideWhenUsed="0" w:qFormat="1"/>
+    <w:lsdException w:name="Subtle Reference" w:semiHidden="0" w:uiPriority="31" w:unhideWhenUsed="0" w:qFormat="1"/>
+    <w:lsdException w:name="Intense Reference" w:semiHidden="0" w:uiPriority="32" w:unhideWhenUsed="0" w:qFormat="1"/>
+    <w:lsdException w:name="Book Title" w:semiHidden="0" w:uiPriority="33" w:unhideWhenUsed="0" w:qFormat="1"/>
+    <w:lsdException w:name="Bibliography" w:uiPriority="37"/>
+    <w:lsdException w:name="TOC Heading" w:uiPriority="39" w:qFormat="1"/>
   </w:latentStyles>
   <w:style w:type="paragraph" w:default="1" w:styleId="Normal">
     <w:name w:val="Normal"/>
@@ -3441,6 +3180,7 @@
     <w:uiPriority w:val="99"/>
     <w:semiHidden/>
     <w:unhideWhenUsed/>
+    <w:qFormat/>
     <w:tblPr>
       <w:tblInd w:w="0" w:type="dxa"/>
       <w:tblCellMar>
@@ -3518,6 +3258,36 @@
       <w:color w:val="243F60" w:themeColor="accent1" w:themeShade="7F"/>
       <w:sz w:val="24"/>
       <w:szCs w:val="24"/>
+    </w:rPr>
+  </w:style>
+  <w:style w:type="paragraph" w:styleId="BalloonText">
+    <w:name w:val="Balloon Text"/>
+    <w:basedOn w:val="Normal"/>
+    <w:link w:val="BalloonTextChar"/>
+    <w:uiPriority w:val="99"/>
+    <w:semiHidden/>
+    <w:unhideWhenUsed/>
+    <w:rsid w:val="0049268E"/>
+    <w:pPr>
+      <w:spacing w:after="0" w:line="240" w:lineRule="auto"/>
+    </w:pPr>
+    <w:rPr>
+      <w:rFonts w:ascii="Tahoma" w:hAnsi="Tahoma" w:cs="Tahoma"/>
+      <w:sz w:val="16"/>
+      <w:szCs w:val="16"/>
+    </w:rPr>
+  </w:style>
+  <w:style w:type="character" w:customStyle="1" w:styleId="BalloonTextChar">
+    <w:name w:val="Balloon Text Char"/>
+    <w:basedOn w:val="DefaultParagraphFont"/>
+    <w:link w:val="BalloonText"/>
+    <w:uiPriority w:val="99"/>
+    <w:semiHidden/>
+    <w:rsid w:val="0049268E"/>
+    <w:rPr>
+      <w:rFonts w:ascii="Tahoma" w:hAnsi="Tahoma" w:cs="Tahoma"/>
+      <w:sz w:val="16"/>
+      <w:szCs w:val="16"/>
     </w:rPr>
   </w:style>
 </w:styles>

</xml_diff>

<commit_message>
Added a Card Diagram and Discard/Deck viewing window diagram
</commit_message>
<xml_diff>
--- a/Game Design Document for Cardgame.docx
+++ b/Game Design Document for Cardgame.docx
@@ -12,12 +12,14 @@
       <w:r>
         <w:t xml:space="preserve">Game Design Document for </w:t>
       </w:r>
+      <w:proofErr w:type="spellStart"/>
       <w:r>
         <w:rPr>
           <w:i/>
         </w:rPr>
         <w:t>Cardgame</w:t>
       </w:r>
+      <w:proofErr w:type="spellEnd"/>
     </w:p>
     <w:p>
       <w:pPr>
@@ -214,12 +216,26 @@
         <w:rPr>
           <w:i/>
         </w:rPr>
-        <w:t>Yu-Gi-Oh</w:t>
-      </w:r>
+        <w:t>Yu-</w:t>
+      </w:r>
+      <w:proofErr w:type="spellStart"/>
       <w:r>
         <w:rPr>
           <w:i/>
         </w:rPr>
+        <w:t>Gi</w:t>
+      </w:r>
+      <w:proofErr w:type="spellEnd"/>
+      <w:r>
+        <w:rPr>
+          <w:i/>
+        </w:rPr>
+        <w:t>-Oh</w:t>
+      </w:r>
+      <w:r>
+        <w:rPr>
+          <w:i/>
+        </w:rPr>
         <w:t>!</w:t>
       </w:r>
       <w:r>
@@ -331,12 +347,14 @@
       <w:pPr>
         <w:pStyle w:val="NoSpacing"/>
       </w:pPr>
+      <w:proofErr w:type="spellStart"/>
       <w:r>
         <w:rPr>
           <w:i/>
         </w:rPr>
         <w:t>Cardgame</w:t>
       </w:r>
+      <w:proofErr w:type="spellEnd"/>
       <w:r>
         <w:t xml:space="preserve"> is a game for two players who go head-to-head with decks that they’ve created. Each card in the deck represents either a unit in their army (for example, a plague doctor) or a utility that they can use to get ahead (for example, a bank withdrawal). The exception to this is the </w:t>
       </w:r>
@@ -446,12 +464,14 @@
       <w:pPr>
         <w:pStyle w:val="NoSpacing"/>
       </w:pPr>
+      <w:proofErr w:type="spellStart"/>
       <w:r>
         <w:rPr>
           <w:i/>
         </w:rPr>
         <w:t>Cardgame</w:t>
       </w:r>
+      <w:proofErr w:type="spellEnd"/>
       <w:r>
         <w:t xml:space="preserve"> does not have an in-depth</w:t>
       </w:r>
@@ -531,12 +551,14 @@
       <w:r>
         <w:t xml:space="preserve">he player’s perspective in </w:t>
       </w:r>
+      <w:proofErr w:type="spellStart"/>
       <w:r>
         <w:rPr>
           <w:i/>
         </w:rPr>
         <w:t>Cardgame</w:t>
       </w:r>
+      <w:proofErr w:type="spellEnd"/>
       <w:r>
         <w:t xml:space="preserve"> is a fixed-perspective</w:t>
       </w:r>
@@ -688,11 +710,19 @@
       <w:r>
         <w:t xml:space="preserve">The following is a list of tokens in </w:t>
       </w:r>
+      <w:proofErr w:type="spellStart"/>
       <w:r>
         <w:rPr>
           <w:i/>
         </w:rPr>
-        <w:t>Cardgame:</w:t>
+        <w:t>Cardgame</w:t>
+      </w:r>
+      <w:proofErr w:type="spellEnd"/>
+      <w:r>
+        <w:rPr>
+          <w:i/>
+        </w:rPr>
+        <w:t>:</w:t>
       </w:r>
     </w:p>
     <w:p>
@@ -974,12 +1004,14 @@
       <w:r>
         <w:t xml:space="preserve">The following are a list of the rules that make up </w:t>
       </w:r>
+      <w:proofErr w:type="spellStart"/>
       <w:r>
         <w:rPr>
           <w:i/>
         </w:rPr>
         <w:t>Cardgame</w:t>
       </w:r>
+      <w:proofErr w:type="spellEnd"/>
       <w:r>
         <w:t>:</w:t>
       </w:r>
@@ -1674,6 +1706,34 @@
       </w:r>
       <w:r>
         <w:t>.</w:t>
+      </w:r>
+    </w:p>
+    <w:p>
+      <w:pPr>
+        <w:pStyle w:val="NoSpacing"/>
+      </w:pPr>
+      <w:r>
+        <w:rPr>
+          <w:b/>
+        </w:rPr>
+        <w:t xml:space="preserve">[R30] </w:t>
+      </w:r>
+      <w:r>
+        <w:t>Player's can freely view the contents of either discard pile.</w:t>
+      </w:r>
+    </w:p>
+    <w:p>
+      <w:pPr>
+        <w:pStyle w:val="NoSpacing"/>
+      </w:pPr>
+      <w:r>
+        <w:rPr>
+          <w:b/>
+        </w:rPr>
+        <w:t>[R31]</w:t>
+      </w:r>
+      <w:r>
+        <w:t xml:space="preserve"> Neither player can view the contents of the deck in game, unless a card effect requires it.</w:t>
       </w:r>
     </w:p>
     <w:p>
@@ -2023,7 +2083,15 @@
         <w:t xml:space="preserve">They have 2 units on the field, </w:t>
       </w:r>
       <w:r>
-        <w:t xml:space="preserve">I have 25 gold to spend. One of their Units is a Combat Medic (2hp, 2 strength). I have a Plaguespreader (5hp, 2 strength) in my hand, so I’m going to hire that, paying 4 gold, and attack the Combat Medic. </w:t>
+        <w:t xml:space="preserve">I have 25 gold to spend. One of their Units is a Combat Medic (2hp, 2 strength). I have a </w:t>
+      </w:r>
+      <w:proofErr w:type="spellStart"/>
+      <w:r>
+        <w:t>Plaguespreader</w:t>
+      </w:r>
+      <w:proofErr w:type="spellEnd"/>
+      <w:r>
+        <w:t xml:space="preserve"> (5hp, 2 strength) in my hand, so I’m going to hire that, paying 4 gold, and attack the Combat Medic. </w:t>
       </w:r>
     </w:p>
     <w:p>
@@ -2035,10 +2103,18 @@
         </w:numPr>
       </w:pPr>
       <w:r>
-        <w:t>My P</w:t>
-      </w:r>
-      <w:r>
-        <w:t>laguespreader takes 2 damage, leaving it on 5hp, and the combat medic takes 2 damage, leaving it on 0hp.</w:t>
+        <w:t xml:space="preserve">My </w:t>
+      </w:r>
+      <w:proofErr w:type="spellStart"/>
+      <w:r>
+        <w:t>P</w:t>
+      </w:r>
+      <w:r>
+        <w:t>laguespreader</w:t>
+      </w:r>
+      <w:proofErr w:type="spellEnd"/>
+      <w:r>
+        <w:t xml:space="preserve"> takes 2 damage, leaving it on 5hp, and the combat medic takes 2 damage, leaving it on 0hp.</w:t>
       </w:r>
     </w:p>
     <w:p>
@@ -2050,7 +2126,23 @@
         </w:numPr>
       </w:pPr>
       <w:r>
-        <w:t>My Plaguespreader kills the Combat Medic, so I can use my Plaguespreader’s ability, paying 1 coin</w:t>
+        <w:t xml:space="preserve">My </w:t>
+      </w:r>
+      <w:proofErr w:type="spellStart"/>
+      <w:r>
+        <w:t>Plaguespreader</w:t>
+      </w:r>
+      <w:proofErr w:type="spellEnd"/>
+      <w:r>
+        <w:t xml:space="preserve"> kills the Combat Medic, so I can use my </w:t>
+      </w:r>
+      <w:proofErr w:type="spellStart"/>
+      <w:r>
+        <w:t>Plaguespreader’s</w:t>
+      </w:r>
+      <w:proofErr w:type="spellEnd"/>
+      <w:r>
+        <w:t xml:space="preserve"> ability, paying 1 coin</w:t>
       </w:r>
       <w:r>
         <w:t xml:space="preserve"> to bury the Combat Medic on</w:t>
@@ -2083,7 +2175,15 @@
         <w:t xml:space="preserve"> in my hand, a Mad Scientist and a Burly Zombie. While attacking with either would kill the Negotiator, my Mad Scientist </w:t>
       </w:r>
       <w:r>
-        <w:t>would die at the end of the turn due to the opponent’s Lord’s ability. As they’re using the The Executioner, my Scientist would die due to having 1hp remaining.</w:t>
+        <w:t xml:space="preserve">would die at the end of the turn due to the opponent’s Lord’s ability. As they’re using the </w:t>
+      </w:r>
+      <w:proofErr w:type="spellStart"/>
+      <w:r>
+        <w:t>The</w:t>
+      </w:r>
+      <w:proofErr w:type="spellEnd"/>
+      <w:r>
+        <w:t xml:space="preserve"> Executioner, my Scientist would die due to having 1hp remaining.</w:t>
       </w:r>
     </w:p>
     <w:p>
@@ -2364,9 +2464,9 @@
         </w:rPr>
         <w:drawing>
           <wp:inline distT="0" distB="0" distL="0" distR="0">
-            <wp:extent cx="5724525" cy="4505325"/>
+            <wp:extent cx="5724525" cy="4524375"/>
             <wp:effectExtent l="19050" t="0" r="9525" b="0"/>
-            <wp:docPr id="1" name="Picture 1"/>
+            <wp:docPr id="5" name="Picture 5"/>
             <wp:cNvGraphicFramePr>
               <a:graphicFrameLocks xmlns:a="http://schemas.openxmlformats.org/drawingml/2006/main" noChangeAspect="1"/>
             </wp:cNvGraphicFramePr>
@@ -2374,7 +2474,7 @@
               <a:graphicData uri="http://schemas.openxmlformats.org/drawingml/2006/picture">
                 <pic:pic xmlns:pic="http://schemas.openxmlformats.org/drawingml/2006/picture">
                   <pic:nvPicPr>
-                    <pic:cNvPr id="0" name="Picture 1"/>
+                    <pic:cNvPr id="0" name="Picture 5"/>
                     <pic:cNvPicPr>
                       <a:picLocks noChangeAspect="1" noChangeArrowheads="1"/>
                     </pic:cNvPicPr>
@@ -2389,7 +2489,7 @@
                   <pic:spPr bwMode="auto">
                     <a:xfrm>
                       <a:off x="0" y="0"/>
-                      <a:ext cx="5724525" cy="4505325"/>
+                      <a:ext cx="5724525" cy="4524375"/>
                     </a:xfrm>
                     <a:prstGeom prst="rect">
                       <a:avLst/>
@@ -2411,7 +2511,188 @@
     </w:p>
     <w:p>
       <w:r>
-        <w:t>Player's drag cards from their hand to their field to play them using the mouse. Cards on field can be ordered to attack or use their effects by hovering the mouse over them, at which point buttons will appear to attack or use effect. Should the player need to target a card for attack or effect, that can be done by clicking the targeted card when required (indicated by the gamestate text).</w:t>
+        <w:t xml:space="preserve">Player's drag cards from their hand to their field to play them using the mouse. Cards on field can be ordered to attack or use their effects by hovering the mouse over them, at which point buttons will appear to attack or use effect. Should the player need to target a card for attack or effect, that can be done by clicking the targeted card when required (indicated by the </w:t>
+      </w:r>
+      <w:proofErr w:type="spellStart"/>
+      <w:r>
+        <w:t>gamestate</w:t>
+      </w:r>
+      <w:proofErr w:type="spellEnd"/>
+      <w:r>
+        <w:t xml:space="preserve"> text).</w:t>
+      </w:r>
+    </w:p>
+    <w:p>
+      <w:pPr>
+        <w:pStyle w:val="Heading3"/>
+      </w:pPr>
+      <w:r>
+        <w:lastRenderedPageBreak/>
+        <w:t>Discard pile/ deck searching interface</w:t>
+      </w:r>
+    </w:p>
+    <w:p>
+      <w:r>
+        <w:rPr>
+          <w:noProof/>
+          <w:lang w:eastAsia="en-GB"/>
+        </w:rPr>
+        <w:drawing>
+          <wp:inline distT="0" distB="0" distL="0" distR="0">
+            <wp:extent cx="5514975" cy="3854059"/>
+            <wp:effectExtent l="19050" t="0" r="9525" b="0"/>
+            <wp:docPr id="2" name="Picture 2"/>
+            <wp:cNvGraphicFramePr>
+              <a:graphicFrameLocks xmlns:a="http://schemas.openxmlformats.org/drawingml/2006/main" noChangeAspect="1"/>
+            </wp:cNvGraphicFramePr>
+            <a:graphic xmlns:a="http://schemas.openxmlformats.org/drawingml/2006/main">
+              <a:graphicData uri="http://schemas.openxmlformats.org/drawingml/2006/picture">
+                <pic:pic xmlns:pic="http://schemas.openxmlformats.org/drawingml/2006/picture">
+                  <pic:nvPicPr>
+                    <pic:cNvPr id="0" name="Picture 2"/>
+                    <pic:cNvPicPr>
+                      <a:picLocks noChangeAspect="1" noChangeArrowheads="1"/>
+                    </pic:cNvPicPr>
+                  </pic:nvPicPr>
+                  <pic:blipFill>
+                    <a:blip r:embed="rId6" cstate="print"/>
+                    <a:srcRect/>
+                    <a:stretch>
+                      <a:fillRect/>
+                    </a:stretch>
+                  </pic:blipFill>
+                  <pic:spPr bwMode="auto">
+                    <a:xfrm>
+                      <a:off x="0" y="0"/>
+                      <a:ext cx="5515131" cy="3854168"/>
+                    </a:xfrm>
+                    <a:prstGeom prst="rect">
+                      <a:avLst/>
+                    </a:prstGeom>
+                    <a:noFill/>
+                    <a:ln w="9525">
+                      <a:noFill/>
+                      <a:miter lim="800000"/>
+                      <a:headEnd/>
+                      <a:tailEnd/>
+                    </a:ln>
+                  </pic:spPr>
+                </pic:pic>
+              </a:graphicData>
+            </a:graphic>
+          </wp:inline>
+        </w:drawing>
+      </w:r>
+    </w:p>
+    <w:p>
+      <w:pPr>
+        <w:pStyle w:val="NoSpacing"/>
+      </w:pPr>
+      <w:r>
+        <w:t>When viewing the discard pile or deck a window like the above appears. If viewing for the purpose of an effect the player may need to select a card in the discard or deck. In this case it can be selected by clicking on it.</w:t>
+      </w:r>
+    </w:p>
+    <w:p>
+      <w:pPr>
+        <w:pStyle w:val="Heading3"/>
+      </w:pPr>
+      <w:r>
+        <w:t>Card diagram</w:t>
+      </w:r>
+    </w:p>
+    <w:p>
+      <w:r>
+        <w:rPr>
+          <w:noProof/>
+          <w:lang w:eastAsia="en-GB"/>
+        </w:rPr>
+        <w:drawing>
+          <wp:inline distT="0" distB="0" distL="0" distR="0">
+            <wp:extent cx="5105400" cy="3409254"/>
+            <wp:effectExtent l="19050" t="0" r="0" b="0"/>
+            <wp:docPr id="4" name="Picture 4"/>
+            <wp:cNvGraphicFramePr>
+              <a:graphicFrameLocks xmlns:a="http://schemas.openxmlformats.org/drawingml/2006/main" noChangeAspect="1"/>
+            </wp:cNvGraphicFramePr>
+            <a:graphic xmlns:a="http://schemas.openxmlformats.org/drawingml/2006/main">
+              <a:graphicData uri="http://schemas.openxmlformats.org/drawingml/2006/picture">
+                <pic:pic xmlns:pic="http://schemas.openxmlformats.org/drawingml/2006/picture">
+                  <pic:nvPicPr>
+                    <pic:cNvPr id="0" name="Picture 4"/>
+                    <pic:cNvPicPr>
+                      <a:picLocks noChangeAspect="1" noChangeArrowheads="1"/>
+                    </pic:cNvPicPr>
+                  </pic:nvPicPr>
+                  <pic:blipFill>
+                    <a:blip r:embed="rId7" cstate="print"/>
+                    <a:srcRect/>
+                    <a:stretch>
+                      <a:fillRect/>
+                    </a:stretch>
+                  </pic:blipFill>
+                  <pic:spPr bwMode="auto">
+                    <a:xfrm>
+                      <a:off x="0" y="0"/>
+                      <a:ext cx="5105400" cy="3409254"/>
+                    </a:xfrm>
+                    <a:prstGeom prst="rect">
+                      <a:avLst/>
+                    </a:prstGeom>
+                    <a:noFill/>
+                    <a:ln w="9525">
+                      <a:noFill/>
+                      <a:miter lim="800000"/>
+                      <a:headEnd/>
+                      <a:tailEnd/>
+                    </a:ln>
+                  </pic:spPr>
+                </pic:pic>
+              </a:graphicData>
+            </a:graphic>
+          </wp:inline>
+        </w:drawing>
+      </w:r>
+    </w:p>
+    <w:p>
+      <w:pPr>
+        <w:pStyle w:val="NoSpacing"/>
+      </w:pPr>
+      <w:r>
+        <w:t xml:space="preserve">The above shows the layout of a card in </w:t>
+      </w:r>
+      <w:proofErr w:type="spellStart"/>
+      <w:r>
+        <w:rPr>
+          <w:i/>
+        </w:rPr>
+        <w:t>Cardgame</w:t>
+      </w:r>
+      <w:proofErr w:type="spellEnd"/>
+      <w:r>
+        <w:rPr>
+          <w:i/>
+        </w:rPr>
+        <w:t xml:space="preserve">, </w:t>
+      </w:r>
+      <w:r>
+        <w:t>showing where each component of a card is located</w:t>
+      </w:r>
+    </w:p>
+    <w:p>
+      <w:pPr>
+        <w:pStyle w:val="Heading3"/>
+      </w:pPr>
+      <w:r>
+        <w:lastRenderedPageBreak/>
+        <w:t>Main Menu</w:t>
+      </w:r>
+    </w:p>
+    <w:p>
+      <w:pPr>
+        <w:pStyle w:val="Heading3"/>
+      </w:pPr>
+      <w:r>
+        <w:t>Deck Builder</w:t>
       </w:r>
     </w:p>
     <w:p>

</xml_diff>

<commit_message>
Created Interface subsection for the Main Menu
</commit_message>
<xml_diff>
--- a/Game Design Document for Cardgame.docx
+++ b/Game Design Document for Cardgame.docx
@@ -12,14 +12,12 @@
       <w:r>
         <w:t xml:space="preserve">Game Design Document for </w:t>
       </w:r>
-      <w:proofErr w:type="spellStart"/>
       <w:r>
         <w:rPr>
           <w:i/>
         </w:rPr>
         <w:t>Cardgame</w:t>
       </w:r>
-      <w:proofErr w:type="spellEnd"/>
     </w:p>
     <w:p>
       <w:pPr>
@@ -216,39 +214,160 @@
         <w:rPr>
           <w:i/>
         </w:rPr>
-        <w:t>Yu-</w:t>
-      </w:r>
-      <w:proofErr w:type="spellStart"/>
+        <w:t>Yu-Gi-Oh</w:t>
+      </w:r>
       <w:r>
         <w:rPr>
           <w:i/>
         </w:rPr>
-        <w:t>Gi</w:t>
-      </w:r>
-      <w:proofErr w:type="spellEnd"/>
+        <w:t>!</w:t>
+      </w:r>
+      <w:r>
+        <w:t xml:space="preserve"> than </w:t>
+      </w:r>
       <w:r>
         <w:rPr>
           <w:i/>
         </w:rPr>
-        <w:t>-Oh</w:t>
+        <w:t>Hearthstone</w:t>
+      </w:r>
+      <w:r>
+        <w:t xml:space="preserve"> or </w:t>
       </w:r>
       <w:r>
         <w:rPr>
           <w:i/>
         </w:rPr>
-        <w:t>!</w:t>
-      </w:r>
-      <w:r>
-        <w:t xml:space="preserve"> than </w:t>
-      </w:r>
+        <w:t>Magic: The Gathering</w:t>
+      </w:r>
+      <w:r>
+        <w:t>, to reflect</w:t>
+      </w:r>
+      <w:r>
+        <w:t xml:space="preserve"> the hectic nature of war. P</w:t>
+      </w:r>
+      <w:r>
+        <w:t>l</w:t>
+      </w:r>
+      <w:r>
+        <w:t>ayers use Gold to do everything, including</w:t>
+      </w:r>
+      <w:r>
+        <w:t xml:space="preserve"> </w:t>
+      </w:r>
+      <w:r>
+        <w:t xml:space="preserve">hiring units, using utilities, using unit abilities, and </w:t>
+      </w:r>
+      <w:r>
+        <w:t>pay</w:t>
+      </w:r>
+      <w:r>
+        <w:t>ing</w:t>
+      </w:r>
+      <w:r>
+        <w:t xml:space="preserve"> their unit</w:t>
+      </w:r>
+      <w:r>
+        <w:t>’</w:t>
+      </w:r>
+      <w:r>
+        <w:t xml:space="preserve">s wages. </w:t>
+      </w:r>
+      <w:r>
+        <w:t xml:space="preserve">If </w:t>
+      </w:r>
+      <w:r>
+        <w:t>a player run</w:t>
+      </w:r>
+      <w:r>
+        <w:t>s out of gold</w:t>
+      </w:r>
+      <w:r>
+        <w:t xml:space="preserve"> they go bankrupt. They are unable to pay </w:t>
+      </w:r>
+      <w:r>
+        <w:t>their units</w:t>
+      </w:r>
+      <w:r>
+        <w:t xml:space="preserve"> wages and as a result they</w:t>
+      </w:r>
+      <w:r>
+        <w:t xml:space="preserve"> begin to revolt and that player</w:t>
+      </w:r>
+      <w:r>
+        <w:t xml:space="preserve"> </w:t>
+      </w:r>
+      <w:r>
+        <w:t>will</w:t>
+      </w:r>
+      <w:r>
+        <w:t xml:space="preserve"> lose the war</w:t>
+      </w:r>
+      <w:r>
+        <w:t xml:space="preserve"> should they not recover</w:t>
+      </w:r>
+      <w:r>
+        <w:t xml:space="preserve">. </w:t>
+      </w:r>
+      <w:r>
+        <w:t>As a result,</w:t>
+      </w:r>
+      <w:r>
+        <w:t xml:space="preserve"> gold management is a key feature</w:t>
+      </w:r>
+      <w:r>
+        <w:t xml:space="preserve"> of the game.</w:t>
+      </w:r>
+    </w:p>
+    <w:p>
+      <w:pPr>
+        <w:pStyle w:val="Heading2"/>
+      </w:pPr>
+      <w:r>
+        <w:t>Players</w:t>
+      </w:r>
+    </w:p>
+    <w:p>
+      <w:pPr>
+        <w:pStyle w:val="NoSpacing"/>
+      </w:pPr>
       <w:r>
         <w:rPr>
           <w:i/>
         </w:rPr>
+        <w:t>Cardgame</w:t>
+      </w:r>
+      <w:r>
+        <w:t xml:space="preserve"> is a game for two players who go head-to-head with decks that they’ve created. Each card in the deck represents either a unit in their army (for example, a plague doctor) or a utility that they can use to get ahead (for example, a bank withdrawal). The exception to this is the </w:t>
+      </w:r>
+      <w:r>
+        <w:t>Lord</w:t>
+      </w:r>
+      <w:r>
+        <w:t xml:space="preserve">. </w:t>
+      </w:r>
+    </w:p>
+    <w:p>
+      <w:pPr>
+        <w:pStyle w:val="NoSpacing"/>
+      </w:pPr>
+      <w:r>
+        <w:t xml:space="preserve">Each player can select one of a number of </w:t>
+      </w:r>
+      <w:r>
+        <w:t>Lord</w:t>
+      </w:r>
+      <w:r>
+        <w:t xml:space="preserve">’s, which acts as not only their character with a unique ability, but also as their avatar. This would be similar to the class a player selects in </w:t>
+      </w:r>
+      <w:r>
+        <w:rPr>
+          <w:i/>
+        </w:rPr>
         <w:t>Hearthstone</w:t>
       </w:r>
       <w:r>
-        <w:t xml:space="preserve"> or </w:t>
+        <w:t xml:space="preserve">, or their Commander in the Commander format of </w:t>
       </w:r>
       <w:r>
         <w:rPr>
@@ -257,82 +376,62 @@
         <w:t>Magic: The Gathering</w:t>
       </w:r>
       <w:r>
-        <w:t>, to reflect</w:t>
-      </w:r>
-      <w:r>
-        <w:t xml:space="preserve"> the hectic nature of war. P</w:t>
-      </w:r>
-      <w:r>
-        <w:t>l</w:t>
-      </w:r>
-      <w:r>
-        <w:t>ayers use Gold to do everything, including</w:t>
+        <w:t xml:space="preserve"> (however without the limitation to deck-building present in both of these cases).</w:t>
       </w:r>
       <w:r>
         <w:t xml:space="preserve"> </w:t>
       </w:r>
-      <w:r>
-        <w:t xml:space="preserve">hiring units, using utilities, using unit abilities, and </w:t>
-      </w:r>
-      <w:r>
-        <w:t>pay</w:t>
-      </w:r>
-      <w:r>
-        <w:t>ing</w:t>
-      </w:r>
-      <w:r>
-        <w:t xml:space="preserve"> their unit</w:t>
-      </w:r>
-      <w:r>
-        <w:t>’</w:t>
-      </w:r>
-      <w:r>
-        <w:t xml:space="preserve">s wages. </w:t>
-      </w:r>
-      <w:r>
-        <w:t xml:space="preserve">If </w:t>
-      </w:r>
-      <w:r>
-        <w:t>a player run</w:t>
-      </w:r>
-      <w:r>
-        <w:t>s out of gold</w:t>
-      </w:r>
-      <w:r>
-        <w:t xml:space="preserve"> they go bankrupt. They are unable to pay </w:t>
-      </w:r>
-      <w:r>
-        <w:t>their units</w:t>
-      </w:r>
-      <w:r>
-        <w:t xml:space="preserve"> wages and as a result they</w:t>
-      </w:r>
-      <w:r>
-        <w:t xml:space="preserve"> begin to revolt and that player</w:t>
-      </w:r>
-      <w:r>
-        <w:t xml:space="preserve"> </w:t>
-      </w:r>
-      <w:r>
-        <w:t>will</w:t>
-      </w:r>
-      <w:r>
-        <w:t xml:space="preserve"> lose the war</w:t>
-      </w:r>
-      <w:r>
-        <w:t xml:space="preserve"> should they not recover</w:t>
-      </w:r>
-      <w:r>
-        <w:t xml:space="preserve">. </w:t>
-      </w:r>
-      <w:r>
-        <w:t>As a result,</w:t>
-      </w:r>
-      <w:r>
-        <w:t xml:space="preserve"> gold management is a key feature</w:t>
-      </w:r>
-      <w:r>
-        <w:t xml:space="preserve"> of the game.</w:t>
+    </w:p>
+    <w:p>
+      <w:pPr>
+        <w:pStyle w:val="NoSpacing"/>
+      </w:pPr>
+      <w:r>
+        <w:t>Players</w:t>
+      </w:r>
+      <w:r>
+        <w:t xml:space="preserve"> play together over a network on two separate machines, however the game is designed in such a way that it would be easily replicable in real life with physical cards. To specify, in-game the player can only </w:t>
+      </w:r>
+      <w:r>
+        <w:t>do with the cards what they are</w:t>
+      </w:r>
+      <w:r>
+        <w:t xml:space="preserve"> able to do with a card in real life, for example, change its</w:t>
+      </w:r>
+      <w:r>
+        <w:t xml:space="preserve"> orientation,</w:t>
+      </w:r>
+      <w:r>
+        <w:t xml:space="preserve"> flip it over</w:t>
+      </w:r>
+      <w:r>
+        <w:t>, or put counters on it</w:t>
+      </w:r>
+      <w:r>
+        <w:t>.</w:t>
+      </w:r>
+    </w:p>
+    <w:p>
+      <w:pPr>
+        <w:pStyle w:val="NoSpacing"/>
+      </w:pPr>
+      <w:r>
+        <w:t xml:space="preserve">Players also control Units. A unit that is hired by the player can be ordered to attack other units, the opponent’s </w:t>
+      </w:r>
+      <w:r>
+        <w:t>Lord</w:t>
+      </w:r>
+      <w:r>
+        <w:t>, and also use its own ability (should it have one).</w:t>
+      </w:r>
+      <w:r>
+        <w:t xml:space="preserve"> Within the context of the game this is the player (The </w:t>
+      </w:r>
+      <w:r>
+        <w:t>Lord</w:t>
+      </w:r>
+      <w:r>
+        <w:t>) giving orders, as opposed to playing as the Unit itself.</w:t>
       </w:r>
     </w:p>
     <w:p>
@@ -340,225 +439,104 @@
         <w:pStyle w:val="Heading2"/>
       </w:pPr>
       <w:r>
-        <w:t>Players</w:t>
-      </w:r>
-    </w:p>
-    <w:p>
-      <w:pPr>
-        <w:pStyle w:val="NoSpacing"/>
-      </w:pPr>
-      <w:proofErr w:type="spellStart"/>
+        <w:t>Story</w:t>
+      </w:r>
+    </w:p>
+    <w:p>
+      <w:pPr>
+        <w:pStyle w:val="NoSpacing"/>
+      </w:pPr>
       <w:r>
         <w:rPr>
           <w:i/>
         </w:rPr>
         <w:t>Cardgame</w:t>
       </w:r>
-      <w:proofErr w:type="spellEnd"/>
-      <w:r>
-        <w:t xml:space="preserve"> is a game for two players who go head-to-head with decks that they’ve created. Each card in the deck represents either a unit in their army (for example, a plague doctor) or a utility that they can use to get ahead (for example, a bank withdrawal). The exception to this is the </w:t>
+      <w:r>
+        <w:t xml:space="preserve"> does not have an in-depth</w:t>
+      </w:r>
+      <w:r>
+        <w:t xml:space="preserve"> story</w:t>
+      </w:r>
+      <w:r>
+        <w:t xml:space="preserve"> – the primary focus is on gameplay and having a too in-depth lore can, in my opinion, limit card design. However, as a </w:t>
       </w:r>
       <w:r>
         <w:t>Lord</w:t>
       </w:r>
       <w:r>
-        <w:t xml:space="preserve">. </w:t>
-      </w:r>
-    </w:p>
-    <w:p>
-      <w:pPr>
-        <w:pStyle w:val="NoSpacing"/>
-      </w:pPr>
-      <w:r>
-        <w:t xml:space="preserve">Each player can select one of a number of </w:t>
+        <w:t xml:space="preserve"> story, the Players play as </w:t>
       </w:r>
       <w:r>
         <w:t>Lord</w:t>
       </w:r>
       <w:r>
-        <w:t xml:space="preserve">’s, which acts as not only their character with a unique ability, but also as their avatar. This would be similar to the class a player selects in </w:t>
+        <w:t>s, who</w:t>
+      </w:r>
+      <w:r>
+        <w:t xml:space="preserve"> are the leaders of various neighbouring kingdoms</w:t>
+      </w:r>
+      <w:r>
+        <w:t xml:space="preserve"> and clans</w:t>
+      </w:r>
+      <w:r>
+        <w:t xml:space="preserve"> fighting over a barren land they all wish to c</w:t>
+      </w:r>
+      <w:r>
+        <w:t>laim to expand their own territory</w:t>
+      </w:r>
+      <w:r>
+        <w:t xml:space="preserve">. Each </w:t>
+      </w:r>
+      <w:r>
+        <w:t>Lord</w:t>
+      </w:r>
+      <w:r>
+        <w:t xml:space="preserve"> commands</w:t>
+      </w:r>
+      <w:r>
+        <w:t xml:space="preserve"> an army consisting of hired unit</w:t>
+      </w:r>
+      <w:r>
+        <w:t>s</w:t>
+      </w:r>
+      <w:r>
+        <w:t>, and making use of hired services known as utilities</w:t>
+      </w:r>
+      <w:r>
+        <w:t>. The victor of a match would be the ruler who claims this barren land.</w:t>
+      </w:r>
+    </w:p>
+    <w:p>
+      <w:pPr>
+        <w:pStyle w:val="Heading2"/>
+      </w:pPr>
+      <w:r>
+        <w:t>Look &amp; Feel</w:t>
+      </w:r>
+    </w:p>
+    <w:p>
+      <w:pPr>
+        <w:pStyle w:val="NoSpacing"/>
+      </w:pPr>
+      <w:r>
+        <w:t>During battle</w:t>
+      </w:r>
+      <w:r>
+        <w:t>,</w:t>
+      </w:r>
+      <w:r>
+        <w:t xml:space="preserve"> t</w:t>
+      </w:r>
+      <w:r>
+        <w:t xml:space="preserve">he player’s perspective in </w:t>
       </w:r>
       <w:r>
         <w:rPr>
           <w:i/>
         </w:rPr>
-        <w:t>Hearthstone</w:t>
-      </w:r>
-      <w:r>
-        <w:t xml:space="preserve">, or their Commander in the Commander format of </w:t>
-      </w:r>
-      <w:r>
-        <w:rPr>
-          <w:i/>
-        </w:rPr>
-        <w:t>Magic: The Gathering</w:t>
-      </w:r>
-      <w:r>
-        <w:t xml:space="preserve"> (however without the limitation to deck-building present in both of these cases).</w:t>
-      </w:r>
-      <w:r>
-        <w:t xml:space="preserve"> </w:t>
-      </w:r>
-    </w:p>
-    <w:p>
-      <w:pPr>
-        <w:pStyle w:val="NoSpacing"/>
-      </w:pPr>
-      <w:r>
-        <w:t>Players</w:t>
-      </w:r>
-      <w:r>
-        <w:t xml:space="preserve"> play together over a network on two separate machines, however the game is designed in such a way that it would be easily replicable in real life with physical cards. To specify, in-game the player can only </w:t>
-      </w:r>
-      <w:r>
-        <w:t>do with the cards what they are</w:t>
-      </w:r>
-      <w:r>
-        <w:t xml:space="preserve"> able to do with a card in real life, for example, change its</w:t>
-      </w:r>
-      <w:r>
-        <w:t xml:space="preserve"> orientation,</w:t>
-      </w:r>
-      <w:r>
-        <w:t xml:space="preserve"> flip it over</w:t>
-      </w:r>
-      <w:r>
-        <w:t>, or put counters on it</w:t>
-      </w:r>
-      <w:r>
-        <w:t>.</w:t>
-      </w:r>
-    </w:p>
-    <w:p>
-      <w:pPr>
-        <w:pStyle w:val="NoSpacing"/>
-      </w:pPr>
-      <w:r>
-        <w:t xml:space="preserve">Players also control Units. A unit that is hired by the player can be ordered to attack other units, the opponent’s </w:t>
-      </w:r>
-      <w:r>
-        <w:t>Lord</w:t>
-      </w:r>
-      <w:r>
-        <w:t>, and also use its own ability (should it have one).</w:t>
-      </w:r>
-      <w:r>
-        <w:t xml:space="preserve"> Within the context of the game this is the player (The </w:t>
-      </w:r>
-      <w:r>
-        <w:t>Lord</w:t>
-      </w:r>
-      <w:r>
-        <w:t>) giving orders, as opposed to playing as the Unit itself.</w:t>
-      </w:r>
-    </w:p>
-    <w:p>
-      <w:pPr>
-        <w:pStyle w:val="Heading2"/>
-      </w:pPr>
-      <w:r>
-        <w:t>Story</w:t>
-      </w:r>
-    </w:p>
-    <w:p>
-      <w:pPr>
-        <w:pStyle w:val="NoSpacing"/>
-      </w:pPr>
-      <w:proofErr w:type="spellStart"/>
-      <w:r>
-        <w:rPr>
-          <w:i/>
-        </w:rPr>
         <w:t>Cardgame</w:t>
       </w:r>
-      <w:proofErr w:type="spellEnd"/>
-      <w:r>
-        <w:t xml:space="preserve"> does not have an in-depth</w:t>
-      </w:r>
-      <w:r>
-        <w:t xml:space="preserve"> story</w:t>
-      </w:r>
-      <w:r>
-        <w:t xml:space="preserve"> – the primary focus is on gameplay and having a too in-depth lore can, in my opinion, limit card design. However, as a </w:t>
-      </w:r>
-      <w:r>
-        <w:t>Lord</w:t>
-      </w:r>
-      <w:r>
-        <w:t xml:space="preserve"> story, the Players play as </w:t>
-      </w:r>
-      <w:r>
-        <w:t>Lord</w:t>
-      </w:r>
-      <w:r>
-        <w:t>s, who</w:t>
-      </w:r>
-      <w:r>
-        <w:t xml:space="preserve"> are the leaders of various neighbouring kingdoms</w:t>
-      </w:r>
-      <w:r>
-        <w:t xml:space="preserve"> and clans</w:t>
-      </w:r>
-      <w:r>
-        <w:t xml:space="preserve"> fighting over a barren land they all wish to c</w:t>
-      </w:r>
-      <w:r>
-        <w:t>laim to expand their own territory</w:t>
-      </w:r>
-      <w:r>
-        <w:t xml:space="preserve">. Each </w:t>
-      </w:r>
-      <w:r>
-        <w:t>Lord</w:t>
-      </w:r>
-      <w:r>
-        <w:t xml:space="preserve"> commands</w:t>
-      </w:r>
-      <w:r>
-        <w:t xml:space="preserve"> an army consisting of hired unit</w:t>
-      </w:r>
-      <w:r>
-        <w:t>s</w:t>
-      </w:r>
-      <w:r>
-        <w:t>, and making use of hired services known as utilities</w:t>
-      </w:r>
-      <w:r>
-        <w:t>. The victor of a match would be the ruler who claims this barren land.</w:t>
-      </w:r>
-    </w:p>
-    <w:p>
-      <w:pPr>
-        <w:pStyle w:val="Heading2"/>
-      </w:pPr>
-      <w:r>
-        <w:t>Look &amp; Feel</w:t>
-      </w:r>
-    </w:p>
-    <w:p>
-      <w:pPr>
-        <w:pStyle w:val="NoSpacing"/>
-      </w:pPr>
-      <w:r>
-        <w:t>During battle</w:t>
-      </w:r>
-      <w:r>
-        <w:t>,</w:t>
-      </w:r>
-      <w:r>
-        <w:t xml:space="preserve"> t</w:t>
-      </w:r>
-      <w:r>
-        <w:t xml:space="preserve">he player’s perspective in </w:t>
-      </w:r>
-      <w:proofErr w:type="spellStart"/>
-      <w:r>
-        <w:rPr>
-          <w:i/>
-        </w:rPr>
-        <w:t>Cardgame</w:t>
-      </w:r>
-      <w:proofErr w:type="spellEnd"/>
       <w:r>
         <w:t xml:space="preserve"> is a fixed-perspective</w:t>
       </w:r>
@@ -710,19 +688,11 @@
       <w:r>
         <w:t xml:space="preserve">The following is a list of tokens in </w:t>
       </w:r>
-      <w:proofErr w:type="spellStart"/>
       <w:r>
         <w:rPr>
           <w:i/>
         </w:rPr>
-        <w:t>Cardgame</w:t>
-      </w:r>
-      <w:proofErr w:type="spellEnd"/>
-      <w:r>
-        <w:rPr>
-          <w:i/>
-        </w:rPr>
-        <w:t>:</w:t>
+        <w:t>Cardgame:</w:t>
       </w:r>
     </w:p>
     <w:p>
@@ -1004,14 +974,12 @@
       <w:r>
         <w:t xml:space="preserve">The following are a list of the rules that make up </w:t>
       </w:r>
-      <w:proofErr w:type="spellStart"/>
       <w:r>
         <w:rPr>
           <w:i/>
         </w:rPr>
         <w:t>Cardgame</w:t>
       </w:r>
-      <w:proofErr w:type="spellEnd"/>
       <w:r>
         <w:t>:</w:t>
       </w:r>
@@ -2083,15 +2051,7 @@
         <w:t xml:space="preserve">They have 2 units on the field, </w:t>
       </w:r>
       <w:r>
-        <w:t xml:space="preserve">I have 25 gold to spend. One of their Units is a Combat Medic (2hp, 2 strength). I have a </w:t>
-      </w:r>
-      <w:proofErr w:type="spellStart"/>
-      <w:r>
-        <w:t>Plaguespreader</w:t>
-      </w:r>
-      <w:proofErr w:type="spellEnd"/>
-      <w:r>
-        <w:t xml:space="preserve"> (5hp, 2 strength) in my hand, so I’m going to hire that, paying 4 gold, and attack the Combat Medic. </w:t>
+        <w:t xml:space="preserve">I have 25 gold to spend. One of their Units is a Combat Medic (2hp, 2 strength). I have a Plaguespreader (5hp, 2 strength) in my hand, so I’m going to hire that, paying 4 gold, and attack the Combat Medic. </w:t>
       </w:r>
     </w:p>
     <w:p>
@@ -2103,18 +2063,10 @@
         </w:numPr>
       </w:pPr>
       <w:r>
-        <w:t xml:space="preserve">My </w:t>
-      </w:r>
-      <w:proofErr w:type="spellStart"/>
-      <w:r>
-        <w:t>P</w:t>
-      </w:r>
-      <w:r>
-        <w:t>laguespreader</w:t>
-      </w:r>
-      <w:proofErr w:type="spellEnd"/>
-      <w:r>
-        <w:t xml:space="preserve"> takes 2 damage, leaving it on 5hp, and the combat medic takes 2 damage, leaving it on 0hp.</w:t>
+        <w:t>My P</w:t>
+      </w:r>
+      <w:r>
+        <w:t>laguespreader takes 2 damage, leaving it on 5hp, and the combat medic takes 2 damage, leaving it on 0hp.</w:t>
       </w:r>
     </w:p>
     <w:p>
@@ -2126,23 +2078,7 @@
         </w:numPr>
       </w:pPr>
       <w:r>
-        <w:t xml:space="preserve">My </w:t>
-      </w:r>
-      <w:proofErr w:type="spellStart"/>
-      <w:r>
-        <w:t>Plaguespreader</w:t>
-      </w:r>
-      <w:proofErr w:type="spellEnd"/>
-      <w:r>
-        <w:t xml:space="preserve"> kills the Combat Medic, so I can use my </w:t>
-      </w:r>
-      <w:proofErr w:type="spellStart"/>
-      <w:r>
-        <w:t>Plaguespreader’s</w:t>
-      </w:r>
-      <w:proofErr w:type="spellEnd"/>
-      <w:r>
-        <w:t xml:space="preserve"> ability, paying 1 coin</w:t>
+        <w:t>My Plaguespreader kills the Combat Medic, so I can use my Plaguespreader’s ability, paying 1 coin</w:t>
       </w:r>
       <w:r>
         <w:t xml:space="preserve"> to bury the Combat Medic on</w:t>
@@ -2175,15 +2111,7 @@
         <w:t xml:space="preserve"> in my hand, a Mad Scientist and a Burly Zombie. While attacking with either would kill the Negotiator, my Mad Scientist </w:t>
       </w:r>
       <w:r>
-        <w:t xml:space="preserve">would die at the end of the turn due to the opponent’s Lord’s ability. As they’re using the </w:t>
-      </w:r>
-      <w:proofErr w:type="spellStart"/>
-      <w:r>
-        <w:t>The</w:t>
-      </w:r>
-      <w:proofErr w:type="spellEnd"/>
-      <w:r>
-        <w:t xml:space="preserve"> Executioner, my Scientist would die due to having 1hp remaining.</w:t>
+        <w:t>would die at the end of the turn due to the opponent’s Lord’s ability. As they’re using the The Executioner, my Scientist would die due to having 1hp remaining.</w:t>
       </w:r>
     </w:p>
     <w:p>
@@ -2511,15 +2439,7 @@
     </w:p>
     <w:p>
       <w:r>
-        <w:t xml:space="preserve">Player's drag cards from their hand to their field to play them using the mouse. Cards on field can be ordered to attack or use their effects by hovering the mouse over them, at which point buttons will appear to attack or use effect. Should the player need to target a card for attack or effect, that can be done by clicking the targeted card when required (indicated by the </w:t>
-      </w:r>
-      <w:proofErr w:type="spellStart"/>
-      <w:r>
-        <w:t>gamestate</w:t>
-      </w:r>
-      <w:proofErr w:type="spellEnd"/>
-      <w:r>
-        <w:t xml:space="preserve"> text).</w:t>
+        <w:t>Player's drag cards from their hand to their field to play them using the mouse. Cards on field can be ordered to attack or use their effects by hovering the mouse over them, at which point buttons will appear to attack or use effect. Should the player need to target a card for attack or effect, that can be done by clicking the targeted card when required (indicated by the gamestate text).</w:t>
       </w:r>
     </w:p>
     <w:p>
@@ -2532,6 +2452,9 @@
       </w:r>
     </w:p>
     <w:p>
+      <w:pPr>
+        <w:pStyle w:val="NoSpacing"/>
+      </w:pPr>
       <w:r>
         <w:rPr>
           <w:noProof/>
@@ -2594,6 +2517,11 @@
     </w:p>
     <w:p>
       <w:pPr>
+        <w:pStyle w:val="NoSpacing"/>
+      </w:pPr>
+    </w:p>
+    <w:p>
+      <w:pPr>
         <w:pStyle w:val="Heading3"/>
       </w:pPr>
       <w:r>
@@ -2601,6 +2529,9 @@
       </w:r>
     </w:p>
     <w:p>
+      <w:pPr>
+        <w:pStyle w:val="NoSpacing"/>
+      </w:pPr>
       <w:r>
         <w:rPr>
           <w:noProof/>
@@ -2660,19 +2591,11 @@
       <w:r>
         <w:t xml:space="preserve">The above shows the layout of a card in </w:t>
       </w:r>
-      <w:proofErr w:type="spellStart"/>
       <w:r>
         <w:rPr>
           <w:i/>
         </w:rPr>
-        <w:t>Cardgame</w:t>
-      </w:r>
-      <w:proofErr w:type="spellEnd"/>
-      <w:r>
-        <w:rPr>
-          <w:i/>
-        </w:rPr>
-        <w:t xml:space="preserve">, </w:t>
+        <w:t xml:space="preserve">Cardgame, </w:t>
       </w:r>
       <w:r>
         <w:t>showing where each component of a card is located</w:t>
@@ -2688,13 +2611,105 @@
       </w:r>
     </w:p>
     <w:p>
+      <w:r>
+        <w:rPr>
+          <w:noProof/>
+          <w:lang w:eastAsia="en-GB"/>
+        </w:rPr>
+        <w:drawing>
+          <wp:inline distT="0" distB="0" distL="0" distR="0">
+            <wp:extent cx="5734050" cy="3581400"/>
+            <wp:effectExtent l="19050" t="0" r="0" b="0"/>
+            <wp:docPr id="1" name="Picture 1"/>
+            <wp:cNvGraphicFramePr>
+              <a:graphicFrameLocks xmlns:a="http://schemas.openxmlformats.org/drawingml/2006/main" noChangeAspect="1"/>
+            </wp:cNvGraphicFramePr>
+            <a:graphic xmlns:a="http://schemas.openxmlformats.org/drawingml/2006/main">
+              <a:graphicData uri="http://schemas.openxmlformats.org/drawingml/2006/picture">
+                <pic:pic xmlns:pic="http://schemas.openxmlformats.org/drawingml/2006/picture">
+                  <pic:nvPicPr>
+                    <pic:cNvPr id="0" name="Picture 1"/>
+                    <pic:cNvPicPr>
+                      <a:picLocks noChangeAspect="1" noChangeArrowheads="1"/>
+                    </pic:cNvPicPr>
+                  </pic:nvPicPr>
+                  <pic:blipFill>
+                    <a:blip r:embed="rId8" cstate="print"/>
+                    <a:srcRect/>
+                    <a:stretch>
+                      <a:fillRect/>
+                    </a:stretch>
+                  </pic:blipFill>
+                  <pic:spPr bwMode="auto">
+                    <a:xfrm>
+                      <a:off x="0" y="0"/>
+                      <a:ext cx="5734050" cy="3581400"/>
+                    </a:xfrm>
+                    <a:prstGeom prst="rect">
+                      <a:avLst/>
+                    </a:prstGeom>
+                    <a:noFill/>
+                    <a:ln w="9525">
+                      <a:noFill/>
+                      <a:miter lim="800000"/>
+                      <a:headEnd/>
+                      <a:tailEnd/>
+                    </a:ln>
+                  </pic:spPr>
+                </pic:pic>
+              </a:graphicData>
+            </a:graphic>
+          </wp:inline>
+        </w:drawing>
+      </w:r>
+    </w:p>
+    <w:p>
+      <w:pPr>
+        <w:pStyle w:val="NoSpacing"/>
+      </w:pPr>
+      <w:r>
+        <w:t xml:space="preserve">The Main Menu would have a layout similar to the above. </w:t>
+      </w:r>
+      <w:r>
+        <w:t>Clicking the "Find Game" button will bring up a list of people in lobbies who are looking for someone to play with. On this page will also be a "Find Match" button which will automatch you with an available player with as close a Multiplayer score to you as possible.</w:t>
+      </w:r>
+    </w:p>
+    <w:p>
+      <w:pPr>
+        <w:pStyle w:val="NoSpacing"/>
+      </w:pPr>
+      <w:r>
+        <w:t>The Deck Builder page will bring you into a page with a button for each of the decks you've built. Clicking one of those buttons will open up the Deck Editor for that deck, detailed in the "Deck Editor" section.</w:t>
+      </w:r>
+    </w:p>
+    <w:p>
+      <w:pPr>
+        <w:pStyle w:val="NoSpacing"/>
+      </w:pPr>
+      <w:r>
+        <w:t>The player profile will open up your own player profile page, which will contain stats such as total wins, losses, multiplayer score, and potentially stats such as Favourite Leader/Unit/Utility based on usage.</w:t>
+      </w:r>
+    </w:p>
+    <w:p>
+      <w:pPr>
+        <w:pStyle w:val="NoSpacing"/>
+      </w:pPr>
+      <w:r>
+        <w:t>Exit game would exit the game.</w:t>
+      </w:r>
+    </w:p>
+    <w:p>
       <w:pPr>
         <w:pStyle w:val="Heading3"/>
       </w:pPr>
       <w:r>
-        <w:t>Deck Builder</w:t>
-      </w:r>
-    </w:p>
+        <w:t xml:space="preserve">Deck </w:t>
+      </w:r>
+      <w:r>
+        <w:t>Editor</w:t>
+      </w:r>
+    </w:p>
+    <w:p/>
     <w:p>
       <w:pPr>
         <w:pStyle w:val="Heading2"/>

</xml_diff>

<commit_message>
Finished Interface section with diagram of Deck Editor
</commit_message>
<xml_diff>
--- a/Game Design Document for Cardgame.docx
+++ b/Game Design Document for Cardgame.docx
@@ -12,12 +12,14 @@
       <w:r>
         <w:t xml:space="preserve">Game Design Document for </w:t>
       </w:r>
+      <w:proofErr w:type="spellStart"/>
       <w:r>
         <w:rPr>
           <w:i/>
         </w:rPr>
         <w:t>Cardgame</w:t>
       </w:r>
+      <w:proofErr w:type="spellEnd"/>
     </w:p>
     <w:p>
       <w:pPr>
@@ -214,12 +216,26 @@
         <w:rPr>
           <w:i/>
         </w:rPr>
-        <w:t>Yu-Gi-Oh</w:t>
-      </w:r>
+        <w:t>Yu-</w:t>
+      </w:r>
+      <w:proofErr w:type="spellStart"/>
       <w:r>
         <w:rPr>
           <w:i/>
         </w:rPr>
+        <w:t>Gi</w:t>
+      </w:r>
+      <w:proofErr w:type="spellEnd"/>
+      <w:r>
+        <w:rPr>
+          <w:i/>
+        </w:rPr>
+        <w:t>-Oh</w:t>
+      </w:r>
+      <w:r>
+        <w:rPr>
+          <w:i/>
+        </w:rPr>
         <w:t>!</w:t>
       </w:r>
       <w:r>
@@ -331,12 +347,14 @@
       <w:pPr>
         <w:pStyle w:val="NoSpacing"/>
       </w:pPr>
+      <w:proofErr w:type="spellStart"/>
       <w:r>
         <w:rPr>
           <w:i/>
         </w:rPr>
         <w:t>Cardgame</w:t>
       </w:r>
+      <w:proofErr w:type="spellEnd"/>
       <w:r>
         <w:t xml:space="preserve"> is a game for two players who go head-to-head with decks that they’ve created. Each card in the deck represents either a unit in their army (for example, a plague doctor) or a utility that they can use to get ahead (for example, a bank withdrawal). The exception to this is the </w:t>
       </w:r>
@@ -446,12 +464,14 @@
       <w:pPr>
         <w:pStyle w:val="NoSpacing"/>
       </w:pPr>
+      <w:proofErr w:type="spellStart"/>
       <w:r>
         <w:rPr>
           <w:i/>
         </w:rPr>
         <w:t>Cardgame</w:t>
       </w:r>
+      <w:proofErr w:type="spellEnd"/>
       <w:r>
         <w:t xml:space="preserve"> does not have an in-depth</w:t>
       </w:r>
@@ -531,12 +551,14 @@
       <w:r>
         <w:t xml:space="preserve">he player’s perspective in </w:t>
       </w:r>
+      <w:proofErr w:type="spellStart"/>
       <w:r>
         <w:rPr>
           <w:i/>
         </w:rPr>
         <w:t>Cardgame</w:t>
       </w:r>
+      <w:proofErr w:type="spellEnd"/>
       <w:r>
         <w:t xml:space="preserve"> is a fixed-perspective</w:t>
       </w:r>
@@ -688,11 +710,19 @@
       <w:r>
         <w:t xml:space="preserve">The following is a list of tokens in </w:t>
       </w:r>
+      <w:proofErr w:type="spellStart"/>
       <w:r>
         <w:rPr>
           <w:i/>
         </w:rPr>
-        <w:t>Cardgame:</w:t>
+        <w:t>Cardgame</w:t>
+      </w:r>
+      <w:proofErr w:type="spellEnd"/>
+      <w:r>
+        <w:rPr>
+          <w:i/>
+        </w:rPr>
+        <w:t>:</w:t>
       </w:r>
     </w:p>
     <w:p>
@@ -974,12 +1004,14 @@
       <w:r>
         <w:t xml:space="preserve">The following are a list of the rules that make up </w:t>
       </w:r>
+      <w:proofErr w:type="spellStart"/>
       <w:r>
         <w:rPr>
           <w:i/>
         </w:rPr>
         <w:t>Cardgame</w:t>
       </w:r>
+      <w:proofErr w:type="spellEnd"/>
       <w:r>
         <w:t>:</w:t>
       </w:r>
@@ -2051,7 +2083,15 @@
         <w:t xml:space="preserve">They have 2 units on the field, </w:t>
       </w:r>
       <w:r>
-        <w:t xml:space="preserve">I have 25 gold to spend. One of their Units is a Combat Medic (2hp, 2 strength). I have a Plaguespreader (5hp, 2 strength) in my hand, so I’m going to hire that, paying 4 gold, and attack the Combat Medic. </w:t>
+        <w:t xml:space="preserve">I have 25 gold to spend. One of their Units is a Combat Medic (2hp, 2 strength). I have a </w:t>
+      </w:r>
+      <w:proofErr w:type="spellStart"/>
+      <w:r>
+        <w:t>Plaguespreader</w:t>
+      </w:r>
+      <w:proofErr w:type="spellEnd"/>
+      <w:r>
+        <w:t xml:space="preserve"> (5hp, 2 strength) in my hand, so I’m going to hire that, paying 4 gold, and attack the Combat Medic. </w:t>
       </w:r>
     </w:p>
     <w:p>
@@ -2063,10 +2103,18 @@
         </w:numPr>
       </w:pPr>
       <w:r>
-        <w:t>My P</w:t>
-      </w:r>
-      <w:r>
-        <w:t>laguespreader takes 2 damage, leaving it on 5hp, and the combat medic takes 2 damage, leaving it on 0hp.</w:t>
+        <w:t xml:space="preserve">My </w:t>
+      </w:r>
+      <w:proofErr w:type="spellStart"/>
+      <w:r>
+        <w:t>P</w:t>
+      </w:r>
+      <w:r>
+        <w:t>laguespreader</w:t>
+      </w:r>
+      <w:proofErr w:type="spellEnd"/>
+      <w:r>
+        <w:t xml:space="preserve"> takes 2 damage, leaving it on 5hp, and the combat medic takes 2 damage, leaving it on 0hp.</w:t>
       </w:r>
     </w:p>
     <w:p>
@@ -2078,7 +2126,23 @@
         </w:numPr>
       </w:pPr>
       <w:r>
-        <w:t>My Plaguespreader kills the Combat Medic, so I can use my Plaguespreader’s ability, paying 1 coin</w:t>
+        <w:t xml:space="preserve">My </w:t>
+      </w:r>
+      <w:proofErr w:type="spellStart"/>
+      <w:r>
+        <w:t>Plaguespreader</w:t>
+      </w:r>
+      <w:proofErr w:type="spellEnd"/>
+      <w:r>
+        <w:t xml:space="preserve"> kills the Combat Medic, so I can use my </w:t>
+      </w:r>
+      <w:proofErr w:type="spellStart"/>
+      <w:r>
+        <w:t>Plaguespreader’s</w:t>
+      </w:r>
+      <w:proofErr w:type="spellEnd"/>
+      <w:r>
+        <w:t xml:space="preserve"> ability, paying 1 coin</w:t>
       </w:r>
       <w:r>
         <w:t xml:space="preserve"> to bury the Combat Medic on</w:t>
@@ -2111,7 +2175,15 @@
         <w:t xml:space="preserve"> in my hand, a Mad Scientist and a Burly Zombie. While attacking with either would kill the Negotiator, my Mad Scientist </w:t>
       </w:r>
       <w:r>
-        <w:t>would die at the end of the turn due to the opponent’s Lord’s ability. As they’re using the The Executioner, my Scientist would die due to having 1hp remaining.</w:t>
+        <w:t xml:space="preserve">would die at the end of the turn due to the opponent’s Lord’s ability. As they’re using the </w:t>
+      </w:r>
+      <w:proofErr w:type="spellStart"/>
+      <w:r>
+        <w:t>The</w:t>
+      </w:r>
+      <w:proofErr w:type="spellEnd"/>
+      <w:r>
+        <w:t xml:space="preserve"> Executioner, my Scientist would die due to having 1hp remaining.</w:t>
       </w:r>
     </w:p>
     <w:p>
@@ -2439,7 +2511,15 @@
     </w:p>
     <w:p>
       <w:r>
-        <w:t>Player's drag cards from their hand to their field to play them using the mouse. Cards on field can be ordered to attack or use their effects by hovering the mouse over them, at which point buttons will appear to attack or use effect. Should the player need to target a card for attack or effect, that can be done by clicking the targeted card when required (indicated by the gamestate text).</w:t>
+        <w:t xml:space="preserve">Player's drag cards from their hand to their field to play them using the mouse. Cards on field can be ordered to attack or use their effects by hovering the mouse over them, at which point buttons will appear to attack or use effect. Should the player need to target a card for attack or effect, that can be done by clicking the targeted card when required (indicated by the </w:t>
+      </w:r>
+      <w:proofErr w:type="spellStart"/>
+      <w:r>
+        <w:t>gamestate</w:t>
+      </w:r>
+      <w:proofErr w:type="spellEnd"/>
+      <w:r>
+        <w:t xml:space="preserve"> text).</w:t>
       </w:r>
     </w:p>
     <w:p>
@@ -2591,11 +2671,19 @@
       <w:r>
         <w:t xml:space="preserve">The above shows the layout of a card in </w:t>
       </w:r>
+      <w:proofErr w:type="spellStart"/>
       <w:r>
         <w:rPr>
           <w:i/>
         </w:rPr>
-        <w:t xml:space="preserve">Cardgame, </w:t>
+        <w:t>Cardgame</w:t>
+      </w:r>
+      <w:proofErr w:type="spellEnd"/>
+      <w:r>
+        <w:rPr>
+          <w:i/>
+        </w:rPr>
+        <w:t xml:space="preserve">, </w:t>
       </w:r>
       <w:r>
         <w:t>showing where each component of a card is located</w:t>
@@ -2671,7 +2759,15 @@
         <w:t xml:space="preserve">The Main Menu would have a layout similar to the above. </w:t>
       </w:r>
       <w:r>
-        <w:t>Clicking the "Find Game" button will bring up a list of people in lobbies who are looking for someone to play with. On this page will also be a "Find Match" button which will automatch you with an available player with as close a Multiplayer score to you as possible.</w:t>
+        <w:t xml:space="preserve">Clicking the "Find Game" button will bring up a list of people in lobbies who are looking for someone to play with. On this page will also be a "Find Match" button which will </w:t>
+      </w:r>
+      <w:proofErr w:type="spellStart"/>
+      <w:r>
+        <w:t>automatch</w:t>
+      </w:r>
+      <w:proofErr w:type="spellEnd"/>
+      <w:r>
+        <w:t xml:space="preserve"> you with an available player with as close a Multiplayer score to you as possible.</w:t>
       </w:r>
     </w:p>
     <w:p>
@@ -2709,12 +2805,65 @@
         <w:t>Editor</w:t>
       </w:r>
     </w:p>
-    <w:p/>
+    <w:p>
+      <w:r>
+        <w:rPr>
+          <w:noProof/>
+          <w:lang w:eastAsia="en-GB"/>
+        </w:rPr>
+        <w:drawing>
+          <wp:inline distT="0" distB="0" distL="0" distR="0">
+            <wp:extent cx="5091740" cy="2770380"/>
+            <wp:effectExtent l="19050" t="0" r="0" b="0"/>
+            <wp:docPr id="3" name="Picture 2"/>
+            <wp:cNvGraphicFramePr>
+              <a:graphicFrameLocks xmlns:a="http://schemas.openxmlformats.org/drawingml/2006/main" noChangeAspect="1"/>
+            </wp:cNvGraphicFramePr>
+            <a:graphic xmlns:a="http://schemas.openxmlformats.org/drawingml/2006/main">
+              <a:graphicData uri="http://schemas.openxmlformats.org/drawingml/2006/picture">
+                <pic:pic xmlns:pic="http://schemas.openxmlformats.org/drawingml/2006/picture">
+                  <pic:nvPicPr>
+                    <pic:cNvPr id="0" name="Picture 2"/>
+                    <pic:cNvPicPr>
+                      <a:picLocks noChangeAspect="1" noChangeArrowheads="1"/>
+                    </pic:cNvPicPr>
+                  </pic:nvPicPr>
+                  <pic:blipFill>
+                    <a:blip r:embed="rId9" cstate="print"/>
+                    <a:srcRect/>
+                    <a:stretch>
+                      <a:fillRect/>
+                    </a:stretch>
+                  </pic:blipFill>
+                  <pic:spPr bwMode="auto">
+                    <a:xfrm>
+                      <a:off x="0" y="0"/>
+                      <a:ext cx="5095684" cy="2772526"/>
+                    </a:xfrm>
+                    <a:prstGeom prst="rect">
+                      <a:avLst/>
+                    </a:prstGeom>
+                    <a:noFill/>
+                    <a:ln w="9525">
+                      <a:noFill/>
+                      <a:miter lim="800000"/>
+                      <a:headEnd/>
+                      <a:tailEnd/>
+                    </a:ln>
+                  </pic:spPr>
+                </pic:pic>
+              </a:graphicData>
+            </a:graphic>
+          </wp:inline>
+        </w:drawing>
+      </w:r>
+    </w:p>
     <w:p>
       <w:pPr>
         <w:pStyle w:val="Heading2"/>
       </w:pPr>
       <w:r>
+        <w:lastRenderedPageBreak/>
         <w:t>Objectives</w:t>
       </w:r>
     </w:p>

</xml_diff>

<commit_message>
Fixed some wording on the Design Document
</commit_message>
<xml_diff>
--- a/Game Design Document for Cardgame.docx
+++ b/Game Design Document for Cardgame.docx
@@ -1,6 +1,6 @@
 
 <file path=word/document.xml><?xml version="1.0" encoding="utf-8"?>
-<w:document xmlns:ve="http://schemas.openxmlformats.org/markup-compatibility/2006" xmlns:o="urn:schemas-microsoft-com:office:office" xmlns:r="http://schemas.openxmlformats.org/officeDocument/2006/relationships" xmlns:m="http://schemas.openxmlformats.org/officeDocument/2006/math" xmlns:v="urn:schemas-microsoft-com:vml" xmlns:wp="http://schemas.openxmlformats.org/drawingml/2006/wordprocessingDrawing" xmlns:w10="urn:schemas-microsoft-com:office:word" xmlns:w="http://schemas.openxmlformats.org/wordprocessingml/2006/main" xmlns:wne="http://schemas.microsoft.com/office/word/2006/wordml">
+<w:document xmlns:wpc="http://schemas.microsoft.com/office/word/2010/wordprocessingCanvas" xmlns:cx="http://schemas.microsoft.com/office/drawing/2014/chartex" xmlns:cx1="http://schemas.microsoft.com/office/drawing/2015/9/8/chartex" xmlns:mc="http://schemas.openxmlformats.org/markup-compatibility/2006" xmlns:o="urn:schemas-microsoft-com:office:office" xmlns:r="http://schemas.openxmlformats.org/officeDocument/2006/relationships" xmlns:m="http://schemas.openxmlformats.org/officeDocument/2006/math" xmlns:v="urn:schemas-microsoft-com:vml" xmlns:wp14="http://schemas.microsoft.com/office/word/2010/wordprocessingDrawing" xmlns:wp="http://schemas.openxmlformats.org/drawingml/2006/wordprocessingDrawing" xmlns:w10="urn:schemas-microsoft-com:office:word" xmlns:w="http://schemas.openxmlformats.org/wordprocessingml/2006/main" xmlns:w14="http://schemas.microsoft.com/office/word/2010/wordml" xmlns:w15="http://schemas.microsoft.com/office/word/2012/wordml" xmlns:w16se="http://schemas.microsoft.com/office/word/2015/wordml/symex" xmlns:wpg="http://schemas.microsoft.com/office/word/2010/wordprocessingGroup" xmlns:wpi="http://schemas.microsoft.com/office/word/2010/wordprocessingInk" xmlns:wne="http://schemas.microsoft.com/office/word/2006/wordml" xmlns:wps="http://schemas.microsoft.com/office/word/2010/wordprocessingShape" mc:Ignorable="w14 w15 w16se wp14">
   <w:body>
     <w:p>
       <w:pPr>
@@ -239,7 +239,15 @@
         <w:t>!</w:t>
       </w:r>
       <w:r>
-        <w:t xml:space="preserve"> than </w:t>
+        <w:t xml:space="preserve"> </w:t>
+      </w:r>
+      <w:proofErr w:type="gramStart"/>
+      <w:r>
+        <w:t>than</w:t>
+      </w:r>
+      <w:proofErr w:type="gramEnd"/>
+      <w:r>
+        <w:t xml:space="preserve"> </w:t>
       </w:r>
       <w:r>
         <w:rPr>
@@ -491,8 +499,13 @@
         <w:t>Lord</w:t>
       </w:r>
       <w:r>
-        <w:t>s, who</w:t>
-      </w:r>
+        <w:t xml:space="preserve">s, </w:t>
+      </w:r>
+      <w:proofErr w:type="gramStart"/>
+      <w:r>
+        <w:t>who</w:t>
+      </w:r>
+      <w:proofErr w:type="gramEnd"/>
       <w:r>
         <w:t xml:space="preserve"> are the leaders of various neighbouring kingdoms</w:t>
       </w:r>
@@ -1503,7 +1516,15 @@
         <w:t xml:space="preserve"> </w:t>
       </w:r>
       <w:r>
-        <w:t>At the beginning of each player’s turn they must pay their unit’s wages (1 gold per unit).</w:t>
+        <w:t>At the beginning of each player’s turn</w:t>
+      </w:r>
+      <w:r>
+        <w:t xml:space="preserve"> (after checking for debt)</w:t>
+      </w:r>
+      <w:bookmarkStart w:id="0" w:name="_GoBack"/>
+      <w:bookmarkEnd w:id="0"/>
+      <w:r>
+        <w:t xml:space="preserve"> they must pay their unit’s wages (1 gold per unit).</w:t>
       </w:r>
     </w:p>
     <w:p>
@@ -1593,7 +1614,15 @@
         <w:t xml:space="preserve"> </w:t>
       </w:r>
       <w:r>
-        <w:t>Should multiple effects trigger simultaneously, the turn player gets priority on their effects. They may choose any ONE effect that has triggered, resolve it, then the opponent may choose any other ONE of their effects that has triggered and resolve it. This continues until there are no more effects to resolve.</w:t>
+        <w:t xml:space="preserve">Should multiple effects trigger simultaneously, the turn player gets priority on their </w:t>
+      </w:r>
+      <w:proofErr w:type="gramStart"/>
+      <w:r>
+        <w:t>effects.</w:t>
+      </w:r>
+      <w:proofErr w:type="gramEnd"/>
+      <w:r>
+        <w:t xml:space="preserve"> They may choose any ONE effect that has triggered, resolve it, then the opponent may choose any other ONE of their effects that has triggered and resolve it. This continues until there are no more effects to resolve.</w:t>
       </w:r>
     </w:p>
     <w:p>
@@ -1889,6 +1918,7 @@
         <w:rPr>
           <w:b/>
         </w:rPr>
+        <w:lastRenderedPageBreak/>
         <w:t xml:space="preserve">[F5] </w:t>
       </w:r>
       <w:r>
@@ -1909,7 +1939,6 @@
         <w:pStyle w:val="Heading2"/>
       </w:pPr>
       <w:r>
-        <w:lastRenderedPageBreak/>
         <w:t>Gameplay</w:t>
       </w:r>
     </w:p>
@@ -2511,7 +2540,15 @@
     </w:p>
     <w:p>
       <w:r>
-        <w:t xml:space="preserve">Player's drag cards from their hand to their field to play them using the mouse. Cards on field can be ordered to attack or use their effects by hovering the mouse over them, at which point buttons will appear to attack or use effect. Should the player need to target a card for attack or effect, that can be done by clicking the targeted card when required (indicated by the </w:t>
+        <w:t xml:space="preserve">Player's drag cards from their hand to their field to play them using the mouse. Cards on field can be ordered to attack or use their effects by hovering the mouse over them, at which point buttons will appear to attack or use effect. Should the player need to target a card for attack or </w:t>
+      </w:r>
+      <w:proofErr w:type="gramStart"/>
+      <w:r>
+        <w:t>effect, that</w:t>
+      </w:r>
+      <w:proofErr w:type="gramEnd"/>
+      <w:r>
+        <w:t xml:space="preserve"> can be done by clicking the targeted card when required (indicated by the </w:t>
       </w:r>
       <w:proofErr w:type="spellStart"/>
       <w:r>
@@ -2902,8 +2939,6 @@
       <w:r>
         <w:t>A player loses if they begin two turns with 0 gold. To keep track of how many turns they’ve begun in this state, they gain a debt counter at the beginning of their turn if they have no gold. This means a player can win when their opponent has 1 debt counter, and 0 gold at the beginning of their turn.</w:t>
       </w:r>
-      <w:bookmarkStart w:id="0" w:name="_GoBack"/>
-      <w:bookmarkEnd w:id="0"/>
     </w:p>
     <w:sectPr>
       <w:pgSz w:w="11906" w:h="16838"/>
@@ -2916,8 +2951,8 @@
 </file>
 
 <file path=word/numbering.xml><?xml version="1.0" encoding="utf-8"?>
-<w:numbering xmlns:ve="http://schemas.openxmlformats.org/markup-compatibility/2006" xmlns:o="urn:schemas-microsoft-com:office:office" xmlns:r="http://schemas.openxmlformats.org/officeDocument/2006/relationships" xmlns:m="http://schemas.openxmlformats.org/officeDocument/2006/math" xmlns:v="urn:schemas-microsoft-com:vml" xmlns:wp="http://schemas.openxmlformats.org/drawingml/2006/wordprocessingDrawing" xmlns:w10="urn:schemas-microsoft-com:office:word" xmlns:w="http://schemas.openxmlformats.org/wordprocessingml/2006/main" xmlns:wne="http://schemas.microsoft.com/office/word/2006/wordml">
-  <w:abstractNum w:abstractNumId="0">
+<w:numbering xmlns:wpc="http://schemas.microsoft.com/office/word/2010/wordprocessingCanvas" xmlns:cx="http://schemas.microsoft.com/office/drawing/2014/chartex" xmlns:cx1="http://schemas.microsoft.com/office/drawing/2015/9/8/chartex" xmlns:mc="http://schemas.openxmlformats.org/markup-compatibility/2006" xmlns:o="urn:schemas-microsoft-com:office:office" xmlns:r="http://schemas.openxmlformats.org/officeDocument/2006/relationships" xmlns:m="http://schemas.openxmlformats.org/officeDocument/2006/math" xmlns:v="urn:schemas-microsoft-com:vml" xmlns:wp14="http://schemas.microsoft.com/office/word/2010/wordprocessingDrawing" xmlns:wp="http://schemas.openxmlformats.org/drawingml/2006/wordprocessingDrawing" xmlns:w10="urn:schemas-microsoft-com:office:word" xmlns:w="http://schemas.openxmlformats.org/wordprocessingml/2006/main" xmlns:w14="http://schemas.microsoft.com/office/word/2010/wordml" xmlns:w15="http://schemas.microsoft.com/office/word/2012/wordml" xmlns:w16se="http://schemas.microsoft.com/office/word/2015/wordml/symex" xmlns:wpg="http://schemas.microsoft.com/office/word/2010/wordprocessingGroup" xmlns:wpi="http://schemas.microsoft.com/office/word/2010/wordprocessingInk" xmlns:wne="http://schemas.microsoft.com/office/word/2006/wordml" xmlns:wps="http://schemas.microsoft.com/office/word/2010/wordprocessingShape" mc:Ignorable="w14 w15 w16se wp14">
+  <w:abstractNum w:abstractNumId="0" w15:restartNumberingAfterBreak="0">
     <w:nsid w:val="111C1628"/>
     <w:multiLevelType w:val="hybridMultilevel"/>
     <w:tmpl w:val="3E14FFD6"/>
@@ -3030,7 +3065,7 @@
       </w:rPr>
     </w:lvl>
   </w:abstractNum>
-  <w:abstractNum w:abstractNumId="1">
+  <w:abstractNum w:abstractNumId="1" w15:restartNumberingAfterBreak="0">
     <w:nsid w:val="160916CA"/>
     <w:multiLevelType w:val="hybridMultilevel"/>
     <w:tmpl w:val="D7044B02"/>
@@ -3143,7 +3178,7 @@
       </w:rPr>
     </w:lvl>
   </w:abstractNum>
-  <w:abstractNum w:abstractNumId="2">
+  <w:abstractNum w:abstractNumId="2" w15:restartNumberingAfterBreak="0">
     <w:nsid w:val="2D9617FB"/>
     <w:multiLevelType w:val="hybridMultilevel"/>
     <w:tmpl w:val="7FAA1F6C"/>
@@ -3256,7 +3291,7 @@
       </w:rPr>
     </w:lvl>
   </w:abstractNum>
-  <w:abstractNum w:abstractNumId="3">
+  <w:abstractNum w:abstractNumId="3" w15:restartNumberingAfterBreak="0">
     <w:nsid w:val="483D047D"/>
     <w:multiLevelType w:val="hybridMultilevel"/>
     <w:tmpl w:val="A1B67520"/>
@@ -3385,7 +3420,7 @@
 </file>
 
 <file path=word/styles.xml><?xml version="1.0" encoding="utf-8"?>
-<w:styles xmlns:r="http://schemas.openxmlformats.org/officeDocument/2006/relationships" xmlns:w="http://schemas.openxmlformats.org/wordprocessingml/2006/main">
+<w:styles xmlns:mc="http://schemas.openxmlformats.org/markup-compatibility/2006" xmlns:r="http://schemas.openxmlformats.org/officeDocument/2006/relationships" xmlns:w="http://schemas.openxmlformats.org/wordprocessingml/2006/main" xmlns:w14="http://schemas.microsoft.com/office/word/2010/wordml" xmlns:w15="http://schemas.microsoft.com/office/word/2012/wordml" xmlns:w16se="http://schemas.microsoft.com/office/word/2015/wordml/symex" mc:Ignorable="w14 w15 w16se">
   <w:docDefaults>
     <w:rPrDefault>
       <w:rPr>
@@ -3401,144 +3436,378 @@
       </w:pPr>
     </w:pPrDefault>
   </w:docDefaults>
-  <w:latentStyles w:defLockedState="0" w:defUIPriority="99" w:defSemiHidden="1" w:defUnhideWhenUsed="1" w:defQFormat="0" w:count="267">
-    <w:lsdException w:name="Normal" w:semiHidden="0" w:uiPriority="0" w:unhideWhenUsed="0" w:qFormat="1"/>
-    <w:lsdException w:name="heading 1" w:semiHidden="0" w:uiPriority="9" w:unhideWhenUsed="0" w:qFormat="1"/>
-    <w:lsdException w:name="heading 2" w:uiPriority="9" w:qFormat="1"/>
-    <w:lsdException w:name="heading 3" w:uiPriority="9" w:qFormat="1"/>
-    <w:lsdException w:name="heading 4" w:uiPriority="9" w:qFormat="1"/>
-    <w:lsdException w:name="heading 5" w:uiPriority="9" w:qFormat="1"/>
-    <w:lsdException w:name="heading 6" w:uiPriority="9" w:qFormat="1"/>
-    <w:lsdException w:name="heading 7" w:uiPriority="9" w:qFormat="1"/>
-    <w:lsdException w:name="heading 8" w:uiPriority="9" w:qFormat="1"/>
-    <w:lsdException w:name="heading 9" w:uiPriority="9" w:qFormat="1"/>
-    <w:lsdException w:name="toc 1" w:uiPriority="39"/>
-    <w:lsdException w:name="toc 2" w:uiPriority="39"/>
-    <w:lsdException w:name="toc 3" w:uiPriority="39"/>
-    <w:lsdException w:name="toc 4" w:uiPriority="39"/>
-    <w:lsdException w:name="toc 5" w:uiPriority="39"/>
-    <w:lsdException w:name="toc 6" w:uiPriority="39"/>
-    <w:lsdException w:name="toc 7" w:uiPriority="39"/>
-    <w:lsdException w:name="toc 8" w:uiPriority="39"/>
-    <w:lsdException w:name="toc 9" w:uiPriority="39"/>
-    <w:lsdException w:name="caption" w:uiPriority="35" w:qFormat="1"/>
-    <w:lsdException w:name="Title" w:semiHidden="0" w:uiPriority="10" w:unhideWhenUsed="0" w:qFormat="1"/>
-    <w:lsdException w:name="Default Paragraph Font" w:uiPriority="1"/>
-    <w:lsdException w:name="Subtitle" w:semiHidden="0" w:uiPriority="11" w:unhideWhenUsed="0" w:qFormat="1"/>
-    <w:lsdException w:name="Strong" w:semiHidden="0" w:uiPriority="22" w:unhideWhenUsed="0" w:qFormat="1"/>
-    <w:lsdException w:name="Emphasis" w:semiHidden="0" w:uiPriority="20" w:unhideWhenUsed="0" w:qFormat="1"/>
-    <w:lsdException w:name="Table Grid" w:semiHidden="0" w:uiPriority="59" w:unhideWhenUsed="0"/>
-    <w:lsdException w:name="Placeholder Text" w:unhideWhenUsed="0"/>
-    <w:lsdException w:name="No Spacing" w:semiHidden="0" w:uiPriority="1" w:unhideWhenUsed="0" w:qFormat="1"/>
-    <w:lsdException w:name="Light Shading" w:semiHidden="0" w:uiPriority="60" w:unhideWhenUsed="0"/>
-    <w:lsdException w:name="Light List" w:semiHidden="0" w:uiPriority="61" w:unhideWhenUsed="0"/>
-    <w:lsdException w:name="Light Grid" w:semiHidden="0" w:uiPriority="62" w:unhideWhenUsed="0"/>
-    <w:lsdException w:name="Medium Shading 1" w:semiHidden="0" w:uiPriority="63" w:unhideWhenUsed="0"/>
-    <w:lsdException w:name="Medium Shading 2" w:semiHidden="0" w:uiPriority="64" w:unhideWhenUsed="0"/>
-    <w:lsdException w:name="Medium List 1" w:semiHidden="0" w:uiPriority="65" w:unhideWhenUsed="0"/>
-    <w:lsdException w:name="Medium List 2" w:semiHidden="0" w:uiPriority="66" w:unhideWhenUsed="0"/>
-    <w:lsdException w:name="Medium Grid 1" w:semiHidden="0" w:uiPriority="67" w:unhideWhenUsed="0"/>
-    <w:lsdException w:name="Medium Grid 2" w:semiHidden="0" w:uiPriority="68" w:unhideWhenUsed="0"/>
-    <w:lsdException w:name="Medium Grid 3" w:semiHidden="0" w:uiPriority="69" w:unhideWhenUsed="0"/>
-    <w:lsdException w:name="Dark List" w:semiHidden="0" w:uiPriority="70" w:unhideWhenUsed="0"/>
-    <w:lsdException w:name="Colorful Shading" w:semiHidden="0" w:uiPriority="71" w:unhideWhenUsed="0"/>
-    <w:lsdException w:name="Colorful List" w:semiHidden="0" w:uiPriority="72" w:unhideWhenUsed="0"/>
-    <w:lsdException w:name="Colorful Grid" w:semiHidden="0" w:uiPriority="73" w:unhideWhenUsed="0"/>
-    <w:lsdException w:name="Light Shading Accent 1" w:semiHidden="0" w:uiPriority="60" w:unhideWhenUsed="0"/>
-    <w:lsdException w:name="Light List Accent 1" w:semiHidden="0" w:uiPriority="61" w:unhideWhenUsed="0"/>
-    <w:lsdException w:name="Light Grid Accent 1" w:semiHidden="0" w:uiPriority="62" w:unhideWhenUsed="0"/>
-    <w:lsdException w:name="Medium Shading 1 Accent 1" w:semiHidden="0" w:uiPriority="63" w:unhideWhenUsed="0"/>
-    <w:lsdException w:name="Medium Shading 2 Accent 1" w:semiHidden="0" w:uiPriority="64" w:unhideWhenUsed="0"/>
-    <w:lsdException w:name="Medium List 1 Accent 1" w:semiHidden="0" w:uiPriority="65" w:unhideWhenUsed="0"/>
-    <w:lsdException w:name="Revision" w:unhideWhenUsed="0"/>
-    <w:lsdException w:name="List Paragraph" w:semiHidden="0" w:uiPriority="34" w:unhideWhenUsed="0" w:qFormat="1"/>
-    <w:lsdException w:name="Quote" w:semiHidden="0" w:uiPriority="29" w:unhideWhenUsed="0" w:qFormat="1"/>
-    <w:lsdException w:name="Intense Quote" w:semiHidden="0" w:uiPriority="30" w:unhideWhenUsed="0" w:qFormat="1"/>
-    <w:lsdException w:name="Medium List 2 Accent 1" w:semiHidden="0" w:uiPriority="66" w:unhideWhenUsed="0"/>
-    <w:lsdException w:name="Medium Grid 1 Accent 1" w:semiHidden="0" w:uiPriority="67" w:unhideWhenUsed="0"/>
-    <w:lsdException w:name="Medium Grid 2 Accent 1" w:semiHidden="0" w:uiPriority="68" w:unhideWhenUsed="0"/>
-    <w:lsdException w:name="Medium Grid 3 Accent 1" w:semiHidden="0" w:uiPriority="69" w:unhideWhenUsed="0"/>
-    <w:lsdException w:name="Dark List Accent 1" w:semiHidden="0" w:uiPriority="70" w:unhideWhenUsed="0"/>
-    <w:lsdException w:name="Colorful Shading Accent 1" w:semiHidden="0" w:uiPriority="71" w:unhideWhenUsed="0"/>
-    <w:lsdException w:name="Colorful List Accent 1" w:semiHidden="0" w:uiPriority="72" w:unhideWhenUsed="0"/>
-    <w:lsdException w:name="Colorful Grid Accent 1" w:semiHidden="0" w:uiPriority="73" w:unhideWhenUsed="0"/>
-    <w:lsdException w:name="Light Shading Accent 2" w:semiHidden="0" w:uiPriority="60" w:unhideWhenUsed="0"/>
-    <w:lsdException w:name="Light List Accent 2" w:semiHidden="0" w:uiPriority="61" w:unhideWhenUsed="0"/>
-    <w:lsdException w:name="Light Grid Accent 2" w:semiHidden="0" w:uiPriority="62" w:unhideWhenUsed="0"/>
-    <w:lsdException w:name="Medium Shading 1 Accent 2" w:semiHidden="0" w:uiPriority="63" w:unhideWhenUsed="0"/>
-    <w:lsdException w:name="Medium Shading 2 Accent 2" w:semiHidden="0" w:uiPriority="64" w:unhideWhenUsed="0"/>
-    <w:lsdException w:name="Medium List 1 Accent 2" w:semiHidden="0" w:uiPriority="65" w:unhideWhenUsed="0"/>
-    <w:lsdException w:name="Medium List 2 Accent 2" w:semiHidden="0" w:uiPriority="66" w:unhideWhenUsed="0"/>
-    <w:lsdException w:name="Medium Grid 1 Accent 2" w:semiHidden="0" w:uiPriority="67" w:unhideWhenUsed="0"/>
-    <w:lsdException w:name="Medium Grid 2 Accent 2" w:semiHidden="0" w:uiPriority="68" w:unhideWhenUsed="0"/>
-    <w:lsdException w:name="Medium Grid 3 Accent 2" w:semiHidden="0" w:uiPriority="69" w:unhideWhenUsed="0"/>
-    <w:lsdException w:name="Dark List Accent 2" w:semiHidden="0" w:uiPriority="70" w:unhideWhenUsed="0"/>
-    <w:lsdException w:name="Colorful Shading Accent 2" w:semiHidden="0" w:uiPriority="71" w:unhideWhenUsed="0"/>
-    <w:lsdException w:name="Colorful List Accent 2" w:semiHidden="0" w:uiPriority="72" w:unhideWhenUsed="0"/>
-    <w:lsdException w:name="Colorful Grid Accent 2" w:semiHidden="0" w:uiPriority="73" w:unhideWhenUsed="0"/>
-    <w:lsdException w:name="Light Shading Accent 3" w:semiHidden="0" w:uiPriority="60" w:unhideWhenUsed="0"/>
-    <w:lsdException w:name="Light List Accent 3" w:semiHidden="0" w:uiPriority="61" w:unhideWhenUsed="0"/>
-    <w:lsdException w:name="Light Grid Accent 3" w:semiHidden="0" w:uiPriority="62" w:unhideWhenUsed="0"/>
-    <w:lsdException w:name="Medium Shading 1 Accent 3" w:semiHidden="0" w:uiPriority="63" w:unhideWhenUsed="0"/>
-    <w:lsdException w:name="Medium Shading 2 Accent 3" w:semiHidden="0" w:uiPriority="64" w:unhideWhenUsed="0"/>
-    <w:lsdException w:name="Medium List 1 Accent 3" w:semiHidden="0" w:uiPriority="65" w:unhideWhenUsed="0"/>
-    <w:lsdException w:name="Medium List 2 Accent 3" w:semiHidden="0" w:uiPriority="66" w:unhideWhenUsed="0"/>
-    <w:lsdException w:name="Medium Grid 1 Accent 3" w:semiHidden="0" w:uiPriority="67" w:unhideWhenUsed="0"/>
-    <w:lsdException w:name="Medium Grid 2 Accent 3" w:semiHidden="0" w:uiPriority="68" w:unhideWhenUsed="0"/>
-    <w:lsdException w:name="Medium Grid 3 Accent 3" w:semiHidden="0" w:uiPriority="69" w:unhideWhenUsed="0"/>
-    <w:lsdException w:name="Dark List Accent 3" w:semiHidden="0" w:uiPriority="70" w:unhideWhenUsed="0"/>
-    <w:lsdException w:name="Colorful Shading Accent 3" w:semiHidden="0" w:uiPriority="71" w:unhideWhenUsed="0"/>
-    <w:lsdException w:name="Colorful List Accent 3" w:semiHidden="0" w:uiPriority="72" w:unhideWhenUsed="0"/>
-    <w:lsdException w:name="Colorful Grid Accent 3" w:semiHidden="0" w:uiPriority="73" w:unhideWhenUsed="0"/>
-    <w:lsdException w:name="Light Shading Accent 4" w:semiHidden="0" w:uiPriority="60" w:unhideWhenUsed="0"/>
-    <w:lsdException w:name="Light List Accent 4" w:semiHidden="0" w:uiPriority="61" w:unhideWhenUsed="0"/>
-    <w:lsdException w:name="Light Grid Accent 4" w:semiHidden="0" w:uiPriority="62" w:unhideWhenUsed="0"/>
-    <w:lsdException w:name="Medium Shading 1 Accent 4" w:semiHidden="0" w:uiPriority="63" w:unhideWhenUsed="0"/>
-    <w:lsdException w:name="Medium Shading 2 Accent 4" w:semiHidden="0" w:uiPriority="64" w:unhideWhenUsed="0"/>
-    <w:lsdException w:name="Medium List 1 Accent 4" w:semiHidden="0" w:uiPriority="65" w:unhideWhenUsed="0"/>
-    <w:lsdException w:name="Medium List 2 Accent 4" w:semiHidden="0" w:uiPriority="66" w:unhideWhenUsed="0"/>
-    <w:lsdException w:name="Medium Grid 1 Accent 4" w:semiHidden="0" w:uiPriority="67" w:unhideWhenUsed="0"/>
-    <w:lsdException w:name="Medium Grid 2 Accent 4" w:semiHidden="0" w:uiPriority="68" w:unhideWhenUsed="0"/>
-    <w:lsdException w:name="Medium Grid 3 Accent 4" w:semiHidden="0" w:uiPriority="69" w:unhideWhenUsed="0"/>
-    <w:lsdException w:name="Dark List Accent 4" w:semiHidden="0" w:uiPriority="70" w:unhideWhenUsed="0"/>
-    <w:lsdException w:name="Colorful Shading Accent 4" w:semiHidden="0" w:uiPriority="71" w:unhideWhenUsed="0"/>
-    <w:lsdException w:name="Colorful List Accent 4" w:semiHidden="0" w:uiPriority="72" w:unhideWhenUsed="0"/>
-    <w:lsdException w:name="Colorful Grid Accent 4" w:semiHidden="0" w:uiPriority="73" w:unhideWhenUsed="0"/>
-    <w:lsdException w:name="Light Shading Accent 5" w:semiHidden="0" w:uiPriority="60" w:unhideWhenUsed="0"/>
-    <w:lsdException w:name="Light List Accent 5" w:semiHidden="0" w:uiPriority="61" w:unhideWhenUsed="0"/>
-    <w:lsdException w:name="Light Grid Accent 5" w:semiHidden="0" w:uiPriority="62" w:unhideWhenUsed="0"/>
-    <w:lsdException w:name="Medium Shading 1 Accent 5" w:semiHidden="0" w:uiPriority="63" w:unhideWhenUsed="0"/>
-    <w:lsdException w:name="Medium Shading 2 Accent 5" w:semiHidden="0" w:uiPriority="64" w:unhideWhenUsed="0"/>
-    <w:lsdException w:name="Medium List 1 Accent 5" w:semiHidden="0" w:uiPriority="65" w:unhideWhenUsed="0"/>
-    <w:lsdException w:name="Medium List 2 Accent 5" w:semiHidden="0" w:uiPriority="66" w:unhideWhenUsed="0"/>
-    <w:lsdException w:name="Medium Grid 1 Accent 5" w:semiHidden="0" w:uiPriority="67" w:unhideWhenUsed="0"/>
-    <w:lsdException w:name="Medium Grid 2 Accent 5" w:semiHidden="0" w:uiPriority="68" w:unhideWhenUsed="0"/>
-    <w:lsdException w:name="Medium Grid 3 Accent 5" w:semiHidden="0" w:uiPriority="69" w:unhideWhenUsed="0"/>
-    <w:lsdException w:name="Dark List Accent 5" w:semiHidden="0" w:uiPriority="70" w:unhideWhenUsed="0"/>
-    <w:lsdException w:name="Colorful Shading Accent 5" w:semiHidden="0" w:uiPriority="71" w:unhideWhenUsed="0"/>
-    <w:lsdException w:name="Colorful List Accent 5" w:semiHidden="0" w:uiPriority="72" w:unhideWhenUsed="0"/>
-    <w:lsdException w:name="Colorful Grid Accent 5" w:semiHidden="0" w:uiPriority="73" w:unhideWhenUsed="0"/>
-    <w:lsdException w:name="Light Shading Accent 6" w:semiHidden="0" w:uiPriority="60" w:unhideWhenUsed="0"/>
-    <w:lsdException w:name="Light List Accent 6" w:semiHidden="0" w:uiPriority="61" w:unhideWhenUsed="0"/>
-    <w:lsdException w:name="Light Grid Accent 6" w:semiHidden="0" w:uiPriority="62" w:unhideWhenUsed="0"/>
-    <w:lsdException w:name="Medium Shading 1 Accent 6" w:semiHidden="0" w:uiPriority="63" w:unhideWhenUsed="0"/>
-    <w:lsdException w:name="Medium Shading 2 Accent 6" w:semiHidden="0" w:uiPriority="64" w:unhideWhenUsed="0"/>
-    <w:lsdException w:name="Medium List 1 Accent 6" w:semiHidden="0" w:uiPriority="65" w:unhideWhenUsed="0"/>
-    <w:lsdException w:name="Medium List 2 Accent 6" w:semiHidden="0" w:uiPriority="66" w:unhideWhenUsed="0"/>
-    <w:lsdException w:name="Medium Grid 1 Accent 6" w:semiHidden="0" w:uiPriority="67" w:unhideWhenUsed="0"/>
-    <w:lsdException w:name="Medium Grid 2 Accent 6" w:semiHidden="0" w:uiPriority="68" w:unhideWhenUsed="0"/>
-    <w:lsdException w:name="Medium Grid 3 Accent 6" w:semiHidden="0" w:uiPriority="69" w:unhideWhenUsed="0"/>
-    <w:lsdException w:name="Dark List Accent 6" w:semiHidden="0" w:uiPriority="70" w:unhideWhenUsed="0"/>
-    <w:lsdException w:name="Colorful Shading Accent 6" w:semiHidden="0" w:uiPriority="71" w:unhideWhenUsed="0"/>
-    <w:lsdException w:name="Colorful List Accent 6" w:semiHidden="0" w:uiPriority="72" w:unhideWhenUsed="0"/>
-    <w:lsdException w:name="Colorful Grid Accent 6" w:semiHidden="0" w:uiPriority="73" w:unhideWhenUsed="0"/>
-    <w:lsdException w:name="Subtle Emphasis" w:semiHidden="0" w:uiPriority="19" w:unhideWhenUsed="0" w:qFormat="1"/>
-    <w:lsdException w:name="Intense Emphasis" w:semiHidden="0" w:uiPriority="21" w:unhideWhenUsed="0" w:qFormat="1"/>
-    <w:lsdException w:name="Subtle Reference" w:semiHidden="0" w:uiPriority="31" w:unhideWhenUsed="0" w:qFormat="1"/>
-    <w:lsdException w:name="Intense Reference" w:semiHidden="0" w:uiPriority="32" w:unhideWhenUsed="0" w:qFormat="1"/>
-    <w:lsdException w:name="Book Title" w:semiHidden="0" w:uiPriority="33" w:unhideWhenUsed="0" w:qFormat="1"/>
-    <w:lsdException w:name="Bibliography" w:uiPriority="37"/>
-    <w:lsdException w:name="TOC Heading" w:uiPriority="39" w:qFormat="1"/>
+  <w:latentStyles w:defLockedState="0" w:defUIPriority="99" w:defSemiHidden="0" w:defUnhideWhenUsed="0" w:defQFormat="0" w:count="371">
+    <w:lsdException w:name="Normal" w:uiPriority="0" w:qFormat="1"/>
+    <w:lsdException w:name="heading 1" w:uiPriority="9" w:qFormat="1"/>
+    <w:lsdException w:name="heading 2" w:semiHidden="1" w:uiPriority="9" w:unhideWhenUsed="1" w:qFormat="1"/>
+    <w:lsdException w:name="heading 3" w:semiHidden="1" w:uiPriority="9" w:unhideWhenUsed="1" w:qFormat="1"/>
+    <w:lsdException w:name="heading 4" w:semiHidden="1" w:uiPriority="9" w:unhideWhenUsed="1" w:qFormat="1"/>
+    <w:lsdException w:name="heading 5" w:semiHidden="1" w:uiPriority="9" w:unhideWhenUsed="1" w:qFormat="1"/>
+    <w:lsdException w:name="heading 6" w:semiHidden="1" w:uiPriority="9" w:unhideWhenUsed="1" w:qFormat="1"/>
+    <w:lsdException w:name="heading 7" w:semiHidden="1" w:uiPriority="9" w:unhideWhenUsed="1" w:qFormat="1"/>
+    <w:lsdException w:name="heading 8" w:semiHidden="1" w:uiPriority="9" w:unhideWhenUsed="1" w:qFormat="1"/>
+    <w:lsdException w:name="heading 9" w:semiHidden="1" w:uiPriority="9" w:unhideWhenUsed="1" w:qFormat="1"/>
+    <w:lsdException w:name="index 1" w:semiHidden="1" w:unhideWhenUsed="1"/>
+    <w:lsdException w:name="index 2" w:semiHidden="1" w:unhideWhenUsed="1"/>
+    <w:lsdException w:name="index 3" w:semiHidden="1" w:unhideWhenUsed="1"/>
+    <w:lsdException w:name="index 4" w:semiHidden="1" w:unhideWhenUsed="1"/>
+    <w:lsdException w:name="index 5" w:semiHidden="1" w:unhideWhenUsed="1"/>
+    <w:lsdException w:name="index 6" w:semiHidden="1" w:unhideWhenUsed="1"/>
+    <w:lsdException w:name="index 7" w:semiHidden="1" w:unhideWhenUsed="1"/>
+    <w:lsdException w:name="index 8" w:semiHidden="1" w:unhideWhenUsed="1"/>
+    <w:lsdException w:name="index 9" w:semiHidden="1" w:unhideWhenUsed="1"/>
+    <w:lsdException w:name="toc 1" w:semiHidden="1" w:uiPriority="39" w:unhideWhenUsed="1"/>
+    <w:lsdException w:name="toc 2" w:semiHidden="1" w:uiPriority="39" w:unhideWhenUsed="1"/>
+    <w:lsdException w:name="toc 3" w:semiHidden="1" w:uiPriority="39" w:unhideWhenUsed="1"/>
+    <w:lsdException w:name="toc 4" w:semiHidden="1" w:uiPriority="39" w:unhideWhenUsed="1"/>
+    <w:lsdException w:name="toc 5" w:semiHidden="1" w:uiPriority="39" w:unhideWhenUsed="1"/>
+    <w:lsdException w:name="toc 6" w:semiHidden="1" w:uiPriority="39" w:unhideWhenUsed="1"/>
+    <w:lsdException w:name="toc 7" w:semiHidden="1" w:uiPriority="39" w:unhideWhenUsed="1"/>
+    <w:lsdException w:name="toc 8" w:semiHidden="1" w:uiPriority="39" w:unhideWhenUsed="1"/>
+    <w:lsdException w:name="toc 9" w:semiHidden="1" w:uiPriority="39" w:unhideWhenUsed="1"/>
+    <w:lsdException w:name="Normal Indent" w:semiHidden="1" w:unhideWhenUsed="1"/>
+    <w:lsdException w:name="footnote text" w:semiHidden="1" w:unhideWhenUsed="1"/>
+    <w:lsdException w:name="annotation text" w:semiHidden="1" w:unhideWhenUsed="1"/>
+    <w:lsdException w:name="header" w:semiHidden="1" w:unhideWhenUsed="1"/>
+    <w:lsdException w:name="footer" w:semiHidden="1" w:unhideWhenUsed="1"/>
+    <w:lsdException w:name="index heading" w:semiHidden="1" w:unhideWhenUsed="1"/>
+    <w:lsdException w:name="caption" w:semiHidden="1" w:uiPriority="35" w:unhideWhenUsed="1" w:qFormat="1"/>
+    <w:lsdException w:name="table of figures" w:semiHidden="1" w:unhideWhenUsed="1"/>
+    <w:lsdException w:name="envelope address" w:semiHidden="1" w:unhideWhenUsed="1"/>
+    <w:lsdException w:name="envelope return" w:semiHidden="1" w:unhideWhenUsed="1"/>
+    <w:lsdException w:name="footnote reference" w:semiHidden="1" w:unhideWhenUsed="1"/>
+    <w:lsdException w:name="annotation reference" w:semiHidden="1" w:unhideWhenUsed="1"/>
+    <w:lsdException w:name="line number" w:semiHidden="1" w:unhideWhenUsed="1"/>
+    <w:lsdException w:name="page number" w:semiHidden="1" w:unhideWhenUsed="1"/>
+    <w:lsdException w:name="endnote reference" w:semiHidden="1" w:unhideWhenUsed="1"/>
+    <w:lsdException w:name="endnote text" w:semiHidden="1" w:unhideWhenUsed="1"/>
+    <w:lsdException w:name="table of authorities" w:semiHidden="1" w:unhideWhenUsed="1"/>
+    <w:lsdException w:name="macro" w:semiHidden="1" w:unhideWhenUsed="1"/>
+    <w:lsdException w:name="toa heading" w:semiHidden="1" w:unhideWhenUsed="1"/>
+    <w:lsdException w:name="List" w:semiHidden="1" w:unhideWhenUsed="1"/>
+    <w:lsdException w:name="List Bullet" w:semiHidden="1" w:unhideWhenUsed="1"/>
+    <w:lsdException w:name="List Number" w:semiHidden="1" w:unhideWhenUsed="1"/>
+    <w:lsdException w:name="List 2" w:semiHidden="1" w:unhideWhenUsed="1"/>
+    <w:lsdException w:name="List 3" w:semiHidden="1" w:unhideWhenUsed="1"/>
+    <w:lsdException w:name="List 4" w:semiHidden="1" w:unhideWhenUsed="1"/>
+    <w:lsdException w:name="List 5" w:semiHidden="1" w:unhideWhenUsed="1"/>
+    <w:lsdException w:name="List Bullet 2" w:semiHidden="1" w:unhideWhenUsed="1"/>
+    <w:lsdException w:name="List Bullet 3" w:semiHidden="1" w:unhideWhenUsed="1"/>
+    <w:lsdException w:name="List Bullet 4" w:semiHidden="1" w:unhideWhenUsed="1"/>
+    <w:lsdException w:name="List Bullet 5" w:semiHidden="1" w:unhideWhenUsed="1"/>
+    <w:lsdException w:name="List Number 2" w:semiHidden="1" w:unhideWhenUsed="1"/>
+    <w:lsdException w:name="List Number 3" w:semiHidden="1" w:unhideWhenUsed="1"/>
+    <w:lsdException w:name="List Number 4" w:semiHidden="1" w:unhideWhenUsed="1"/>
+    <w:lsdException w:name="List Number 5" w:semiHidden="1" w:unhideWhenUsed="1"/>
+    <w:lsdException w:name="Title" w:uiPriority="10" w:qFormat="1"/>
+    <w:lsdException w:name="Closing" w:semiHidden="1" w:unhideWhenUsed="1"/>
+    <w:lsdException w:name="Signature" w:semiHidden="1" w:unhideWhenUsed="1"/>
+    <w:lsdException w:name="Default Paragraph Font" w:semiHidden="1" w:uiPriority="1" w:unhideWhenUsed="1"/>
+    <w:lsdException w:name="Body Text" w:semiHidden="1" w:unhideWhenUsed="1"/>
+    <w:lsdException w:name="Body Text Indent" w:semiHidden="1" w:unhideWhenUsed="1"/>
+    <w:lsdException w:name="List Continue" w:semiHidden="1" w:unhideWhenUsed="1"/>
+    <w:lsdException w:name="List Continue 2" w:semiHidden="1" w:unhideWhenUsed="1"/>
+    <w:lsdException w:name="List Continue 3" w:semiHidden="1" w:unhideWhenUsed="1"/>
+    <w:lsdException w:name="List Continue 4" w:semiHidden="1" w:unhideWhenUsed="1"/>
+    <w:lsdException w:name="List Continue 5" w:semiHidden="1" w:unhideWhenUsed="1"/>
+    <w:lsdException w:name="Message Header" w:semiHidden="1" w:unhideWhenUsed="1"/>
+    <w:lsdException w:name="Subtitle" w:uiPriority="11" w:qFormat="1"/>
+    <w:lsdException w:name="Salutation" w:semiHidden="1" w:unhideWhenUsed="1"/>
+    <w:lsdException w:name="Date" w:semiHidden="1" w:unhideWhenUsed="1"/>
+    <w:lsdException w:name="Body Text First Indent" w:semiHidden="1" w:unhideWhenUsed="1"/>
+    <w:lsdException w:name="Body Text First Indent 2" w:semiHidden="1" w:unhideWhenUsed="1"/>
+    <w:lsdException w:name="Note Heading" w:semiHidden="1" w:unhideWhenUsed="1"/>
+    <w:lsdException w:name="Body Text 2" w:semiHidden="1" w:unhideWhenUsed="1"/>
+    <w:lsdException w:name="Body Text 3" w:semiHidden="1" w:unhideWhenUsed="1"/>
+    <w:lsdException w:name="Body Text Indent 2" w:semiHidden="1" w:unhideWhenUsed="1"/>
+    <w:lsdException w:name="Body Text Indent 3" w:semiHidden="1" w:unhideWhenUsed="1"/>
+    <w:lsdException w:name="Block Text" w:semiHidden="1" w:unhideWhenUsed="1"/>
+    <w:lsdException w:name="Hyperlink" w:semiHidden="1" w:unhideWhenUsed="1"/>
+    <w:lsdException w:name="FollowedHyperlink" w:semiHidden="1" w:unhideWhenUsed="1"/>
+    <w:lsdException w:name="Strong" w:uiPriority="22" w:qFormat="1"/>
+    <w:lsdException w:name="Emphasis" w:uiPriority="20" w:qFormat="1"/>
+    <w:lsdException w:name="Document Map" w:semiHidden="1" w:unhideWhenUsed="1"/>
+    <w:lsdException w:name="Plain Text" w:semiHidden="1" w:unhideWhenUsed="1"/>
+    <w:lsdException w:name="E-mail Signature" w:semiHidden="1" w:unhideWhenUsed="1"/>
+    <w:lsdException w:name="HTML Top of Form" w:semiHidden="1" w:unhideWhenUsed="1"/>
+    <w:lsdException w:name="HTML Bottom of Form" w:semiHidden="1" w:unhideWhenUsed="1"/>
+    <w:lsdException w:name="Normal (Web)" w:semiHidden="1" w:unhideWhenUsed="1"/>
+    <w:lsdException w:name="HTML Acronym" w:semiHidden="1" w:unhideWhenUsed="1"/>
+    <w:lsdException w:name="HTML Address" w:semiHidden="1" w:unhideWhenUsed="1"/>
+    <w:lsdException w:name="HTML Cite" w:semiHidden="1" w:unhideWhenUsed="1"/>
+    <w:lsdException w:name="HTML Code" w:semiHidden="1" w:unhideWhenUsed="1"/>
+    <w:lsdException w:name="HTML Definition" w:semiHidden="1" w:unhideWhenUsed="1"/>
+    <w:lsdException w:name="HTML Keyboard" w:semiHidden="1" w:unhideWhenUsed="1"/>
+    <w:lsdException w:name="HTML Preformatted" w:semiHidden="1" w:unhideWhenUsed="1"/>
+    <w:lsdException w:name="HTML Sample" w:semiHidden="1" w:unhideWhenUsed="1"/>
+    <w:lsdException w:name="HTML Typewriter" w:semiHidden="1" w:unhideWhenUsed="1"/>
+    <w:lsdException w:name="HTML Variable" w:semiHidden="1" w:unhideWhenUsed="1"/>
+    <w:lsdException w:name="Normal Table" w:semiHidden="1" w:unhideWhenUsed="1"/>
+    <w:lsdException w:name="annotation subject" w:semiHidden="1" w:unhideWhenUsed="1"/>
+    <w:lsdException w:name="No List" w:semiHidden="1" w:unhideWhenUsed="1"/>
+    <w:lsdException w:name="Outline List 1" w:semiHidden="1" w:unhideWhenUsed="1"/>
+    <w:lsdException w:name="Outline List 2" w:semiHidden="1" w:unhideWhenUsed="1"/>
+    <w:lsdException w:name="Outline List 3" w:semiHidden="1" w:unhideWhenUsed="1"/>
+    <w:lsdException w:name="Table Simple 1" w:semiHidden="1" w:unhideWhenUsed="1"/>
+    <w:lsdException w:name="Table Simple 2" w:semiHidden="1" w:unhideWhenUsed="1"/>
+    <w:lsdException w:name="Table Simple 3" w:semiHidden="1" w:unhideWhenUsed="1"/>
+    <w:lsdException w:name="Table Classic 1" w:semiHidden="1" w:unhideWhenUsed="1"/>
+    <w:lsdException w:name="Table Classic 2" w:semiHidden="1" w:unhideWhenUsed="1"/>
+    <w:lsdException w:name="Table Classic 3" w:semiHidden="1" w:unhideWhenUsed="1"/>
+    <w:lsdException w:name="Table Classic 4" w:semiHidden="1" w:unhideWhenUsed="1"/>
+    <w:lsdException w:name="Table Colorful 1" w:semiHidden="1" w:unhideWhenUsed="1"/>
+    <w:lsdException w:name="Table Colorful 2" w:semiHidden="1" w:unhideWhenUsed="1"/>
+    <w:lsdException w:name="Table Colorful 3" w:semiHidden="1" w:unhideWhenUsed="1"/>
+    <w:lsdException w:name="Table Columns 1" w:semiHidden="1" w:unhideWhenUsed="1"/>
+    <w:lsdException w:name="Table Columns 2" w:semiHidden="1" w:unhideWhenUsed="1"/>
+    <w:lsdException w:name="Table Columns 3" w:semiHidden="1" w:unhideWhenUsed="1"/>
+    <w:lsdException w:name="Table Columns 4" w:semiHidden="1" w:unhideWhenUsed="1"/>
+    <w:lsdException w:name="Table Columns 5" w:semiHidden="1" w:unhideWhenUsed="1"/>
+    <w:lsdException w:name="Table Grid 1" w:semiHidden="1" w:unhideWhenUsed="1"/>
+    <w:lsdException w:name="Table Grid 2" w:semiHidden="1" w:unhideWhenUsed="1"/>
+    <w:lsdException w:name="Table Grid 3" w:semiHidden="1" w:unhideWhenUsed="1"/>
+    <w:lsdException w:name="Table Grid 4" w:semiHidden="1" w:unhideWhenUsed="1"/>
+    <w:lsdException w:name="Table Grid 5" w:semiHidden="1" w:unhideWhenUsed="1"/>
+    <w:lsdException w:name="Table Grid 6" w:semiHidden="1" w:unhideWhenUsed="1"/>
+    <w:lsdException w:name="Table Grid 7" w:semiHidden="1" w:unhideWhenUsed="1"/>
+    <w:lsdException w:name="Table Grid 8" w:semiHidden="1" w:unhideWhenUsed="1"/>
+    <w:lsdException w:name="Table List 1" w:semiHidden="1" w:unhideWhenUsed="1"/>
+    <w:lsdException w:name="Table List 2" w:semiHidden="1" w:unhideWhenUsed="1"/>
+    <w:lsdException w:name="Table List 3" w:semiHidden="1" w:unhideWhenUsed="1"/>
+    <w:lsdException w:name="Table List 4" w:semiHidden="1" w:unhideWhenUsed="1"/>
+    <w:lsdException w:name="Table List 5" w:semiHidden="1" w:unhideWhenUsed="1"/>
+    <w:lsdException w:name="Table List 6" w:semiHidden="1" w:unhideWhenUsed="1"/>
+    <w:lsdException w:name="Table List 7" w:semiHidden="1" w:unhideWhenUsed="1"/>
+    <w:lsdException w:name="Table List 8" w:semiHidden="1" w:unhideWhenUsed="1"/>
+    <w:lsdException w:name="Table 3D effects 1" w:semiHidden="1" w:unhideWhenUsed="1"/>
+    <w:lsdException w:name="Table 3D effects 2" w:semiHidden="1" w:unhideWhenUsed="1"/>
+    <w:lsdException w:name="Table 3D effects 3" w:semiHidden="1" w:unhideWhenUsed="1"/>
+    <w:lsdException w:name="Table Contemporary" w:semiHidden="1" w:unhideWhenUsed="1"/>
+    <w:lsdException w:name="Table Elegant" w:semiHidden="1" w:unhideWhenUsed="1"/>
+    <w:lsdException w:name="Table Professional" w:semiHidden="1" w:unhideWhenUsed="1"/>
+    <w:lsdException w:name="Table Subtle 1" w:semiHidden="1" w:unhideWhenUsed="1"/>
+    <w:lsdException w:name="Table Subtle 2" w:semiHidden="1" w:unhideWhenUsed="1"/>
+    <w:lsdException w:name="Table Web 1" w:semiHidden="1" w:unhideWhenUsed="1"/>
+    <w:lsdException w:name="Table Web 2" w:semiHidden="1" w:unhideWhenUsed="1"/>
+    <w:lsdException w:name="Table Web 3" w:semiHidden="1" w:unhideWhenUsed="1"/>
+    <w:lsdException w:name="Balloon Text" w:semiHidden="1" w:unhideWhenUsed="1"/>
+    <w:lsdException w:name="Table Grid" w:uiPriority="59"/>
+    <w:lsdException w:name="Table Theme" w:semiHidden="1" w:unhideWhenUsed="1"/>
+    <w:lsdException w:name="Placeholder Text" w:semiHidden="1"/>
+    <w:lsdException w:name="No Spacing" w:uiPriority="1" w:qFormat="1"/>
+    <w:lsdException w:name="Light Shading" w:uiPriority="60"/>
+    <w:lsdException w:name="Light List" w:uiPriority="61"/>
+    <w:lsdException w:name="Light Grid" w:uiPriority="62"/>
+    <w:lsdException w:name="Medium Shading 1" w:uiPriority="63"/>
+    <w:lsdException w:name="Medium Shading 2" w:uiPriority="64"/>
+    <w:lsdException w:name="Medium List 1" w:uiPriority="65"/>
+    <w:lsdException w:name="Medium List 2" w:uiPriority="66"/>
+    <w:lsdException w:name="Medium Grid 1" w:uiPriority="67"/>
+    <w:lsdException w:name="Medium Grid 2" w:uiPriority="68"/>
+    <w:lsdException w:name="Medium Grid 3" w:uiPriority="69"/>
+    <w:lsdException w:name="Dark List" w:uiPriority="70"/>
+    <w:lsdException w:name="Colorful Shading" w:uiPriority="71"/>
+    <w:lsdException w:name="Colorful List" w:uiPriority="72"/>
+    <w:lsdException w:name="Colorful Grid" w:uiPriority="73"/>
+    <w:lsdException w:name="Light Shading Accent 1" w:uiPriority="60"/>
+    <w:lsdException w:name="Light List Accent 1" w:uiPriority="61"/>
+    <w:lsdException w:name="Light Grid Accent 1" w:uiPriority="62"/>
+    <w:lsdException w:name="Medium Shading 1 Accent 1" w:uiPriority="63"/>
+    <w:lsdException w:name="Medium Shading 2 Accent 1" w:uiPriority="64"/>
+    <w:lsdException w:name="Medium List 1 Accent 1" w:uiPriority="65"/>
+    <w:lsdException w:name="Revision" w:semiHidden="1"/>
+    <w:lsdException w:name="List Paragraph" w:uiPriority="34" w:qFormat="1"/>
+    <w:lsdException w:name="Quote" w:uiPriority="29" w:qFormat="1"/>
+    <w:lsdException w:name="Intense Quote" w:uiPriority="30" w:qFormat="1"/>
+    <w:lsdException w:name="Medium List 2 Accent 1" w:uiPriority="66"/>
+    <w:lsdException w:name="Medium Grid 1 Accent 1" w:uiPriority="67"/>
+    <w:lsdException w:name="Medium Grid 2 Accent 1" w:uiPriority="68"/>
+    <w:lsdException w:name="Medium Grid 3 Accent 1" w:uiPriority="69"/>
+    <w:lsdException w:name="Dark List Accent 1" w:uiPriority="70"/>
+    <w:lsdException w:name="Colorful Shading Accent 1" w:uiPriority="71"/>
+    <w:lsdException w:name="Colorful List Accent 1" w:uiPriority="72"/>
+    <w:lsdException w:name="Colorful Grid Accent 1" w:uiPriority="73"/>
+    <w:lsdException w:name="Light Shading Accent 2" w:uiPriority="60"/>
+    <w:lsdException w:name="Light List Accent 2" w:uiPriority="61"/>
+    <w:lsdException w:name="Light Grid Accent 2" w:uiPriority="62"/>
+    <w:lsdException w:name="Medium Shading 1 Accent 2" w:uiPriority="63"/>
+    <w:lsdException w:name="Medium Shading 2 Accent 2" w:uiPriority="64"/>
+    <w:lsdException w:name="Medium List 1 Accent 2" w:uiPriority="65"/>
+    <w:lsdException w:name="Medium List 2 Accent 2" w:uiPriority="66"/>
+    <w:lsdException w:name="Medium Grid 1 Accent 2" w:uiPriority="67"/>
+    <w:lsdException w:name="Medium Grid 2 Accent 2" w:uiPriority="68"/>
+    <w:lsdException w:name="Medium Grid 3 Accent 2" w:uiPriority="69"/>
+    <w:lsdException w:name="Dark List Accent 2" w:uiPriority="70"/>
+    <w:lsdException w:name="Colorful Shading Accent 2" w:uiPriority="71"/>
+    <w:lsdException w:name="Colorful List Accent 2" w:uiPriority="72"/>
+    <w:lsdException w:name="Colorful Grid Accent 2" w:uiPriority="73"/>
+    <w:lsdException w:name="Light Shading Accent 3" w:uiPriority="60"/>
+    <w:lsdException w:name="Light List Accent 3" w:uiPriority="61"/>
+    <w:lsdException w:name="Light Grid Accent 3" w:uiPriority="62"/>
+    <w:lsdException w:name="Medium Shading 1 Accent 3" w:uiPriority="63"/>
+    <w:lsdException w:name="Medium Shading 2 Accent 3" w:uiPriority="64"/>
+    <w:lsdException w:name="Medium List 1 Accent 3" w:uiPriority="65"/>
+    <w:lsdException w:name="Medium List 2 Accent 3" w:uiPriority="66"/>
+    <w:lsdException w:name="Medium Grid 1 Accent 3" w:uiPriority="67"/>
+    <w:lsdException w:name="Medium Grid 2 Accent 3" w:uiPriority="68"/>
+    <w:lsdException w:name="Medium Grid 3 Accent 3" w:uiPriority="69"/>
+    <w:lsdException w:name="Dark List Accent 3" w:uiPriority="70"/>
+    <w:lsdException w:name="Colorful Shading Accent 3" w:uiPriority="71"/>
+    <w:lsdException w:name="Colorful List Accent 3" w:uiPriority="72"/>
+    <w:lsdException w:name="Colorful Grid Accent 3" w:uiPriority="73"/>
+    <w:lsdException w:name="Light Shading Accent 4" w:uiPriority="60"/>
+    <w:lsdException w:name="Light List Accent 4" w:uiPriority="61"/>
+    <w:lsdException w:name="Light Grid Accent 4" w:uiPriority="62"/>
+    <w:lsdException w:name="Medium Shading 1 Accent 4" w:uiPriority="63"/>
+    <w:lsdException w:name="Medium Shading 2 Accent 4" w:uiPriority="64"/>
+    <w:lsdException w:name="Medium List 1 Accent 4" w:uiPriority="65"/>
+    <w:lsdException w:name="Medium List 2 Accent 4" w:uiPriority="66"/>
+    <w:lsdException w:name="Medium Grid 1 Accent 4" w:uiPriority="67"/>
+    <w:lsdException w:name="Medium Grid 2 Accent 4" w:uiPriority="68"/>
+    <w:lsdException w:name="Medium Grid 3 Accent 4" w:uiPriority="69"/>
+    <w:lsdException w:name="Dark List Accent 4" w:uiPriority="70"/>
+    <w:lsdException w:name="Colorful Shading Accent 4" w:uiPriority="71"/>
+    <w:lsdException w:name="Colorful List Accent 4" w:uiPriority="72"/>
+    <w:lsdException w:name="Colorful Grid Accent 4" w:uiPriority="73"/>
+    <w:lsdException w:name="Light Shading Accent 5" w:uiPriority="60"/>
+    <w:lsdException w:name="Light List Accent 5" w:uiPriority="61"/>
+    <w:lsdException w:name="Light Grid Accent 5" w:uiPriority="62"/>
+    <w:lsdException w:name="Medium Shading 1 Accent 5" w:uiPriority="63"/>
+    <w:lsdException w:name="Medium Shading 2 Accent 5" w:uiPriority="64"/>
+    <w:lsdException w:name="Medium List 1 Accent 5" w:uiPriority="65"/>
+    <w:lsdException w:name="Medium List 2 Accent 5" w:uiPriority="66"/>
+    <w:lsdException w:name="Medium Grid 1 Accent 5" w:uiPriority="67"/>
+    <w:lsdException w:name="Medium Grid 2 Accent 5" w:uiPriority="68"/>
+    <w:lsdException w:name="Medium Grid 3 Accent 5" w:uiPriority="69"/>
+    <w:lsdException w:name="Dark List Accent 5" w:uiPriority="70"/>
+    <w:lsdException w:name="Colorful Shading Accent 5" w:uiPriority="71"/>
+    <w:lsdException w:name="Colorful List Accent 5" w:uiPriority="72"/>
+    <w:lsdException w:name="Colorful Grid Accent 5" w:uiPriority="73"/>
+    <w:lsdException w:name="Light Shading Accent 6" w:uiPriority="60"/>
+    <w:lsdException w:name="Light List Accent 6" w:uiPriority="61"/>
+    <w:lsdException w:name="Light Grid Accent 6" w:uiPriority="62"/>
+    <w:lsdException w:name="Medium Shading 1 Accent 6" w:uiPriority="63"/>
+    <w:lsdException w:name="Medium Shading 2 Accent 6" w:uiPriority="64"/>
+    <w:lsdException w:name="Medium List 1 Accent 6" w:uiPriority="65"/>
+    <w:lsdException w:name="Medium List 2 Accent 6" w:uiPriority="66"/>
+    <w:lsdException w:name="Medium Grid 1 Accent 6" w:uiPriority="67"/>
+    <w:lsdException w:name="Medium Grid 2 Accent 6" w:uiPriority="68"/>
+    <w:lsdException w:name="Medium Grid 3 Accent 6" w:uiPriority="69"/>
+    <w:lsdException w:name="Dark List Accent 6" w:uiPriority="70"/>
+    <w:lsdException w:name="Colorful Shading Accent 6" w:uiPriority="71"/>
+    <w:lsdException w:name="Colorful List Accent 6" w:uiPriority="72"/>
+    <w:lsdException w:name="Colorful Grid Accent 6" w:uiPriority="73"/>
+    <w:lsdException w:name="Subtle Emphasis" w:uiPriority="19" w:qFormat="1"/>
+    <w:lsdException w:name="Intense Emphasis" w:uiPriority="21" w:qFormat="1"/>
+    <w:lsdException w:name="Subtle Reference" w:uiPriority="31" w:qFormat="1"/>
+    <w:lsdException w:name="Intense Reference" w:uiPriority="32" w:qFormat="1"/>
+    <w:lsdException w:name="Book Title" w:uiPriority="33" w:qFormat="1"/>
+    <w:lsdException w:name="Bibliography" w:semiHidden="1" w:uiPriority="37" w:unhideWhenUsed="1"/>
+    <w:lsdException w:name="TOC Heading" w:semiHidden="1" w:uiPriority="39" w:unhideWhenUsed="1" w:qFormat="1"/>
+    <w:lsdException w:name="Plain Table 1" w:uiPriority="41"/>
+    <w:lsdException w:name="Plain Table 2" w:uiPriority="42"/>
+    <w:lsdException w:name="Plain Table 3" w:uiPriority="43"/>
+    <w:lsdException w:name="Plain Table 4" w:uiPriority="44"/>
+    <w:lsdException w:name="Plain Table 5" w:uiPriority="45"/>
+    <w:lsdException w:name="Grid Table Light" w:uiPriority="40"/>
+    <w:lsdException w:name="Grid Table 1 Light" w:uiPriority="46"/>
+    <w:lsdException w:name="Grid Table 2" w:uiPriority="47"/>
+    <w:lsdException w:name="Grid Table 3" w:uiPriority="48"/>
+    <w:lsdException w:name="Grid Table 4" w:uiPriority="49"/>
+    <w:lsdException w:name="Grid Table 5 Dark" w:uiPriority="50"/>
+    <w:lsdException w:name="Grid Table 6 Colorful" w:uiPriority="51"/>
+    <w:lsdException w:name="Grid Table 7 Colorful" w:uiPriority="52"/>
+    <w:lsdException w:name="Grid Table 1 Light Accent 1" w:uiPriority="46"/>
+    <w:lsdException w:name="Grid Table 2 Accent 1" w:uiPriority="47"/>
+    <w:lsdException w:name="Grid Table 3 Accent 1" w:uiPriority="48"/>
+    <w:lsdException w:name="Grid Table 4 Accent 1" w:uiPriority="49"/>
+    <w:lsdException w:name="Grid Table 5 Dark Accent 1" w:uiPriority="50"/>
+    <w:lsdException w:name="Grid Table 6 Colorful Accent 1" w:uiPriority="51"/>
+    <w:lsdException w:name="Grid Table 7 Colorful Accent 1" w:uiPriority="52"/>
+    <w:lsdException w:name="Grid Table 1 Light Accent 2" w:uiPriority="46"/>
+    <w:lsdException w:name="Grid Table 2 Accent 2" w:uiPriority="47"/>
+    <w:lsdException w:name="Grid Table 3 Accent 2" w:uiPriority="48"/>
+    <w:lsdException w:name="Grid Table 4 Accent 2" w:uiPriority="49"/>
+    <w:lsdException w:name="Grid Table 5 Dark Accent 2" w:uiPriority="50"/>
+    <w:lsdException w:name="Grid Table 6 Colorful Accent 2" w:uiPriority="51"/>
+    <w:lsdException w:name="Grid Table 7 Colorful Accent 2" w:uiPriority="52"/>
+    <w:lsdException w:name="Grid Table 1 Light Accent 3" w:uiPriority="46"/>
+    <w:lsdException w:name="Grid Table 2 Accent 3" w:uiPriority="47"/>
+    <w:lsdException w:name="Grid Table 3 Accent 3" w:uiPriority="48"/>
+    <w:lsdException w:name="Grid Table 4 Accent 3" w:uiPriority="49"/>
+    <w:lsdException w:name="Grid Table 5 Dark Accent 3" w:uiPriority="50"/>
+    <w:lsdException w:name="Grid Table 6 Colorful Accent 3" w:uiPriority="51"/>
+    <w:lsdException w:name="Grid Table 7 Colorful Accent 3" w:uiPriority="52"/>
+    <w:lsdException w:name="Grid Table 1 Light Accent 4" w:uiPriority="46"/>
+    <w:lsdException w:name="Grid Table 2 Accent 4" w:uiPriority="47"/>
+    <w:lsdException w:name="Grid Table 3 Accent 4" w:uiPriority="48"/>
+    <w:lsdException w:name="Grid Table 4 Accent 4" w:uiPriority="49"/>
+    <w:lsdException w:name="Grid Table 5 Dark Accent 4" w:uiPriority="50"/>
+    <w:lsdException w:name="Grid Table 6 Colorful Accent 4" w:uiPriority="51"/>
+    <w:lsdException w:name="Grid Table 7 Colorful Accent 4" w:uiPriority="52"/>
+    <w:lsdException w:name="Grid Table 1 Light Accent 5" w:uiPriority="46"/>
+    <w:lsdException w:name="Grid Table 2 Accent 5" w:uiPriority="47"/>
+    <w:lsdException w:name="Grid Table 3 Accent 5" w:uiPriority="48"/>
+    <w:lsdException w:name="Grid Table 4 Accent 5" w:uiPriority="49"/>
+    <w:lsdException w:name="Grid Table 5 Dark Accent 5" w:uiPriority="50"/>
+    <w:lsdException w:name="Grid Table 6 Colorful Accent 5" w:uiPriority="51"/>
+    <w:lsdException w:name="Grid Table 7 Colorful Accent 5" w:uiPriority="52"/>
+    <w:lsdException w:name="Grid Table 1 Light Accent 6" w:uiPriority="46"/>
+    <w:lsdException w:name="Grid Table 2 Accent 6" w:uiPriority="47"/>
+    <w:lsdException w:name="Grid Table 3 Accent 6" w:uiPriority="48"/>
+    <w:lsdException w:name="Grid Table 4 Accent 6" w:uiPriority="49"/>
+    <w:lsdException w:name="Grid Table 5 Dark Accent 6" w:uiPriority="50"/>
+    <w:lsdException w:name="Grid Table 6 Colorful Accent 6" w:uiPriority="51"/>
+    <w:lsdException w:name="Grid Table 7 Colorful Accent 6" w:uiPriority="52"/>
+    <w:lsdException w:name="List Table 1 Light" w:uiPriority="46"/>
+    <w:lsdException w:name="List Table 2" w:uiPriority="47"/>
+    <w:lsdException w:name="List Table 3" w:uiPriority="48"/>
+    <w:lsdException w:name="List Table 4" w:uiPriority="49"/>
+    <w:lsdException w:name="List Table 5 Dark" w:uiPriority="50"/>
+    <w:lsdException w:name="List Table 6 Colorful" w:uiPriority="51"/>
+    <w:lsdException w:name="List Table 7 Colorful" w:uiPriority="52"/>
+    <w:lsdException w:name="List Table 1 Light Accent 1" w:uiPriority="46"/>
+    <w:lsdException w:name="List Table 2 Accent 1" w:uiPriority="47"/>
+    <w:lsdException w:name="List Table 3 Accent 1" w:uiPriority="48"/>
+    <w:lsdException w:name="List Table 4 Accent 1" w:uiPriority="49"/>
+    <w:lsdException w:name="List Table 5 Dark Accent 1" w:uiPriority="50"/>
+    <w:lsdException w:name="List Table 6 Colorful Accent 1" w:uiPriority="51"/>
+    <w:lsdException w:name="List Table 7 Colorful Accent 1" w:uiPriority="52"/>
+    <w:lsdException w:name="List Table 1 Light Accent 2" w:uiPriority="46"/>
+    <w:lsdException w:name="List Table 2 Accent 2" w:uiPriority="47"/>
+    <w:lsdException w:name="List Table 3 Accent 2" w:uiPriority="48"/>
+    <w:lsdException w:name="List Table 4 Accent 2" w:uiPriority="49"/>
+    <w:lsdException w:name="List Table 5 Dark Accent 2" w:uiPriority="50"/>
+    <w:lsdException w:name="List Table 6 Colorful Accent 2" w:uiPriority="51"/>
+    <w:lsdException w:name="List Table 7 Colorful Accent 2" w:uiPriority="52"/>
+    <w:lsdException w:name="List Table 1 Light Accent 3" w:uiPriority="46"/>
+    <w:lsdException w:name="List Table 2 Accent 3" w:uiPriority="47"/>
+    <w:lsdException w:name="List Table 3 Accent 3" w:uiPriority="48"/>
+    <w:lsdException w:name="List Table 4 Accent 3" w:uiPriority="49"/>
+    <w:lsdException w:name="List Table 5 Dark Accent 3" w:uiPriority="50"/>
+    <w:lsdException w:name="List Table 6 Colorful Accent 3" w:uiPriority="51"/>
+    <w:lsdException w:name="List Table 7 Colorful Accent 3" w:uiPriority="52"/>
+    <w:lsdException w:name="List Table 1 Light Accent 4" w:uiPriority="46"/>
+    <w:lsdException w:name="List Table 2 Accent 4" w:uiPriority="47"/>
+    <w:lsdException w:name="List Table 3 Accent 4" w:uiPriority="48"/>
+    <w:lsdException w:name="List Table 4 Accent 4" w:uiPriority="49"/>
+    <w:lsdException w:name="List Table 5 Dark Accent 4" w:uiPriority="50"/>
+    <w:lsdException w:name="List Table 6 Colorful Accent 4" w:uiPriority="51"/>
+    <w:lsdException w:name="List Table 7 Colorful Accent 4" w:uiPriority="52"/>
+    <w:lsdException w:name="List Table 1 Light Accent 5" w:uiPriority="46"/>
+    <w:lsdException w:name="List Table 2 Accent 5" w:uiPriority="47"/>
+    <w:lsdException w:name="List Table 3 Accent 5" w:uiPriority="48"/>
+    <w:lsdException w:name="List Table 4 Accent 5" w:uiPriority="49"/>
+    <w:lsdException w:name="List Table 5 Dark Accent 5" w:uiPriority="50"/>
+    <w:lsdException w:name="List Table 6 Colorful Accent 5" w:uiPriority="51"/>
+    <w:lsdException w:name="List Table 7 Colorful Accent 5" w:uiPriority="52"/>
+    <w:lsdException w:name="List Table 1 Light Accent 6" w:uiPriority="46"/>
+    <w:lsdException w:name="List Table 2 Accent 6" w:uiPriority="47"/>
+    <w:lsdException w:name="List Table 3 Accent 6" w:uiPriority="48"/>
+    <w:lsdException w:name="List Table 4 Accent 6" w:uiPriority="49"/>
+    <w:lsdException w:name="List Table 5 Dark Accent 6" w:uiPriority="50"/>
+    <w:lsdException w:name="List Table 6 Colorful Accent 6" w:uiPriority="51"/>
+    <w:lsdException w:name="List Table 7 Colorful Accent 6" w:uiPriority="52"/>
   </w:latentStyles>
   <w:style w:type="paragraph" w:default="1" w:styleId="Normal">
     <w:name w:val="Normal"/>
@@ -3625,7 +3894,6 @@
     <w:uiPriority w:val="99"/>
     <w:semiHidden/>
     <w:unhideWhenUsed/>
-    <w:qFormat/>
     <w:tblPr>
       <w:tblInd w:w="0" w:type="dxa"/>
       <w:tblCellMar>

</xml_diff>